<commit_message>
os concepts documents updated
</commit_message>
<xml_diff>
--- a/os_concepts/Stack.docx
+++ b/os_concepts/Stack.docx
@@ -604,7 +604,7 @@
           <w:sz w:val="24"/>
         </w:rPr>
         <w:drawing>
-          <wp:anchor behindDoc="0" distT="0" distB="0" distL="0" distR="0" simplePos="0" locked="0" layoutInCell="1" allowOverlap="1" relativeHeight="8">
+          <wp:anchor behindDoc="0" distT="0" distB="0" distL="0" distR="0" simplePos="0" locked="0" layoutInCell="1" allowOverlap="1" relativeHeight="4">
             <wp:simplePos x="0" y="0"/>
             <wp:positionH relativeFrom="column">
               <wp:posOffset>702310</wp:posOffset>
@@ -3656,7 +3656,7 @@
                   </pic:nvPicPr>
                   <pic:blipFill>
                     <a:blip r:embed="rId6"/>
-                    <a:srcRect l="26794" t="42854" r="20043" b="35669"/>
+                    <a:srcRect l="26799" t="42854" r="20043" b="35679"/>
                     <a:stretch>
                       <a:fillRect/>
                     </a:stretch>
@@ -3688,97 +3688,6 @@
         <w:rPr>
           <w:rStyle w:val="StrongEmphasis"/>
           <w:rFonts w:ascii="Roboto;sans-serif" w:hAnsi="Roboto;sans-serif"/>
-          <w:b w:val="false"/>
-          <w:b w:val="false"/>
-          <w:i w:val="false"/>
-          <w:i w:val="false"/>
-          <w:caps w:val="false"/>
-          <w:smallCaps w:val="false"/>
-          <w:spacing w:val="0"/>
-          <w:sz w:val="24"/>
-        </w:rPr>
-      </w:pPr>
-      <w:r>
-        <w:rPr>
-          <w:rFonts w:ascii="Roboto;sans-serif" w:hAnsi="Roboto;sans-serif"/>
-          <w:b w:val="false"/>
-          <w:i w:val="false"/>
-          <w:caps w:val="false"/>
-          <w:smallCaps w:val="false"/>
-          <w:spacing w:val="0"/>
-          <w:sz w:val="24"/>
-        </w:rPr>
-      </w:r>
-    </w:p>
-    <w:p>
-      <w:pPr>
-        <w:pStyle w:val="Normal"/>
-        <w:widowControl/>
-        <w:bidi w:val="0"/>
-        <w:spacing w:before="0" w:after="0"/>
-        <w:ind w:left="0" w:right="0" w:hanging="0"/>
-        <w:jc w:val="left"/>
-        <w:rPr>
-          <w:rStyle w:val="StrongEmphasis"/>
-          <w:rFonts w:ascii="Roboto;sans-serif" w:hAnsi="Roboto;sans-serif"/>
-          <w:b w:val="false"/>
-          <w:b w:val="false"/>
-          <w:i w:val="false"/>
-          <w:i w:val="false"/>
-          <w:caps w:val="false"/>
-          <w:smallCaps w:val="false"/>
-          <w:spacing w:val="0"/>
-          <w:sz w:val="24"/>
-        </w:rPr>
-      </w:pPr>
-      <w:r>
-        <w:rPr>
-          <w:rFonts w:ascii="Roboto;sans-serif" w:hAnsi="Roboto;sans-serif"/>
-          <w:b w:val="false"/>
-          <w:i w:val="false"/>
-          <w:caps w:val="false"/>
-          <w:smallCaps w:val="false"/>
-          <w:spacing w:val="0"/>
-          <w:sz w:val="24"/>
-        </w:rPr>
-      </w:r>
-    </w:p>
-    <w:p>
-      <w:pPr>
-        <w:pStyle w:val="Normal"/>
-        <w:widowControl/>
-        <w:bidi w:val="0"/>
-        <w:spacing w:before="0" w:after="0"/>
-        <w:ind w:left="0" w:right="0" w:hanging="0"/>
-        <w:jc w:val="left"/>
-        <w:rPr/>
-      </w:pPr>
-      <w:r>
-        <w:rPr>
-          <w:rStyle w:val="StrongEmphasis"/>
-          <w:rFonts w:ascii="Roboto;sans-serif" w:hAnsi="Roboto;sans-serif"/>
-          <w:b/>
-          <w:bCs/>
-          <w:i w:val="false"/>
-          <w:caps w:val="false"/>
-          <w:smallCaps w:val="false"/>
-          <w:spacing w:val="0"/>
-          <w:sz w:val="24"/>
-        </w:rPr>
-        <w:t>Treads:</w:t>
-      </w:r>
-    </w:p>
-    <w:p>
-      <w:pPr>
-        <w:pStyle w:val="Normal"/>
-        <w:widowControl/>
-        <w:bidi w:val="0"/>
-        <w:spacing w:before="0" w:after="0"/>
-        <w:ind w:left="0" w:right="0" w:hanging="0"/>
-        <w:jc w:val="left"/>
-        <w:rPr>
-          <w:rStyle w:val="StrongEmphasis"/>
-          <w:rFonts w:ascii="Roboto;sans-serif" w:hAnsi="Roboto;sans-serif"/>
           <w:b/>
           <w:b/>
           <w:bCs/>
@@ -3791,2455 +3700,7 @@
         </w:rPr>
       </w:pPr>
       <w:r>
-        <w:rPr>
-          <w:rFonts w:ascii="Roboto;sans-serif" w:hAnsi="Roboto;sans-serif"/>
-          <w:b/>
-          <w:bCs/>
-          <w:i w:val="false"/>
-          <w:caps w:val="false"/>
-          <w:smallCaps w:val="false"/>
-          <w:spacing w:val="0"/>
-          <w:sz w:val="24"/>
-        </w:rPr>
-      </w:r>
-    </w:p>
-    <w:p>
-      <w:pPr>
-        <w:pStyle w:val="Normal"/>
-        <w:widowControl/>
-        <w:bidi w:val="0"/>
-        <w:spacing w:before="0" w:after="0"/>
-        <w:ind w:left="0" w:right="0" w:hanging="0"/>
-        <w:jc w:val="left"/>
-        <w:rPr/>
-      </w:pPr>
-      <w:r>
-        <w:rPr>
-          <w:rStyle w:val="StrongEmphasis"/>
-          <w:rFonts w:ascii="Roboto;sans-serif" w:hAnsi="Roboto;sans-serif"/>
-          <w:b w:val="false"/>
-          <w:bCs w:val="false"/>
-          <w:i w:val="false"/>
-          <w:caps w:val="false"/>
-          <w:smallCaps w:val="false"/>
-          <w:spacing w:val="0"/>
-          <w:sz w:val="24"/>
-        </w:rPr>
-        <w:t>Program under execution is known as process and thread is a basic unit of execution.</w:t>
-      </w:r>
-    </w:p>
-    <w:p>
-      <w:pPr>
-        <w:pStyle w:val="Normal"/>
-        <w:widowControl/>
-        <w:bidi w:val="0"/>
-        <w:spacing w:before="0" w:after="0"/>
-        <w:ind w:left="0" w:right="0" w:hanging="0"/>
-        <w:jc w:val="left"/>
-        <w:rPr>
-          <w:rStyle w:val="StrongEmphasis"/>
-          <w:rFonts w:ascii="Roboto;sans-serif" w:hAnsi="Roboto;sans-serif"/>
-          <w:b w:val="false"/>
-          <w:b w:val="false"/>
-          <w:bCs w:val="false"/>
-          <w:i w:val="false"/>
-          <w:i w:val="false"/>
-          <w:caps w:val="false"/>
-          <w:smallCaps w:val="false"/>
-          <w:spacing w:val="0"/>
-          <w:sz w:val="24"/>
-        </w:rPr>
-      </w:pPr>
-      <w:r>
-        <w:rPr>
-          <w:rFonts w:ascii="Roboto;sans-serif" w:hAnsi="Roboto;sans-serif"/>
-          <w:b w:val="false"/>
-          <w:bCs w:val="false"/>
-          <w:i w:val="false"/>
-          <w:caps w:val="false"/>
-          <w:smallCaps w:val="false"/>
-          <w:spacing w:val="0"/>
-          <w:sz w:val="24"/>
-        </w:rPr>
-      </w:r>
-    </w:p>
-    <w:p>
-      <w:pPr>
-        <w:pStyle w:val="Normal"/>
-        <w:widowControl/>
-        <w:bidi w:val="0"/>
-        <w:spacing w:before="0" w:after="0"/>
-        <w:ind w:left="0" w:right="0" w:hanging="0"/>
-        <w:jc w:val="left"/>
-        <w:rPr/>
-      </w:pPr>
-      <w:r>
-        <w:rPr>
-          <w:rStyle w:val="StrongEmphasis"/>
-          <w:rFonts w:ascii="Roboto;sans-serif" w:hAnsi="Roboto;sans-serif"/>
-          <w:b w:val="false"/>
-          <w:bCs w:val="false"/>
-          <w:i w:val="false"/>
-          <w:caps w:val="false"/>
-          <w:smallCaps w:val="false"/>
-          <w:spacing w:val="0"/>
-          <w:sz w:val="24"/>
-        </w:rPr>
-        <w:t xml:space="preserve">Each program may have number of processes associated with it and each process can have number of threads executing in it. </w:t>
-      </w:r>
-    </w:p>
-    <w:p>
-      <w:pPr>
-        <w:pStyle w:val="Normal"/>
-        <w:widowControl/>
-        <w:bidi w:val="0"/>
-        <w:spacing w:before="0" w:after="0"/>
-        <w:ind w:left="0" w:right="0" w:hanging="0"/>
-        <w:jc w:val="left"/>
-        <w:rPr>
-          <w:rStyle w:val="StrongEmphasis"/>
-          <w:rFonts w:ascii="Roboto;sans-serif" w:hAnsi="Roboto;sans-serif"/>
-          <w:b w:val="false"/>
-          <w:b w:val="false"/>
-          <w:bCs w:val="false"/>
-          <w:i w:val="false"/>
-          <w:i w:val="false"/>
-          <w:caps w:val="false"/>
-          <w:smallCaps w:val="false"/>
-          <w:spacing w:val="0"/>
-          <w:sz w:val="24"/>
-        </w:rPr>
-      </w:pPr>
-      <w:r>
-        <w:rPr>
-          <w:rFonts w:ascii="Roboto;sans-serif" w:hAnsi="Roboto;sans-serif"/>
-          <w:b w:val="false"/>
-          <w:bCs w:val="false"/>
-          <w:i w:val="false"/>
-          <w:caps w:val="false"/>
-          <w:smallCaps w:val="false"/>
-          <w:spacing w:val="0"/>
-          <w:sz w:val="24"/>
-        </w:rPr>
-      </w:r>
-    </w:p>
-    <w:p>
-      <w:pPr>
-        <w:pStyle w:val="Normal"/>
-        <w:widowControl/>
-        <w:bidi w:val="0"/>
-        <w:spacing w:before="0" w:after="0"/>
-        <w:ind w:left="0" w:right="0" w:hanging="0"/>
-        <w:jc w:val="left"/>
-        <w:rPr/>
-      </w:pPr>
-      <w:r>
-        <w:rPr>
-          <w:rStyle w:val="StrongEmphasis"/>
-          <w:rFonts w:ascii="Roboto;sans-serif" w:hAnsi="Roboto;sans-serif"/>
-          <w:b w:val="false"/>
-          <w:bCs w:val="false"/>
-          <w:i w:val="false"/>
-          <w:caps w:val="false"/>
-          <w:smallCaps w:val="false"/>
-          <w:spacing w:val="0"/>
-          <w:sz w:val="24"/>
-        </w:rPr>
-        <w:t>Threads shares with other threads belonging to the same process its code section, data section and other operating system resources. If a process has single thread it will perform single task, if a process has multiple threads of control, it can perform more than one task at a time.</w:t>
-      </w:r>
-    </w:p>
-    <w:p>
-      <w:pPr>
-        <w:pStyle w:val="Normal"/>
-        <w:widowControl/>
-        <w:bidi w:val="0"/>
-        <w:spacing w:before="0" w:after="0"/>
-        <w:ind w:left="0" w:right="0" w:hanging="0"/>
-        <w:jc w:val="left"/>
-        <w:rPr>
-          <w:rStyle w:val="StrongEmphasis"/>
-          <w:rFonts w:ascii="Roboto;sans-serif" w:hAnsi="Roboto;sans-serif"/>
-          <w:b w:val="false"/>
-          <w:b w:val="false"/>
-          <w:bCs w:val="false"/>
-          <w:i w:val="false"/>
-          <w:i w:val="false"/>
-          <w:caps w:val="false"/>
-          <w:smallCaps w:val="false"/>
-          <w:spacing w:val="0"/>
-          <w:sz w:val="24"/>
-        </w:rPr>
-      </w:pPr>
-      <w:r>
-        <w:rPr>
-          <w:rFonts w:ascii="Roboto;sans-serif" w:hAnsi="Roboto;sans-serif"/>
-          <w:b w:val="false"/>
-          <w:bCs w:val="false"/>
-          <w:i w:val="false"/>
-          <w:caps w:val="false"/>
-          <w:smallCaps w:val="false"/>
-          <w:spacing w:val="0"/>
-          <w:sz w:val="24"/>
-        </w:rPr>
-      </w:r>
-    </w:p>
-    <w:p>
-      <w:pPr>
-        <w:pStyle w:val="Normal"/>
-        <w:widowControl/>
-        <w:bidi w:val="0"/>
-        <w:spacing w:before="0" w:after="0"/>
-        <w:ind w:left="0" w:right="0" w:hanging="0"/>
-        <w:jc w:val="left"/>
-        <w:rPr>
-          <w:rStyle w:val="StrongEmphasis"/>
-          <w:rFonts w:ascii="Roboto;sans-serif" w:hAnsi="Roboto;sans-serif"/>
-          <w:b w:val="false"/>
-          <w:b w:val="false"/>
-          <w:bCs w:val="false"/>
-          <w:i w:val="false"/>
-          <w:i w:val="false"/>
-          <w:caps w:val="false"/>
-          <w:smallCaps w:val="false"/>
-          <w:spacing w:val="0"/>
-          <w:sz w:val="24"/>
-        </w:rPr>
-      </w:pPr>
-      <w:r>
-        <w:rPr>
-          <w:rFonts w:ascii="Roboto;sans-serif" w:hAnsi="Roboto;sans-serif"/>
-          <w:b w:val="false"/>
-          <w:bCs w:val="false"/>
-          <w:i w:val="false"/>
-          <w:caps w:val="false"/>
-          <w:smallCaps w:val="false"/>
-          <w:spacing w:val="0"/>
-          <w:sz w:val="24"/>
-        </w:rPr>
-        <w:drawing>
-          <wp:anchor behindDoc="0" distT="0" distB="0" distL="0" distR="0" simplePos="0" locked="0" layoutInCell="1" allowOverlap="1" relativeHeight="4">
-            <wp:simplePos x="0" y="0"/>
-            <wp:positionH relativeFrom="column">
-              <wp:posOffset>60325</wp:posOffset>
-            </wp:positionH>
-            <wp:positionV relativeFrom="paragraph">
-              <wp:posOffset>121285</wp:posOffset>
-            </wp:positionV>
-            <wp:extent cx="5342255" cy="2332355"/>
-            <wp:effectExtent l="0" t="0" r="0" b="0"/>
-            <wp:wrapSquare wrapText="largest"/>
-            <wp:docPr id="4" name="Image5" descr=""/>
-            <wp:cNvGraphicFramePr>
-              <a:graphicFrameLocks xmlns:a="http://schemas.openxmlformats.org/drawingml/2006/main" noChangeAspect="1"/>
-            </wp:cNvGraphicFramePr>
-            <a:graphic xmlns:a="http://schemas.openxmlformats.org/drawingml/2006/main">
-              <a:graphicData uri="http://schemas.openxmlformats.org/drawingml/2006/picture">
-                <pic:pic xmlns:pic="http://schemas.openxmlformats.org/drawingml/2006/picture">
-                  <pic:nvPicPr>
-                    <pic:cNvPr id="4" name="Image5" descr=""/>
-                    <pic:cNvPicPr>
-                      <a:picLocks noChangeAspect="1" noChangeArrowheads="1"/>
-                    </pic:cNvPicPr>
-                  </pic:nvPicPr>
-                  <pic:blipFill>
-                    <a:blip r:embed="rId7"/>
-                    <a:srcRect l="8580" t="38444" r="35894" b="18410"/>
-                    <a:stretch>
-                      <a:fillRect/>
-                    </a:stretch>
-                  </pic:blipFill>
-                  <pic:spPr bwMode="auto">
-                    <a:xfrm>
-                      <a:off x="0" y="0"/>
-                      <a:ext cx="5342255" cy="2332355"/>
-                    </a:xfrm>
-                    <a:prstGeom prst="rect">
-                      <a:avLst/>
-                    </a:prstGeom>
-                  </pic:spPr>
-                </pic:pic>
-              </a:graphicData>
-            </a:graphic>
-          </wp:anchor>
-        </w:drawing>
-      </w:r>
-    </w:p>
-    <w:p>
-      <w:pPr>
-        <w:pStyle w:val="Normal"/>
-        <w:widowControl/>
-        <w:bidi w:val="0"/>
-        <w:spacing w:before="0" w:after="0"/>
-        <w:ind w:left="0" w:right="0" w:hanging="0"/>
-        <w:jc w:val="left"/>
-        <w:rPr>
-          <w:rStyle w:val="StrongEmphasis"/>
-          <w:rFonts w:ascii="Roboto;sans-serif" w:hAnsi="Roboto;sans-serif"/>
-          <w:b w:val="false"/>
-          <w:b w:val="false"/>
-          <w:bCs w:val="false"/>
-          <w:i w:val="false"/>
-          <w:i w:val="false"/>
-          <w:caps w:val="false"/>
-          <w:smallCaps w:val="false"/>
-          <w:spacing w:val="0"/>
-          <w:sz w:val="24"/>
-        </w:rPr>
-      </w:pPr>
-      <w:r>
-        <w:rPr>
-          <w:rFonts w:ascii="Roboto;sans-serif" w:hAnsi="Roboto;sans-serif"/>
-          <w:b w:val="false"/>
-          <w:bCs w:val="false"/>
-          <w:i w:val="false"/>
-          <w:caps w:val="false"/>
-          <w:smallCaps w:val="false"/>
-          <w:spacing w:val="0"/>
-          <w:sz w:val="24"/>
-        </w:rPr>
-      </w:r>
-    </w:p>
-    <w:p>
-      <w:pPr>
-        <w:pStyle w:val="Normal"/>
-        <w:widowControl/>
-        <w:bidi w:val="0"/>
-        <w:spacing w:before="0" w:after="0"/>
-        <w:ind w:left="0" w:right="0" w:hanging="0"/>
-        <w:jc w:val="left"/>
-        <w:rPr/>
-      </w:pPr>
-      <w:r>
-        <w:rPr>
-          <w:rStyle w:val="StrongEmphasis"/>
-          <w:rFonts w:ascii="Roboto;sans-serif" w:hAnsi="Roboto;sans-serif"/>
-          <w:b/>
-          <w:bCs/>
-          <w:i w:val="false"/>
-          <w:caps w:val="false"/>
-          <w:smallCaps w:val="false"/>
-          <w:spacing w:val="0"/>
-          <w:sz w:val="24"/>
-        </w:rPr>
-        <w:t>Single threaded proess:</w:t>
-      </w:r>
-    </w:p>
-    <w:p>
-      <w:pPr>
-        <w:pStyle w:val="Normal"/>
-        <w:widowControl/>
-        <w:bidi w:val="0"/>
-        <w:spacing w:before="0" w:after="0"/>
-        <w:ind w:left="0" w:right="0" w:hanging="0"/>
-        <w:jc w:val="left"/>
-        <w:rPr/>
-      </w:pPr>
-      <w:r>
-        <w:rPr>
-          <w:rStyle w:val="StrongEmphasis"/>
-          <w:rFonts w:ascii="Roboto;sans-serif" w:hAnsi="Roboto;sans-serif"/>
-          <w:b w:val="false"/>
-          <w:bCs w:val="false"/>
-          <w:i w:val="false"/>
-          <w:caps w:val="false"/>
-          <w:smallCaps w:val="false"/>
-          <w:spacing w:val="0"/>
-          <w:sz w:val="24"/>
-        </w:rPr>
-        <w:t>The block considered as process. The code, data, files, registers and stack belonging to the single thread process. This perform only one task at a time.</w:t>
-      </w:r>
-    </w:p>
-    <w:p>
-      <w:pPr>
-        <w:pStyle w:val="Normal"/>
-        <w:widowControl/>
-        <w:bidi w:val="0"/>
-        <w:spacing w:before="0" w:after="0"/>
-        <w:ind w:left="0" w:right="0" w:hanging="0"/>
-        <w:jc w:val="left"/>
-        <w:rPr>
-          <w:rStyle w:val="StrongEmphasis"/>
-          <w:rFonts w:ascii="Roboto;sans-serif" w:hAnsi="Roboto;sans-serif"/>
-          <w:b w:val="false"/>
-          <w:b w:val="false"/>
-          <w:bCs w:val="false"/>
-          <w:i w:val="false"/>
-          <w:i w:val="false"/>
-          <w:caps w:val="false"/>
-          <w:smallCaps w:val="false"/>
-          <w:spacing w:val="0"/>
-          <w:sz w:val="24"/>
-        </w:rPr>
-      </w:pPr>
-      <w:r>
-        <w:rPr>
-          <w:rFonts w:ascii="Roboto;sans-serif" w:hAnsi="Roboto;sans-serif"/>
-          <w:b w:val="false"/>
-          <w:bCs w:val="false"/>
-          <w:i w:val="false"/>
-          <w:caps w:val="false"/>
-          <w:smallCaps w:val="false"/>
-          <w:spacing w:val="0"/>
-          <w:sz w:val="24"/>
-        </w:rPr>
-      </w:r>
-    </w:p>
-    <w:p>
-      <w:pPr>
-        <w:pStyle w:val="Normal"/>
-        <w:widowControl/>
-        <w:bidi w:val="0"/>
-        <w:spacing w:before="0" w:after="0"/>
-        <w:ind w:left="0" w:right="0" w:hanging="0"/>
-        <w:jc w:val="left"/>
-        <w:rPr/>
-      </w:pPr>
-      <w:r>
-        <w:rPr>
-          <w:rStyle w:val="StrongEmphasis"/>
-          <w:rFonts w:ascii="Roboto;sans-serif" w:hAnsi="Roboto;sans-serif"/>
-          <w:b/>
-          <w:bCs/>
-          <w:i w:val="false"/>
-          <w:caps w:val="false"/>
-          <w:smallCaps w:val="false"/>
-          <w:spacing w:val="0"/>
-          <w:sz w:val="24"/>
-        </w:rPr>
-        <w:t>multi threaded proess:</w:t>
-      </w:r>
-    </w:p>
-    <w:p>
-      <w:pPr>
-        <w:pStyle w:val="Normal"/>
-        <w:widowControl/>
-        <w:bidi w:val="0"/>
-        <w:spacing w:before="0" w:after="0"/>
-        <w:ind w:left="0" w:right="0" w:hanging="0"/>
-        <w:jc w:val="left"/>
-        <w:rPr/>
-      </w:pPr>
-      <w:r>
-        <w:rPr>
-          <w:rStyle w:val="StrongEmphasis"/>
-          <w:rFonts w:ascii="Roboto;sans-serif" w:hAnsi="Roboto;sans-serif"/>
-          <w:b w:val="false"/>
-          <w:bCs w:val="false"/>
-          <w:i w:val="false"/>
-          <w:caps w:val="false"/>
-          <w:smallCaps w:val="false"/>
-          <w:spacing w:val="0"/>
-          <w:sz w:val="24"/>
-        </w:rPr>
-        <w:t>It a single process contain multiple threads and each of thread has own stack and register. Code, data section and files belonging to these process are shared by these threads. Multi thread process much more efficient than single thread process it make computation faster and efficient.</w:t>
-      </w:r>
-    </w:p>
-    <w:p>
-      <w:pPr>
-        <w:pStyle w:val="Normal"/>
-        <w:widowControl/>
-        <w:bidi w:val="0"/>
-        <w:spacing w:before="0" w:after="0"/>
-        <w:ind w:left="0" w:right="0" w:hanging="0"/>
-        <w:jc w:val="left"/>
-        <w:rPr>
-          <w:rStyle w:val="StrongEmphasis"/>
-          <w:rFonts w:ascii="Roboto;sans-serif" w:hAnsi="Roboto;sans-serif"/>
-          <w:b/>
-          <w:b/>
-          <w:bCs/>
-          <w:i w:val="false"/>
-          <w:i w:val="false"/>
-          <w:caps w:val="false"/>
-          <w:smallCaps w:val="false"/>
-          <w:spacing w:val="0"/>
-          <w:sz w:val="24"/>
-        </w:rPr>
-      </w:pPr>
-      <w:r>
-        <w:rPr>
-          <w:rFonts w:ascii="Roboto;sans-serif" w:hAnsi="Roboto;sans-serif"/>
-          <w:b/>
-          <w:bCs/>
-          <w:i w:val="false"/>
-          <w:caps w:val="false"/>
-          <w:smallCaps w:val="false"/>
-          <w:spacing w:val="0"/>
-          <w:sz w:val="24"/>
-        </w:rPr>
-      </w:r>
-    </w:p>
-    <w:p>
-      <w:pPr>
-        <w:pStyle w:val="Normal"/>
-        <w:widowControl/>
-        <w:bidi w:val="0"/>
-        <w:spacing w:before="0" w:after="0"/>
-        <w:ind w:left="0" w:right="0" w:hanging="0"/>
-        <w:jc w:val="left"/>
-        <w:rPr>
-          <w:rStyle w:val="StrongEmphasis"/>
-          <w:rFonts w:ascii="Roboto;sans-serif" w:hAnsi="Roboto;sans-serif"/>
-          <w:b/>
-          <w:b/>
-          <w:bCs/>
-          <w:i w:val="false"/>
-          <w:i w:val="false"/>
-          <w:caps w:val="false"/>
-          <w:smallCaps w:val="false"/>
-          <w:spacing w:val="0"/>
-          <w:sz w:val="24"/>
-        </w:rPr>
-      </w:pPr>
-      <w:r>
-        <w:rPr>
-          <w:rFonts w:ascii="Roboto;sans-serif" w:hAnsi="Roboto;sans-serif"/>
-          <w:b/>
-          <w:bCs/>
-          <w:i w:val="false"/>
-          <w:caps w:val="false"/>
-          <w:smallCaps w:val="false"/>
-          <w:spacing w:val="0"/>
-          <w:sz w:val="24"/>
-        </w:rPr>
-      </w:r>
-    </w:p>
-    <w:p>
-      <w:pPr>
-        <w:pStyle w:val="Normal"/>
-        <w:widowControl/>
-        <w:bidi w:val="0"/>
-        <w:spacing w:before="0" w:after="0"/>
-        <w:ind w:left="0" w:right="0" w:hanging="0"/>
-        <w:jc w:val="left"/>
-        <w:rPr/>
-      </w:pPr>
-      <w:r>
-        <w:rPr>
-          <w:rStyle w:val="StrongEmphasis"/>
-          <w:rFonts w:ascii="Lucida Grande;Geneva;Arial;Helvetica;Swiss;SunSans-Regular;sans-serif" w:hAnsi="Lucida Grande;Geneva;Arial;Helvetica;Swiss;SunSans-Regular;sans-serif"/>
-          <w:b w:val="false"/>
-          <w:bCs w:val="false"/>
-          <w:i w:val="false"/>
-          <w:caps w:val="false"/>
-          <w:smallCaps w:val="false"/>
-          <w:color w:val="000000"/>
-          <w:spacing w:val="0"/>
-          <w:sz w:val="24"/>
-          <w:szCs w:val="24"/>
-        </w:rPr>
-        <w:t>In a multi-threaded process, all of the process threads share the same memory and open files. Within the shared memory, each thread gets its own stack. Each thread has its own instruction pointer and registers.</w:t>
-      </w:r>
-      <w:r>
-        <w:rPr>
-          <w:rStyle w:val="StrongEmphasis"/>
-          <w:rFonts w:ascii="Roboto;sans-serif" w:hAnsi="Roboto;sans-serif"/>
-          <w:b w:val="false"/>
-          <w:bCs w:val="false"/>
-          <w:i w:val="false"/>
-          <w:caps w:val="false"/>
-          <w:smallCaps w:val="false"/>
-          <w:color w:val="000000"/>
-          <w:spacing w:val="0"/>
-          <w:sz w:val="24"/>
-          <w:szCs w:val="24"/>
-        </w:rPr>
-        <w:t xml:space="preserve"> </w:t>
-      </w:r>
-      <w:r>
-        <w:rPr>
-          <w:rStyle w:val="StrongEmphasis"/>
-          <w:rFonts w:ascii="Lucida Grande;Geneva;Arial;Helvetica;Swiss;SunSans-Regular;sans-serif" w:hAnsi="Lucida Grande;Geneva;Arial;Helvetica;Swiss;SunSans-Regular;sans-serif"/>
-          <w:b w:val="false"/>
-          <w:bCs w:val="false"/>
-          <w:i w:val="false"/>
-          <w:caps w:val="false"/>
-          <w:smallCaps w:val="false"/>
-          <w:color w:val="000000"/>
-          <w:spacing w:val="0"/>
-          <w:sz w:val="24"/>
-          <w:szCs w:val="24"/>
-        </w:rPr>
-        <w:t xml:space="preserve">An operating system had to keep track of processes, and stored its per-process information in a data structure called a process control block (PCB). </w:t>
-      </w:r>
-    </w:p>
-    <w:p>
-      <w:pPr>
-        <w:pStyle w:val="TextBody"/>
-        <w:widowControl/>
-        <w:bidi w:val="0"/>
-        <w:spacing w:before="0" w:after="0"/>
-        <w:ind w:left="0" w:right="0" w:hanging="0"/>
-        <w:jc w:val="left"/>
-        <w:rPr>
-          <w:rStyle w:val="StrongEmphasis"/>
-          <w:rFonts w:ascii="Lucida Grande;Geneva;Arial;Helvetica;Swiss;SunSans-Regular;sans-serif" w:hAnsi="Lucida Grande;Geneva;Arial;Helvetica;Swiss;SunSans-Regular;sans-serif"/>
-          <w:b w:val="false"/>
-          <w:b w:val="false"/>
-          <w:bCs w:val="false"/>
-          <w:i w:val="false"/>
-          <w:i w:val="false"/>
-          <w:caps w:val="false"/>
-          <w:smallCaps w:val="false"/>
-          <w:color w:val="000000"/>
-          <w:spacing w:val="0"/>
-          <w:sz w:val="24"/>
-          <w:szCs w:val="24"/>
-        </w:rPr>
-      </w:pPr>
-      <w:r>
-        <w:rPr>
-          <w:rFonts w:ascii="Lucida Grande;Geneva;Arial;Helvetica;Swiss;SunSans-Regular;sans-serif" w:hAnsi="Lucida Grande;Geneva;Arial;Helvetica;Swiss;SunSans-Regular;sans-serif"/>
-          <w:b w:val="false"/>
-          <w:bCs w:val="false"/>
-          <w:i w:val="false"/>
-          <w:caps w:val="false"/>
-          <w:smallCaps w:val="false"/>
-          <w:color w:val="000000"/>
-          <w:spacing w:val="0"/>
-          <w:sz w:val="24"/>
-          <w:szCs w:val="24"/>
-        </w:rPr>
-      </w:r>
-    </w:p>
-    <w:p>
-      <w:pPr>
-        <w:pStyle w:val="TextBody"/>
-        <w:widowControl/>
-        <w:bidi w:val="0"/>
-        <w:spacing w:before="0" w:after="0"/>
-        <w:ind w:left="0" w:right="0" w:hanging="0"/>
-        <w:jc w:val="left"/>
-        <w:rPr/>
-      </w:pPr>
-      <w:r>
-        <w:rPr>
-          <w:rStyle w:val="StrongEmphasis"/>
-          <w:rFonts w:ascii="Lucida Grande;Geneva;Arial;Helvetica;Swiss;SunSans-Regular;sans-serif" w:hAnsi="Lucida Grande;Geneva;Arial;Helvetica;Swiss;SunSans-Regular;sans-serif"/>
-          <w:b w:val="false"/>
-          <w:bCs w:val="false"/>
-          <w:i w:val="false"/>
-          <w:caps w:val="false"/>
-          <w:smallCaps w:val="false"/>
-          <w:color w:val="000000"/>
-          <w:spacing w:val="0"/>
-          <w:sz w:val="24"/>
-          <w:szCs w:val="24"/>
-        </w:rPr>
-        <w:t>The items that the operating system must store that are unique to each thread are:</w:t>
-      </w:r>
-    </w:p>
-    <w:p>
-      <w:pPr>
-        <w:pStyle w:val="TextBody"/>
-        <w:widowControl/>
-        <w:numPr>
-          <w:ilvl w:val="0"/>
-          <w:numId w:val="3"/>
-        </w:numPr>
-        <w:bidi w:val="0"/>
-        <w:spacing w:lineRule="atLeast" w:line="285" w:before="0" w:after="0"/>
-        <w:jc w:val="left"/>
-        <w:rPr>
-          <w:rFonts w:ascii="Lucida Grande;Geneva;Arial;Helvetica;Swiss;SunSans-Regular;sans-serif" w:hAnsi="Lucida Grande;Geneva;Arial;Helvetica;Swiss;SunSans-Regular;sans-serif"/>
-          <w:b w:val="false"/>
-          <w:b w:val="false"/>
-          <w:i w:val="false"/>
-          <w:i w:val="false"/>
-          <w:caps w:val="false"/>
-          <w:smallCaps w:val="false"/>
-          <w:color w:val="000000"/>
-          <w:spacing w:val="0"/>
-          <w:sz w:val="24"/>
-          <w:szCs w:val="24"/>
-        </w:rPr>
-      </w:pPr>
-      <w:r>
-        <w:rPr>
-          <w:rFonts w:ascii="Lucida Grande;Geneva;Arial;Helvetica;Swiss;SunSans-Regular;sans-serif" w:hAnsi="Lucida Grande;Geneva;Arial;Helvetica;Swiss;SunSans-Regular;sans-serif"/>
-          <w:b w:val="false"/>
-          <w:i w:val="false"/>
-          <w:caps w:val="false"/>
-          <w:smallCaps w:val="false"/>
-          <w:color w:val="000000"/>
-          <w:spacing w:val="0"/>
-          <w:sz w:val="24"/>
-          <w:szCs w:val="24"/>
-        </w:rPr>
-        <w:t>Thread ID</w:t>
-      </w:r>
-    </w:p>
-    <w:p>
-      <w:pPr>
-        <w:pStyle w:val="TextBody"/>
-        <w:widowControl/>
-        <w:numPr>
-          <w:ilvl w:val="0"/>
-          <w:numId w:val="3"/>
-        </w:numPr>
-        <w:bidi w:val="0"/>
-        <w:spacing w:lineRule="atLeast" w:line="285" w:before="0" w:after="0"/>
-        <w:jc w:val="left"/>
-        <w:rPr>
-          <w:rFonts w:ascii="Lucida Grande;Geneva;Arial;Helvetica;Swiss;SunSans-Regular;sans-serif" w:hAnsi="Lucida Grande;Geneva;Arial;Helvetica;Swiss;SunSans-Regular;sans-serif"/>
-          <w:b w:val="false"/>
-          <w:b w:val="false"/>
-          <w:i w:val="false"/>
-          <w:i w:val="false"/>
-          <w:caps w:val="false"/>
-          <w:smallCaps w:val="false"/>
-          <w:color w:val="000000"/>
-          <w:spacing w:val="0"/>
-          <w:sz w:val="24"/>
-          <w:szCs w:val="24"/>
-        </w:rPr>
-      </w:pPr>
-      <w:r>
-        <w:rPr>
-          <w:rFonts w:ascii="Lucida Grande;Geneva;Arial;Helvetica;Swiss;SunSans-Regular;sans-serif" w:hAnsi="Lucida Grande;Geneva;Arial;Helvetica;Swiss;SunSans-Regular;sans-serif"/>
-          <w:b w:val="false"/>
-          <w:i w:val="false"/>
-          <w:caps w:val="false"/>
-          <w:smallCaps w:val="false"/>
-          <w:color w:val="000000"/>
-          <w:spacing w:val="0"/>
-          <w:sz w:val="24"/>
-          <w:szCs w:val="24"/>
-        </w:rPr>
-        <w:t>Saved registers, stack pointer, instruction pointer</w:t>
-      </w:r>
-    </w:p>
-    <w:p>
-      <w:pPr>
-        <w:pStyle w:val="TextBody"/>
-        <w:widowControl/>
-        <w:numPr>
-          <w:ilvl w:val="0"/>
-          <w:numId w:val="3"/>
-        </w:numPr>
-        <w:bidi w:val="0"/>
-        <w:spacing w:lineRule="atLeast" w:line="285" w:before="0" w:after="0"/>
-        <w:jc w:val="left"/>
-        <w:rPr>
-          <w:rFonts w:ascii="Lucida Grande;Geneva;Arial;Helvetica;Swiss;SunSans-Regular;sans-serif" w:hAnsi="Lucida Grande;Geneva;Arial;Helvetica;Swiss;SunSans-Regular;sans-serif"/>
-          <w:b w:val="false"/>
-          <w:b w:val="false"/>
-          <w:i w:val="false"/>
-          <w:i w:val="false"/>
-          <w:caps w:val="false"/>
-          <w:smallCaps w:val="false"/>
-          <w:color w:val="000000"/>
-          <w:spacing w:val="0"/>
-          <w:sz w:val="24"/>
-          <w:szCs w:val="24"/>
-        </w:rPr>
-      </w:pPr>
-      <w:r>
-        <w:rPr>
-          <w:rFonts w:ascii="Lucida Grande;Geneva;Arial;Helvetica;Swiss;SunSans-Regular;sans-serif" w:hAnsi="Lucida Grande;Geneva;Arial;Helvetica;Swiss;SunSans-Regular;sans-serif"/>
-          <w:b w:val="false"/>
-          <w:i w:val="false"/>
-          <w:caps w:val="false"/>
-          <w:smallCaps w:val="false"/>
-          <w:color w:val="000000"/>
-          <w:spacing w:val="0"/>
-          <w:sz w:val="24"/>
-          <w:szCs w:val="24"/>
-        </w:rPr>
-        <w:t>Stack (local variables, temporary variables, return addresses)</w:t>
-      </w:r>
-    </w:p>
-    <w:p>
-      <w:pPr>
-        <w:pStyle w:val="TextBody"/>
-        <w:widowControl/>
-        <w:numPr>
-          <w:ilvl w:val="0"/>
-          <w:numId w:val="3"/>
-        </w:numPr>
-        <w:bidi w:val="0"/>
-        <w:spacing w:lineRule="atLeast" w:line="285" w:before="0" w:after="0"/>
-        <w:jc w:val="left"/>
-        <w:rPr>
-          <w:rFonts w:ascii="Lucida Grande;Geneva;Arial;Helvetica;Swiss;SunSans-Regular;sans-serif" w:hAnsi="Lucida Grande;Geneva;Arial;Helvetica;Swiss;SunSans-Regular;sans-serif"/>
-          <w:b w:val="false"/>
-          <w:b w:val="false"/>
-          <w:i w:val="false"/>
-          <w:i w:val="false"/>
-          <w:caps w:val="false"/>
-          <w:smallCaps w:val="false"/>
-          <w:color w:val="000000"/>
-          <w:spacing w:val="0"/>
-          <w:sz w:val="24"/>
-          <w:szCs w:val="24"/>
-        </w:rPr>
-      </w:pPr>
-      <w:r>
-        <w:rPr>
-          <w:rFonts w:ascii="Lucida Grande;Geneva;Arial;Helvetica;Swiss;SunSans-Regular;sans-serif" w:hAnsi="Lucida Grande;Geneva;Arial;Helvetica;Swiss;SunSans-Regular;sans-serif"/>
-          <w:b w:val="false"/>
-          <w:i w:val="false"/>
-          <w:caps w:val="false"/>
-          <w:smallCaps w:val="false"/>
-          <w:color w:val="000000"/>
-          <w:spacing w:val="0"/>
-          <w:sz w:val="24"/>
-          <w:szCs w:val="24"/>
-        </w:rPr>
-        <w:t>Signal mask</w:t>
-      </w:r>
-    </w:p>
-    <w:p>
-      <w:pPr>
-        <w:pStyle w:val="TextBody"/>
-        <w:widowControl/>
-        <w:numPr>
-          <w:ilvl w:val="0"/>
-          <w:numId w:val="3"/>
-        </w:numPr>
-        <w:bidi w:val="0"/>
-        <w:spacing w:lineRule="atLeast" w:line="285" w:before="0" w:after="0"/>
-        <w:jc w:val="left"/>
-        <w:rPr>
-          <w:rFonts w:ascii="Lucida Grande;Geneva;Arial;Helvetica;Swiss;SunSans-Regular;sans-serif" w:hAnsi="Lucida Grande;Geneva;Arial;Helvetica;Swiss;SunSans-Regular;sans-serif"/>
-          <w:b w:val="false"/>
-          <w:b w:val="false"/>
-          <w:i w:val="false"/>
-          <w:i w:val="false"/>
-          <w:caps w:val="false"/>
-          <w:smallCaps w:val="false"/>
-          <w:color w:val="000000"/>
-          <w:spacing w:val="0"/>
-          <w:sz w:val="24"/>
-          <w:szCs w:val="24"/>
-        </w:rPr>
-      </w:pPr>
-      <w:r>
-        <w:rPr>
-          <w:rFonts w:ascii="Lucida Grande;Geneva;Arial;Helvetica;Swiss;SunSans-Regular;sans-serif" w:hAnsi="Lucida Grande;Geneva;Arial;Helvetica;Swiss;SunSans-Regular;sans-serif"/>
-          <w:b w:val="false"/>
-          <w:i w:val="false"/>
-          <w:caps w:val="false"/>
-          <w:smallCaps w:val="false"/>
-          <w:color w:val="000000"/>
-          <w:spacing w:val="0"/>
-          <w:sz w:val="24"/>
-          <w:szCs w:val="24"/>
-        </w:rPr>
-        <w:t>Priority (scheduling information)</w:t>
-      </w:r>
-    </w:p>
-    <w:p>
-      <w:pPr>
-        <w:pStyle w:val="TextBody"/>
-        <w:widowControl/>
-        <w:numPr>
-          <w:ilvl w:val="0"/>
-          <w:numId w:val="0"/>
-        </w:numPr>
-        <w:bidi w:val="0"/>
-        <w:spacing w:lineRule="atLeast" w:line="285" w:before="0" w:after="0"/>
-        <w:ind w:left="720" w:hanging="0"/>
-        <w:jc w:val="left"/>
-        <w:rPr>
-          <w:rFonts w:ascii="Lucida Grande;Geneva;Arial;Helvetica;Swiss;SunSans-Regular;sans-serif" w:hAnsi="Lucida Grande;Geneva;Arial;Helvetica;Swiss;SunSans-Regular;sans-serif"/>
-          <w:b w:val="false"/>
-          <w:b w:val="false"/>
-          <w:i w:val="false"/>
-          <w:i w:val="false"/>
-          <w:caps w:val="false"/>
-          <w:smallCaps w:val="false"/>
-          <w:color w:val="000000"/>
-          <w:spacing w:val="0"/>
-          <w:sz w:val="24"/>
-          <w:szCs w:val="24"/>
-        </w:rPr>
-      </w:pPr>
-      <w:r>
-        <w:rPr>
-          <w:rFonts w:ascii="Lucida Grande;Geneva;Arial;Helvetica;Swiss;SunSans-Regular;sans-serif" w:hAnsi="Lucida Grande;Geneva;Arial;Helvetica;Swiss;SunSans-Regular;sans-serif"/>
-          <w:b w:val="false"/>
-          <w:i w:val="false"/>
-          <w:caps w:val="false"/>
-          <w:smallCaps w:val="false"/>
-          <w:color w:val="000000"/>
-          <w:spacing w:val="0"/>
-          <w:sz w:val="24"/>
-          <w:szCs w:val="24"/>
-        </w:rPr>
-      </w:r>
-    </w:p>
-    <w:p>
-      <w:pPr>
-        <w:pStyle w:val="TextBody"/>
-        <w:widowControl/>
-        <w:bidi w:val="0"/>
-        <w:spacing w:lineRule="atLeast" w:line="285" w:before="0" w:after="0"/>
-        <w:ind w:left="0" w:right="0" w:hanging="0"/>
-        <w:jc w:val="left"/>
-        <w:rPr>
-          <w:rFonts w:ascii="Lucida Grande;Geneva;Arial;Helvetica;Swiss;SunSans-Regular;sans-serif" w:hAnsi="Lucida Grande;Geneva;Arial;Helvetica;Swiss;SunSans-Regular;sans-serif"/>
-          <w:b w:val="false"/>
-          <w:b w:val="false"/>
-          <w:i w:val="false"/>
-          <w:i w:val="false"/>
-          <w:caps w:val="false"/>
-          <w:smallCaps w:val="false"/>
-          <w:color w:val="000000"/>
-          <w:spacing w:val="0"/>
-          <w:sz w:val="24"/>
-          <w:szCs w:val="24"/>
-        </w:rPr>
-      </w:pPr>
-      <w:r>
-        <w:rPr>
-          <w:rFonts w:ascii="Lucida Grande;Geneva;Arial;Helvetica;Swiss;SunSans-Regular;sans-serif" w:hAnsi="Lucida Grande;Geneva;Arial;Helvetica;Swiss;SunSans-Regular;sans-serif"/>
-          <w:b w:val="false"/>
-          <w:i w:val="false"/>
-          <w:caps w:val="false"/>
-          <w:smallCaps w:val="false"/>
-          <w:color w:val="000000"/>
-          <w:spacing w:val="0"/>
-          <w:sz w:val="24"/>
-          <w:szCs w:val="24"/>
-        </w:rPr>
-        <w:t>The items that are shared among threads within a process are:</w:t>
-      </w:r>
-    </w:p>
-    <w:p>
-      <w:pPr>
-        <w:pStyle w:val="TextBody"/>
-        <w:widowControl/>
-        <w:numPr>
-          <w:ilvl w:val="0"/>
-          <w:numId w:val="4"/>
-        </w:numPr>
-        <w:bidi w:val="0"/>
-        <w:spacing w:lineRule="atLeast" w:line="285" w:before="0" w:after="0"/>
-        <w:jc w:val="left"/>
-        <w:rPr>
-          <w:rFonts w:ascii="Lucida Grande;Geneva;Arial;Helvetica;Swiss;SunSans-Regular;sans-serif" w:hAnsi="Lucida Grande;Geneva;Arial;Helvetica;Swiss;SunSans-Regular;sans-serif"/>
-          <w:b w:val="false"/>
-          <w:b w:val="false"/>
-          <w:i w:val="false"/>
-          <w:i w:val="false"/>
-          <w:caps w:val="false"/>
-          <w:smallCaps w:val="false"/>
-          <w:color w:val="000000"/>
-          <w:spacing w:val="0"/>
-          <w:sz w:val="24"/>
-          <w:szCs w:val="24"/>
-        </w:rPr>
-      </w:pPr>
-      <w:r>
-        <w:rPr>
-          <w:rFonts w:ascii="Lucida Grande;Geneva;Arial;Helvetica;Swiss;SunSans-Regular;sans-serif" w:hAnsi="Lucida Grande;Geneva;Arial;Helvetica;Swiss;SunSans-Regular;sans-serif"/>
-          <w:b w:val="false"/>
-          <w:i w:val="false"/>
-          <w:caps w:val="false"/>
-          <w:smallCaps w:val="false"/>
-          <w:color w:val="000000"/>
-          <w:spacing w:val="0"/>
-          <w:sz w:val="24"/>
-          <w:szCs w:val="24"/>
-        </w:rPr>
-        <w:t>Text segment (instructions)</w:t>
-      </w:r>
-    </w:p>
-    <w:p>
-      <w:pPr>
-        <w:pStyle w:val="TextBody"/>
-        <w:widowControl/>
-        <w:numPr>
-          <w:ilvl w:val="0"/>
-          <w:numId w:val="4"/>
-        </w:numPr>
-        <w:bidi w:val="0"/>
-        <w:spacing w:lineRule="atLeast" w:line="285" w:before="0" w:after="0"/>
-        <w:jc w:val="left"/>
-        <w:rPr>
-          <w:rFonts w:ascii="Lucida Grande;Geneva;Arial;Helvetica;Swiss;SunSans-Regular;sans-serif" w:hAnsi="Lucida Grande;Geneva;Arial;Helvetica;Swiss;SunSans-Regular;sans-serif"/>
-          <w:b w:val="false"/>
-          <w:b w:val="false"/>
-          <w:i w:val="false"/>
-          <w:i w:val="false"/>
-          <w:caps w:val="false"/>
-          <w:smallCaps w:val="false"/>
-          <w:color w:val="000000"/>
-          <w:spacing w:val="0"/>
-          <w:sz w:val="24"/>
-          <w:szCs w:val="24"/>
-        </w:rPr>
-      </w:pPr>
-      <w:r>
-        <w:rPr>
-          <w:rFonts w:ascii="Lucida Grande;Geneva;Arial;Helvetica;Swiss;SunSans-Regular;sans-serif" w:hAnsi="Lucida Grande;Geneva;Arial;Helvetica;Swiss;SunSans-Regular;sans-serif"/>
-          <w:b w:val="false"/>
-          <w:i w:val="false"/>
-          <w:caps w:val="false"/>
-          <w:smallCaps w:val="false"/>
-          <w:color w:val="000000"/>
-          <w:spacing w:val="0"/>
-          <w:sz w:val="24"/>
-          <w:szCs w:val="24"/>
-        </w:rPr>
-        <w:t>Data segment (static and global data)</w:t>
-      </w:r>
-    </w:p>
-    <w:p>
-      <w:pPr>
-        <w:pStyle w:val="TextBody"/>
-        <w:widowControl/>
-        <w:numPr>
-          <w:ilvl w:val="0"/>
-          <w:numId w:val="4"/>
-        </w:numPr>
-        <w:bidi w:val="0"/>
-        <w:spacing w:lineRule="atLeast" w:line="285" w:before="0" w:after="0"/>
-        <w:jc w:val="left"/>
-        <w:rPr>
-          <w:rFonts w:ascii="Lucida Grande;Geneva;Arial;Helvetica;Swiss;SunSans-Regular;sans-serif" w:hAnsi="Lucida Grande;Geneva;Arial;Helvetica;Swiss;SunSans-Regular;sans-serif"/>
-          <w:b w:val="false"/>
-          <w:b w:val="false"/>
-          <w:i w:val="false"/>
-          <w:i w:val="false"/>
-          <w:caps w:val="false"/>
-          <w:smallCaps w:val="false"/>
-          <w:color w:val="000000"/>
-          <w:spacing w:val="0"/>
-          <w:sz w:val="24"/>
-          <w:szCs w:val="24"/>
-        </w:rPr>
-      </w:pPr>
-      <w:r>
-        <w:rPr>
-          <w:rFonts w:ascii="Lucida Grande;Geneva;Arial;Helvetica;Swiss;SunSans-Regular;sans-serif" w:hAnsi="Lucida Grande;Geneva;Arial;Helvetica;Swiss;SunSans-Regular;sans-serif"/>
-          <w:b w:val="false"/>
-          <w:i w:val="false"/>
-          <w:caps w:val="false"/>
-          <w:smallCaps w:val="false"/>
-          <w:color w:val="000000"/>
-          <w:spacing w:val="0"/>
-          <w:sz w:val="24"/>
-          <w:szCs w:val="24"/>
-        </w:rPr>
-        <w:t>BSS segment (uninitialized data)</w:t>
-      </w:r>
-    </w:p>
-    <w:p>
-      <w:pPr>
-        <w:pStyle w:val="TextBody"/>
-        <w:widowControl/>
-        <w:numPr>
-          <w:ilvl w:val="0"/>
-          <w:numId w:val="4"/>
-        </w:numPr>
-        <w:bidi w:val="0"/>
-        <w:spacing w:lineRule="atLeast" w:line="285" w:before="0" w:after="0"/>
-        <w:jc w:val="left"/>
-        <w:rPr>
-          <w:rFonts w:ascii="Lucida Grande;Geneva;Arial;Helvetica;Swiss;SunSans-Regular;sans-serif" w:hAnsi="Lucida Grande;Geneva;Arial;Helvetica;Swiss;SunSans-Regular;sans-serif"/>
-          <w:b w:val="false"/>
-          <w:b w:val="false"/>
-          <w:i w:val="false"/>
-          <w:i w:val="false"/>
-          <w:caps w:val="false"/>
-          <w:smallCaps w:val="false"/>
-          <w:color w:val="000000"/>
-          <w:spacing w:val="0"/>
-          <w:sz w:val="24"/>
-          <w:szCs w:val="24"/>
-        </w:rPr>
-      </w:pPr>
-      <w:r>
-        <w:rPr>
-          <w:rFonts w:ascii="Lucida Grande;Geneva;Arial;Helvetica;Swiss;SunSans-Regular;sans-serif" w:hAnsi="Lucida Grande;Geneva;Arial;Helvetica;Swiss;SunSans-Regular;sans-serif"/>
-          <w:b w:val="false"/>
-          <w:i w:val="false"/>
-          <w:caps w:val="false"/>
-          <w:smallCaps w:val="false"/>
-          <w:color w:val="000000"/>
-          <w:spacing w:val="0"/>
-          <w:sz w:val="24"/>
-          <w:szCs w:val="24"/>
-        </w:rPr>
-        <w:t>Open file descriptors</w:t>
-      </w:r>
-    </w:p>
-    <w:p>
-      <w:pPr>
-        <w:pStyle w:val="TextBody"/>
-        <w:widowControl/>
-        <w:numPr>
-          <w:ilvl w:val="0"/>
-          <w:numId w:val="4"/>
-        </w:numPr>
-        <w:bidi w:val="0"/>
-        <w:spacing w:lineRule="atLeast" w:line="285" w:before="0" w:after="0"/>
-        <w:jc w:val="left"/>
-        <w:rPr>
-          <w:rFonts w:ascii="Lucida Grande;Geneva;Arial;Helvetica;Swiss;SunSans-Regular;sans-serif" w:hAnsi="Lucida Grande;Geneva;Arial;Helvetica;Swiss;SunSans-Regular;sans-serif"/>
-          <w:b w:val="false"/>
-          <w:b w:val="false"/>
-          <w:i w:val="false"/>
-          <w:i w:val="false"/>
-          <w:caps w:val="false"/>
-          <w:smallCaps w:val="false"/>
-          <w:color w:val="000000"/>
-          <w:spacing w:val="0"/>
-          <w:sz w:val="24"/>
-          <w:szCs w:val="24"/>
-        </w:rPr>
-      </w:pPr>
-      <w:r>
-        <w:rPr>
-          <w:rFonts w:ascii="Lucida Grande;Geneva;Arial;Helvetica;Swiss;SunSans-Regular;sans-serif" w:hAnsi="Lucida Grande;Geneva;Arial;Helvetica;Swiss;SunSans-Regular;sans-serif"/>
-          <w:b w:val="false"/>
-          <w:i w:val="false"/>
-          <w:caps w:val="false"/>
-          <w:smallCaps w:val="false"/>
-          <w:color w:val="000000"/>
-          <w:spacing w:val="0"/>
-          <w:sz w:val="24"/>
-          <w:szCs w:val="24"/>
-        </w:rPr>
-        <w:t>Signals</w:t>
-      </w:r>
-    </w:p>
-    <w:p>
-      <w:pPr>
-        <w:pStyle w:val="TextBody"/>
-        <w:widowControl/>
-        <w:numPr>
-          <w:ilvl w:val="0"/>
-          <w:numId w:val="4"/>
-        </w:numPr>
-        <w:bidi w:val="0"/>
-        <w:spacing w:lineRule="atLeast" w:line="285" w:before="0" w:after="0"/>
-        <w:jc w:val="left"/>
-        <w:rPr>
-          <w:rFonts w:ascii="Lucida Grande;Geneva;Arial;Helvetica;Swiss;SunSans-Regular;sans-serif" w:hAnsi="Lucida Grande;Geneva;Arial;Helvetica;Swiss;SunSans-Regular;sans-serif"/>
-          <w:b w:val="false"/>
-          <w:b w:val="false"/>
-          <w:i w:val="false"/>
-          <w:i w:val="false"/>
-          <w:caps w:val="false"/>
-          <w:smallCaps w:val="false"/>
-          <w:color w:val="000000"/>
-          <w:spacing w:val="0"/>
-          <w:sz w:val="24"/>
-          <w:szCs w:val="24"/>
-        </w:rPr>
-      </w:pPr>
-      <w:r>
-        <w:rPr>
-          <w:rFonts w:ascii="Lucida Grande;Geneva;Arial;Helvetica;Swiss;SunSans-Regular;sans-serif" w:hAnsi="Lucida Grande;Geneva;Arial;Helvetica;Swiss;SunSans-Regular;sans-serif"/>
-          <w:b w:val="false"/>
-          <w:i w:val="false"/>
-          <w:caps w:val="false"/>
-          <w:smallCaps w:val="false"/>
-          <w:color w:val="000000"/>
-          <w:spacing w:val="0"/>
-          <w:sz w:val="24"/>
-          <w:szCs w:val="24"/>
-        </w:rPr>
-        <w:t>Current working directory</w:t>
-      </w:r>
-    </w:p>
-    <w:p>
-      <w:pPr>
-        <w:pStyle w:val="TextBody"/>
-        <w:widowControl/>
-        <w:numPr>
-          <w:ilvl w:val="0"/>
-          <w:numId w:val="4"/>
-        </w:numPr>
-        <w:bidi w:val="0"/>
-        <w:spacing w:lineRule="atLeast" w:line="285" w:before="0" w:after="0"/>
-        <w:jc w:val="left"/>
-        <w:rPr/>
-      </w:pPr>
-      <w:r>
-        <w:rPr>
-          <w:rStyle w:val="StrongEmphasis"/>
-          <w:rFonts w:ascii="Lucida Grande;Geneva;Arial;Helvetica;Swiss;SunSans-Regular;sans-serif" w:hAnsi="Lucida Grande;Geneva;Arial;Helvetica;Swiss;SunSans-Regular;sans-serif"/>
-          <w:b w:val="false"/>
-          <w:bCs/>
-          <w:i w:val="false"/>
-          <w:caps w:val="false"/>
-          <w:smallCaps w:val="false"/>
-          <w:color w:val="000000"/>
-          <w:spacing w:val="0"/>
-          <w:sz w:val="24"/>
-          <w:szCs w:val="24"/>
-        </w:rPr>
-        <w:t>User and group IDs</w:t>
-      </w:r>
-    </w:p>
-    <w:p>
-      <w:pPr>
-        <w:pStyle w:val="Normal"/>
-        <w:widowControl/>
-        <w:bidi w:val="0"/>
-        <w:spacing w:before="0" w:after="0"/>
-        <w:ind w:left="0" w:right="0" w:hanging="0"/>
-        <w:jc w:val="left"/>
-        <w:rPr>
-          <w:rStyle w:val="StrongEmphasis"/>
-          <w:rFonts w:ascii="Roboto;sans-serif" w:hAnsi="Roboto;sans-serif"/>
-          <w:b/>
-          <w:b/>
-          <w:bCs/>
-          <w:i w:val="false"/>
-          <w:i w:val="false"/>
-          <w:caps w:val="false"/>
-          <w:smallCaps w:val="false"/>
-          <w:spacing w:val="0"/>
-          <w:sz w:val="24"/>
-        </w:rPr>
-      </w:pPr>
-      <w:r>
-        <w:rPr>
-          <w:rFonts w:ascii="Roboto;sans-serif" w:hAnsi="Roboto;sans-serif"/>
-          <w:b/>
-          <w:bCs/>
-          <w:i w:val="false"/>
-          <w:caps w:val="false"/>
-          <w:smallCaps w:val="false"/>
-          <w:spacing w:val="0"/>
-          <w:sz w:val="24"/>
-        </w:rPr>
-      </w:r>
-    </w:p>
-    <w:p>
-      <w:pPr>
-        <w:pStyle w:val="Normal"/>
-        <w:widowControl/>
-        <w:bidi w:val="0"/>
-        <w:spacing w:before="0" w:after="0"/>
-        <w:ind w:left="0" w:right="0" w:hanging="0"/>
-        <w:jc w:val="left"/>
-        <w:rPr>
-          <w:rStyle w:val="StrongEmphasis"/>
-          <w:rFonts w:ascii="Roboto;sans-serif" w:hAnsi="Roboto;sans-serif"/>
-          <w:b/>
-          <w:b/>
-          <w:bCs/>
-          <w:i w:val="false"/>
-          <w:i w:val="false"/>
-          <w:caps w:val="false"/>
-          <w:smallCaps w:val="false"/>
-          <w:spacing w:val="0"/>
-          <w:sz w:val="24"/>
-        </w:rPr>
-      </w:pPr>
-      <w:r>
-        <w:rPr>
-          <w:rFonts w:ascii="Roboto;sans-serif" w:hAnsi="Roboto;sans-serif"/>
-          <w:b/>
-          <w:bCs/>
-          <w:i w:val="false"/>
-          <w:caps w:val="false"/>
-          <w:smallCaps w:val="false"/>
-          <w:spacing w:val="0"/>
-          <w:sz w:val="24"/>
-        </w:rPr>
-      </w:r>
-    </w:p>
-    <w:p>
-      <w:pPr>
-        <w:pStyle w:val="Normal"/>
-        <w:widowControl/>
-        <w:bidi w:val="0"/>
-        <w:spacing w:before="0" w:after="0"/>
-        <w:ind w:left="0" w:right="0" w:hanging="0"/>
-        <w:jc w:val="left"/>
-        <w:rPr>
-          <w:rStyle w:val="StrongEmphasis"/>
-          <w:rFonts w:ascii="Roboto;sans-serif" w:hAnsi="Roboto;sans-serif"/>
-          <w:b/>
-          <w:b/>
-          <w:bCs/>
-          <w:i w:val="false"/>
-          <w:i w:val="false"/>
-          <w:caps w:val="false"/>
-          <w:smallCaps w:val="false"/>
-          <w:spacing w:val="0"/>
-          <w:sz w:val="24"/>
-        </w:rPr>
-      </w:pPr>
-      <w:r>
-        <w:rPr>
-          <w:rFonts w:ascii="Roboto;sans-serif" w:hAnsi="Roboto;sans-serif"/>
-          <w:b/>
-          <w:bCs/>
-          <w:i w:val="false"/>
-          <w:caps w:val="false"/>
-          <w:smallCaps w:val="false"/>
-          <w:spacing w:val="0"/>
-          <w:sz w:val="24"/>
-        </w:rPr>
-        <w:drawing>
-          <wp:anchor behindDoc="0" distT="0" distB="0" distL="0" distR="0" simplePos="0" locked="0" layoutInCell="1" allowOverlap="1" relativeHeight="5">
-            <wp:simplePos x="0" y="0"/>
-            <wp:positionH relativeFrom="column">
-              <wp:align>center</wp:align>
-            </wp:positionH>
-            <wp:positionV relativeFrom="paragraph">
-              <wp:posOffset>635</wp:posOffset>
-            </wp:positionV>
-            <wp:extent cx="5995670" cy="2520315"/>
-            <wp:effectExtent l="0" t="0" r="0" b="0"/>
-            <wp:wrapSquare wrapText="largest"/>
-            <wp:docPr id="5" name="Image4" descr=""/>
-            <wp:cNvGraphicFramePr>
-              <a:graphicFrameLocks xmlns:a="http://schemas.openxmlformats.org/drawingml/2006/main" noChangeAspect="1"/>
-            </wp:cNvGraphicFramePr>
-            <a:graphic xmlns:a="http://schemas.openxmlformats.org/drawingml/2006/main">
-              <a:graphicData uri="http://schemas.openxmlformats.org/drawingml/2006/picture">
-                <pic:pic xmlns:pic="http://schemas.openxmlformats.org/drawingml/2006/picture">
-                  <pic:nvPicPr>
-                    <pic:cNvPr id="5" name="Image4" descr=""/>
-                    <pic:cNvPicPr>
-                      <a:picLocks noChangeAspect="1" noChangeArrowheads="1"/>
-                    </pic:cNvPicPr>
-                  </pic:nvPicPr>
-                  <pic:blipFill>
-                    <a:blip r:embed="rId8"/>
-                    <a:srcRect l="0" t="9557" r="2030" b="17180"/>
-                    <a:stretch>
-                      <a:fillRect/>
-                    </a:stretch>
-                  </pic:blipFill>
-                  <pic:spPr bwMode="auto">
-                    <a:xfrm>
-                      <a:off x="0" y="0"/>
-                      <a:ext cx="5995670" cy="2520315"/>
-                    </a:xfrm>
-                    <a:prstGeom prst="rect">
-                      <a:avLst/>
-                    </a:prstGeom>
-                  </pic:spPr>
-                </pic:pic>
-              </a:graphicData>
-            </a:graphic>
-          </wp:anchor>
-        </w:drawing>
-      </w:r>
-    </w:p>
-    <w:p>
-      <w:pPr>
-        <w:pStyle w:val="Normal"/>
-        <w:widowControl/>
-        <w:bidi w:val="0"/>
-        <w:spacing w:before="0" w:after="0"/>
-        <w:ind w:left="0" w:right="0" w:hanging="0"/>
-        <w:jc w:val="left"/>
-        <w:rPr>
-          <w:rStyle w:val="StrongEmphasis"/>
-          <w:rFonts w:ascii="Roboto;sans-serif" w:hAnsi="Roboto;sans-serif"/>
-          <w:b/>
-          <w:b/>
-          <w:bCs/>
-          <w:i w:val="false"/>
-          <w:i w:val="false"/>
-          <w:caps w:val="false"/>
-          <w:smallCaps w:val="false"/>
-          <w:spacing w:val="0"/>
-          <w:sz w:val="24"/>
-        </w:rPr>
-      </w:pPr>
-      <w:r>
-        <w:rPr>
-          <w:rFonts w:ascii="Roboto;sans-serif" w:hAnsi="Roboto;sans-serif"/>
-          <w:b/>
-          <w:bCs/>
-          <w:i w:val="false"/>
-          <w:caps w:val="false"/>
-          <w:smallCaps w:val="false"/>
-          <w:spacing w:val="0"/>
-          <w:sz w:val="24"/>
-        </w:rPr>
-      </w:r>
-    </w:p>
-    <w:p>
-      <w:pPr>
-        <w:pStyle w:val="Normal"/>
-        <w:widowControl/>
-        <w:bidi w:val="0"/>
-        <w:spacing w:before="0" w:after="0"/>
-        <w:ind w:left="0" w:right="0" w:hanging="0"/>
-        <w:jc w:val="left"/>
-        <w:rPr>
-          <w:rStyle w:val="StrongEmphasis"/>
-          <w:rFonts w:ascii="Roboto;sans-serif" w:hAnsi="Roboto;sans-serif"/>
-          <w:b/>
-          <w:b/>
-          <w:bCs/>
-          <w:i w:val="false"/>
-          <w:i w:val="false"/>
-          <w:caps w:val="false"/>
-          <w:smallCaps w:val="false"/>
-          <w:spacing w:val="0"/>
-          <w:sz w:val="24"/>
-        </w:rPr>
-      </w:pPr>
-      <w:r>
-        <w:rPr>
-          <w:rFonts w:ascii="Roboto;sans-serif" w:hAnsi="Roboto;sans-serif"/>
-          <w:b/>
-          <w:bCs/>
-          <w:i w:val="false"/>
-          <w:caps w:val="false"/>
-          <w:smallCaps w:val="false"/>
-          <w:spacing w:val="0"/>
-          <w:sz w:val="24"/>
-        </w:rPr>
-        <w:drawing>
-          <wp:anchor behindDoc="0" distT="0" distB="0" distL="0" distR="0" simplePos="0" locked="0" layoutInCell="1" allowOverlap="1" relativeHeight="6">
-            <wp:simplePos x="0" y="0"/>
-            <wp:positionH relativeFrom="column">
-              <wp:align>center</wp:align>
-            </wp:positionH>
-            <wp:positionV relativeFrom="paragraph">
-              <wp:posOffset>635</wp:posOffset>
-            </wp:positionV>
-            <wp:extent cx="5904865" cy="2771775"/>
-            <wp:effectExtent l="0" t="0" r="0" b="0"/>
-            <wp:wrapSquare wrapText="largest"/>
-            <wp:docPr id="6" name="Image6" descr=""/>
-            <wp:cNvGraphicFramePr>
-              <a:graphicFrameLocks xmlns:a="http://schemas.openxmlformats.org/drawingml/2006/main" noChangeAspect="1"/>
-            </wp:cNvGraphicFramePr>
-            <a:graphic xmlns:a="http://schemas.openxmlformats.org/drawingml/2006/main">
-              <a:graphicData uri="http://schemas.openxmlformats.org/drawingml/2006/picture">
-                <pic:pic xmlns:pic="http://schemas.openxmlformats.org/drawingml/2006/picture">
-                  <pic:nvPicPr>
-                    <pic:cNvPr id="6" name="Image6" descr=""/>
-                    <pic:cNvPicPr>
-                      <a:picLocks noChangeAspect="1" noChangeArrowheads="1"/>
-                    </pic:cNvPicPr>
-                  </pic:nvPicPr>
-                  <pic:blipFill>
-                    <a:blip r:embed="rId9"/>
-                    <a:srcRect l="2141" t="11077" r="1372" b="8361"/>
-                    <a:stretch>
-                      <a:fillRect/>
-                    </a:stretch>
-                  </pic:blipFill>
-                  <pic:spPr bwMode="auto">
-                    <a:xfrm>
-                      <a:off x="0" y="0"/>
-                      <a:ext cx="5904865" cy="2771775"/>
-                    </a:xfrm>
-                    <a:prstGeom prst="rect">
-                      <a:avLst/>
-                    </a:prstGeom>
-                  </pic:spPr>
-                </pic:pic>
-              </a:graphicData>
-            </a:graphic>
-          </wp:anchor>
-        </w:drawing>
-      </w:r>
-    </w:p>
-    <w:p>
-      <w:pPr>
-        <w:pStyle w:val="Normal"/>
-        <w:widowControl/>
-        <w:bidi w:val="0"/>
-        <w:spacing w:before="0" w:after="0"/>
-        <w:ind w:left="0" w:right="0" w:hanging="0"/>
-        <w:jc w:val="left"/>
-        <w:rPr>
-          <w:rStyle w:val="StrongEmphasis"/>
-          <w:rFonts w:ascii="Roboto;sans-serif" w:hAnsi="Roboto;sans-serif"/>
-          <w:b/>
-          <w:b/>
-          <w:bCs/>
-          <w:i w:val="false"/>
-          <w:i w:val="false"/>
-          <w:caps w:val="false"/>
-          <w:smallCaps w:val="false"/>
-          <w:spacing w:val="0"/>
-          <w:sz w:val="24"/>
-        </w:rPr>
-      </w:pPr>
-      <w:r>
-        <w:rPr>
-          <w:rFonts w:ascii="Roboto;sans-serif" w:hAnsi="Roboto;sans-serif"/>
-          <w:b/>
-          <w:bCs/>
-          <w:i w:val="false"/>
-          <w:caps w:val="false"/>
-          <w:smallCaps w:val="false"/>
-          <w:spacing w:val="0"/>
-          <w:sz w:val="24"/>
-        </w:rPr>
-      </w:r>
-    </w:p>
-    <w:p>
-      <w:pPr>
-        <w:pStyle w:val="Normal"/>
-        <w:widowControl/>
-        <w:bidi w:val="0"/>
-        <w:spacing w:before="0" w:after="0"/>
-        <w:ind w:left="0" w:right="0" w:hanging="0"/>
-        <w:jc w:val="left"/>
-        <w:rPr/>
-      </w:pPr>
-      <w:r>
-        <w:rPr>
-          <w:rStyle w:val="StrongEmphasis"/>
-          <w:rFonts w:ascii="Roboto;sans-serif" w:hAnsi="Roboto;sans-serif"/>
-          <w:b w:val="false"/>
-          <w:bCs w:val="false"/>
-          <w:i w:val="false"/>
-          <w:caps w:val="false"/>
-          <w:smallCaps w:val="false"/>
-          <w:spacing w:val="0"/>
-          <w:sz w:val="24"/>
-        </w:rPr>
-        <w:t xml:space="preserve">Ex:  One thread using for display window and another thread download from internet. </w:t>
-      </w:r>
-    </w:p>
-    <w:p>
-      <w:pPr>
-        <w:pStyle w:val="Normal"/>
-        <w:widowControl/>
-        <w:bidi w:val="0"/>
-        <w:spacing w:before="0" w:after="0"/>
-        <w:ind w:left="0" w:right="0" w:hanging="0"/>
-        <w:jc w:val="left"/>
-        <w:rPr>
-          <w:rStyle w:val="StrongEmphasis"/>
-          <w:rFonts w:ascii="Roboto;sans-serif" w:hAnsi="Roboto;sans-serif"/>
-          <w:b w:val="false"/>
-          <w:b w:val="false"/>
-          <w:bCs w:val="false"/>
-          <w:i w:val="false"/>
-          <w:i w:val="false"/>
-          <w:caps w:val="false"/>
-          <w:smallCaps w:val="false"/>
-          <w:color w:val="000000"/>
-          <w:spacing w:val="0"/>
-          <w:sz w:val="24"/>
-          <w:szCs w:val="24"/>
-        </w:rPr>
-      </w:pPr>
-      <w:r>
-        <w:rPr>
-          <w:rFonts w:ascii="Roboto;sans-serif" w:hAnsi="Roboto;sans-serif"/>
-          <w:b w:val="false"/>
-          <w:bCs w:val="false"/>
-          <w:i w:val="false"/>
-          <w:caps w:val="false"/>
-          <w:smallCaps w:val="false"/>
-          <w:color w:val="000000"/>
-          <w:spacing w:val="0"/>
-          <w:sz w:val="24"/>
-          <w:szCs w:val="24"/>
-        </w:rPr>
-      </w:r>
-    </w:p>
-    <w:p>
-      <w:pPr>
-        <w:pStyle w:val="Heading1"/>
-        <w:widowControl/>
-        <w:bidi w:val="0"/>
-        <w:spacing w:before="0" w:after="0"/>
-        <w:ind w:left="0" w:right="0" w:hanging="0"/>
-        <w:jc w:val="left"/>
-        <w:rPr/>
-      </w:pPr>
-      <w:bookmarkStart w:id="5" w:name="howtheoperatingsystemmanagesthreads"/>
-      <w:bookmarkEnd w:id="5"/>
-      <w:r>
-        <w:rPr>
-          <w:rStyle w:val="StrongEmphasis"/>
-          <w:rFonts w:ascii="Lucida Grande;Geneva;Arial;Helvetica;Swiss;SunSans-Regular;sans-serif" w:hAnsi="Lucida Grande;Geneva;Arial;Helvetica;Swiss;SunSans-Regular;sans-serif"/>
-          <w:b/>
-          <w:bCs w:val="false"/>
-          <w:i w:val="false"/>
-          <w:caps w:val="false"/>
-          <w:smallCaps w:val="false"/>
-          <w:color w:val="000000"/>
-          <w:spacing w:val="0"/>
-          <w:sz w:val="24"/>
-        </w:rPr>
-        <w:t>How the operating system manages threads:</w:t>
-      </w:r>
-    </w:p>
-    <w:p>
-      <w:pPr>
-        <w:pStyle w:val="TextBody"/>
-        <w:widowControl/>
-        <w:bidi w:val="0"/>
-        <w:spacing w:before="0" w:after="0"/>
-        <w:ind w:left="0" w:right="0" w:hanging="0"/>
-        <w:jc w:val="left"/>
-        <w:rPr/>
-      </w:pPr>
-      <w:r>
-        <w:rPr>
-          <w:rStyle w:val="StrongEmphasis"/>
-          <w:rFonts w:ascii="Lucida Grande;Geneva;Arial;Helvetica;Swiss;SunSans-Regular;sans-serif" w:hAnsi="Lucida Grande;Geneva;Arial;Helvetica;Swiss;SunSans-Regular;sans-serif"/>
-          <w:b w:val="false"/>
-          <w:bCs w:val="false"/>
-          <w:i w:val="false"/>
-          <w:caps w:val="false"/>
-          <w:smallCaps w:val="false"/>
-          <w:color w:val="000000"/>
-          <w:spacing w:val="0"/>
-          <w:sz w:val="24"/>
-          <w:szCs w:val="24"/>
-        </w:rPr>
-        <w:t xml:space="preserve">The operating system saved information about each process in a process control block (PCB). These are organized in a process table or list. Thread-specific information is stored in a data structure called a </w:t>
-      </w:r>
-      <w:r>
-        <w:rPr>
-          <w:rStyle w:val="StrongEmphasis"/>
-          <w:rFonts w:ascii="Lucida Grande;Geneva;Arial;Helvetica;Swiss;SunSans-Regular;sans-serif" w:hAnsi="Lucida Grande;Geneva;Arial;Helvetica;Swiss;SunSans-Regular;sans-serif"/>
-          <w:b w:val="false"/>
-          <w:i w:val="false"/>
-          <w:caps w:val="false"/>
-          <w:smallCaps w:val="false"/>
-          <w:color w:val="000000"/>
-          <w:spacing w:val="0"/>
-          <w:sz w:val="24"/>
-          <w:szCs w:val="24"/>
-        </w:rPr>
-        <w:t>thread control block</w:t>
-      </w:r>
-      <w:r>
-        <w:rPr>
-          <w:rStyle w:val="StrongEmphasis"/>
-          <w:rFonts w:ascii="Lucida Grande;Geneva;Arial;Helvetica;Swiss;SunSans-Regular;sans-serif" w:hAnsi="Lucida Grande;Geneva;Arial;Helvetica;Swiss;SunSans-Regular;sans-serif"/>
-          <w:b/>
-          <w:bCs w:val="false"/>
-          <w:i w:val="false"/>
-          <w:caps w:val="false"/>
-          <w:smallCaps w:val="false"/>
-          <w:color w:val="000000"/>
-          <w:spacing w:val="0"/>
-          <w:sz w:val="24"/>
-          <w:szCs w:val="24"/>
-        </w:rPr>
-        <w:t xml:space="preserve"> </w:t>
-      </w:r>
-      <w:r>
-        <w:rPr>
-          <w:rStyle w:val="StrongEmphasis"/>
-          <w:rFonts w:ascii="Lucida Grande;Geneva;Arial;Helvetica;Swiss;SunSans-Regular;sans-serif" w:hAnsi="Lucida Grande;Geneva;Arial;Helvetica;Swiss;SunSans-Regular;sans-serif"/>
-          <w:b w:val="false"/>
-          <w:bCs w:val="false"/>
-          <w:i w:val="false"/>
-          <w:caps w:val="false"/>
-          <w:smallCaps w:val="false"/>
-          <w:color w:val="000000"/>
-          <w:spacing w:val="0"/>
-          <w:sz w:val="24"/>
-          <w:szCs w:val="24"/>
-        </w:rPr>
-        <w:t>(</w:t>
-      </w:r>
-      <w:r>
-        <w:rPr>
-          <w:rStyle w:val="StrongEmphasis"/>
-          <w:rFonts w:ascii="Lucida Grande;Geneva;Arial;Helvetica;Swiss;SunSans-Regular;sans-serif" w:hAnsi="Lucida Grande;Geneva;Arial;Helvetica;Swiss;SunSans-Regular;sans-serif"/>
-          <w:b w:val="false"/>
-          <w:i w:val="false"/>
-          <w:caps w:val="false"/>
-          <w:smallCaps w:val="false"/>
-          <w:color w:val="000000"/>
-          <w:spacing w:val="0"/>
-          <w:sz w:val="24"/>
-          <w:szCs w:val="24"/>
-        </w:rPr>
-        <w:t>TCB</w:t>
-      </w:r>
-      <w:r>
-        <w:rPr>
-          <w:rStyle w:val="StrongEmphasis"/>
-          <w:rFonts w:ascii="Lucida Grande;Geneva;Arial;Helvetica;Swiss;SunSans-Regular;sans-serif" w:hAnsi="Lucida Grande;Geneva;Arial;Helvetica;Swiss;SunSans-Regular;sans-serif"/>
-          <w:b w:val="false"/>
-          <w:bCs w:val="false"/>
-          <w:i w:val="false"/>
-          <w:caps w:val="false"/>
-          <w:smallCaps w:val="false"/>
-          <w:color w:val="000000"/>
-          <w:spacing w:val="0"/>
-          <w:sz w:val="24"/>
-          <w:szCs w:val="24"/>
-        </w:rPr>
-        <w:t>), each PCB will point to a list of TCBs.</w:t>
-      </w:r>
-    </w:p>
-    <w:p>
-      <w:pPr>
-        <w:pStyle w:val="Normal"/>
-        <w:widowControl/>
-        <w:bidi w:val="0"/>
-        <w:spacing w:before="0" w:after="0"/>
-        <w:ind w:left="0" w:right="0" w:hanging="0"/>
-        <w:jc w:val="left"/>
-        <w:rPr>
-          <w:rStyle w:val="StrongEmphasis"/>
-          <w:rFonts w:ascii="Roboto;sans-serif" w:hAnsi="Roboto;sans-serif"/>
-          <w:b w:val="false"/>
-          <w:b w:val="false"/>
-          <w:bCs w:val="false"/>
-          <w:i w:val="false"/>
-          <w:i w:val="false"/>
-          <w:caps w:val="false"/>
-          <w:smallCaps w:val="false"/>
-          <w:color w:val="000000"/>
-          <w:spacing w:val="0"/>
-          <w:sz w:val="24"/>
-        </w:rPr>
-      </w:pPr>
-      <w:r>
-        <w:rPr>
-          <w:rFonts w:ascii="Roboto;sans-serif" w:hAnsi="Roboto;sans-serif"/>
-          <w:b w:val="false"/>
-          <w:bCs w:val="false"/>
-          <w:i w:val="false"/>
-          <w:caps w:val="false"/>
-          <w:smallCaps w:val="false"/>
-          <w:color w:val="000000"/>
-          <w:spacing w:val="0"/>
-          <w:sz w:val="24"/>
-        </w:rPr>
-        <w:drawing>
-          <wp:anchor behindDoc="0" distT="0" distB="0" distL="0" distR="0" simplePos="0" locked="0" layoutInCell="1" allowOverlap="1" relativeHeight="7">
-            <wp:simplePos x="0" y="0"/>
-            <wp:positionH relativeFrom="column">
-              <wp:posOffset>1016000</wp:posOffset>
-            </wp:positionH>
-            <wp:positionV relativeFrom="paragraph">
-              <wp:posOffset>104775</wp:posOffset>
-            </wp:positionV>
-            <wp:extent cx="3414395" cy="1722755"/>
-            <wp:effectExtent l="0" t="0" r="0" b="0"/>
-            <wp:wrapSquare wrapText="largest"/>
-            <wp:docPr id="7" name="Image7" descr=""/>
-            <wp:cNvGraphicFramePr>
-              <a:graphicFrameLocks xmlns:a="http://schemas.openxmlformats.org/drawingml/2006/main" noChangeAspect="1"/>
-            </wp:cNvGraphicFramePr>
-            <a:graphic xmlns:a="http://schemas.openxmlformats.org/drawingml/2006/main">
-              <a:graphicData uri="http://schemas.openxmlformats.org/drawingml/2006/picture">
-                <pic:pic xmlns:pic="http://schemas.openxmlformats.org/drawingml/2006/picture">
-                  <pic:nvPicPr>
-                    <pic:cNvPr id="7" name="Image7" descr=""/>
-                    <pic:cNvPicPr>
-                      <a:picLocks noChangeAspect="1" noChangeArrowheads="1"/>
-                    </pic:cNvPicPr>
-                  </pic:nvPicPr>
-                  <pic:blipFill>
-                    <a:blip r:embed="rId10"/>
-                    <a:srcRect l="60868" t="55713" r="4017" b="12770"/>
-                    <a:stretch>
-                      <a:fillRect/>
-                    </a:stretch>
-                  </pic:blipFill>
-                  <pic:spPr bwMode="auto">
-                    <a:xfrm>
-                      <a:off x="0" y="0"/>
-                      <a:ext cx="3414395" cy="1722755"/>
-                    </a:xfrm>
-                    <a:prstGeom prst="rect">
-                      <a:avLst/>
-                    </a:prstGeom>
-                  </pic:spPr>
-                </pic:pic>
-              </a:graphicData>
-            </a:graphic>
-          </wp:anchor>
-        </w:drawing>
-      </w:r>
-    </w:p>
-    <w:p>
-      <w:pPr>
-        <w:pStyle w:val="Normal"/>
-        <w:widowControl/>
-        <w:bidi w:val="0"/>
-        <w:spacing w:before="0" w:after="0"/>
-        <w:ind w:left="0" w:right="0" w:hanging="0"/>
-        <w:jc w:val="left"/>
-        <w:rPr>
-          <w:rStyle w:val="StrongEmphasis"/>
-          <w:rFonts w:ascii="Roboto;sans-serif" w:hAnsi="Roboto;sans-serif"/>
-          <w:b w:val="false"/>
-          <w:b w:val="false"/>
-          <w:bCs w:val="false"/>
-          <w:i w:val="false"/>
-          <w:i w:val="false"/>
-          <w:caps w:val="false"/>
-          <w:smallCaps w:val="false"/>
-          <w:color w:val="000000"/>
-          <w:spacing w:val="0"/>
-          <w:sz w:val="24"/>
-        </w:rPr>
-      </w:pPr>
-      <w:r>
-        <w:rPr>
-          <w:rFonts w:ascii="Roboto;sans-serif" w:hAnsi="Roboto;sans-serif"/>
-          <w:b w:val="false"/>
-          <w:bCs w:val="false"/>
-          <w:i w:val="false"/>
-          <w:caps w:val="false"/>
-          <w:smallCaps w:val="false"/>
-          <w:color w:val="000000"/>
-          <w:spacing w:val="0"/>
-          <w:sz w:val="24"/>
-        </w:rPr>
-      </w:r>
-    </w:p>
-    <w:p>
-      <w:pPr>
-        <w:pStyle w:val="Normal"/>
-        <w:widowControl/>
-        <w:bidi w:val="0"/>
-        <w:spacing w:before="0" w:after="0"/>
-        <w:ind w:left="0" w:right="0" w:hanging="0"/>
-        <w:jc w:val="left"/>
-        <w:rPr>
-          <w:rStyle w:val="StrongEmphasis"/>
-          <w:rFonts w:ascii="Roboto;sans-serif" w:hAnsi="Roboto;sans-serif"/>
-          <w:b w:val="false"/>
-          <w:b w:val="false"/>
-          <w:bCs w:val="false"/>
-          <w:i w:val="false"/>
-          <w:i w:val="false"/>
-          <w:caps w:val="false"/>
-          <w:smallCaps w:val="false"/>
-          <w:color w:val="000000"/>
-          <w:spacing w:val="0"/>
-          <w:sz w:val="24"/>
-        </w:rPr>
-      </w:pPr>
-      <w:r>
-        <w:rPr>
-          <w:rFonts w:ascii="Roboto;sans-serif" w:hAnsi="Roboto;sans-serif"/>
-          <w:b w:val="false"/>
-          <w:bCs w:val="false"/>
-          <w:i w:val="false"/>
-          <w:caps w:val="false"/>
-          <w:smallCaps w:val="false"/>
-          <w:color w:val="000000"/>
-          <w:spacing w:val="0"/>
-          <w:sz w:val="24"/>
-        </w:rPr>
-      </w:r>
-    </w:p>
-    <w:p>
-      <w:pPr>
-        <w:pStyle w:val="Normal"/>
-        <w:widowControl/>
-        <w:bidi w:val="0"/>
-        <w:spacing w:before="0" w:after="0"/>
-        <w:ind w:left="0" w:right="0" w:hanging="0"/>
-        <w:jc w:val="left"/>
-        <w:rPr>
-          <w:rStyle w:val="StrongEmphasis"/>
-          <w:rFonts w:ascii="Roboto;sans-serif" w:hAnsi="Roboto;sans-serif"/>
-          <w:b w:val="false"/>
-          <w:b w:val="false"/>
-          <w:bCs w:val="false"/>
-          <w:i w:val="false"/>
-          <w:i w:val="false"/>
-          <w:caps w:val="false"/>
-          <w:smallCaps w:val="false"/>
-          <w:color w:val="000000"/>
-          <w:spacing w:val="0"/>
-          <w:sz w:val="24"/>
-        </w:rPr>
-      </w:pPr>
-      <w:r>
-        <w:rPr>
-          <w:rFonts w:ascii="Roboto;sans-serif" w:hAnsi="Roboto;sans-serif"/>
-          <w:b w:val="false"/>
-          <w:bCs w:val="false"/>
-          <w:i w:val="false"/>
-          <w:caps w:val="false"/>
-          <w:smallCaps w:val="false"/>
-          <w:color w:val="000000"/>
-          <w:spacing w:val="0"/>
-          <w:sz w:val="24"/>
-        </w:rPr>
-      </w:r>
-    </w:p>
-    <w:p>
-      <w:pPr>
-        <w:pStyle w:val="Normal"/>
-        <w:widowControl/>
-        <w:bidi w:val="0"/>
-        <w:spacing w:before="0" w:after="0"/>
-        <w:ind w:left="0" w:right="0" w:hanging="0"/>
-        <w:jc w:val="left"/>
-        <w:rPr>
-          <w:rStyle w:val="StrongEmphasis"/>
-          <w:rFonts w:ascii="Roboto;sans-serif" w:hAnsi="Roboto;sans-serif"/>
-          <w:b w:val="false"/>
-          <w:b w:val="false"/>
-          <w:bCs w:val="false"/>
-          <w:i w:val="false"/>
-          <w:i w:val="false"/>
-          <w:caps w:val="false"/>
-          <w:smallCaps w:val="false"/>
-          <w:color w:val="000000"/>
-          <w:spacing w:val="0"/>
-          <w:sz w:val="24"/>
-        </w:rPr>
-      </w:pPr>
-      <w:r>
-        <w:rPr>
-          <w:rFonts w:ascii="Roboto;sans-serif" w:hAnsi="Roboto;sans-serif"/>
-          <w:b w:val="false"/>
-          <w:bCs w:val="false"/>
-          <w:i w:val="false"/>
-          <w:caps w:val="false"/>
-          <w:smallCaps w:val="false"/>
-          <w:color w:val="000000"/>
-          <w:spacing w:val="0"/>
-          <w:sz w:val="24"/>
-        </w:rPr>
-      </w:r>
-    </w:p>
-    <w:p>
-      <w:pPr>
-        <w:pStyle w:val="Normal"/>
-        <w:widowControl/>
-        <w:bidi w:val="0"/>
-        <w:spacing w:before="0" w:after="0"/>
-        <w:ind w:left="0" w:right="0" w:hanging="0"/>
-        <w:jc w:val="left"/>
-        <w:rPr>
-          <w:rStyle w:val="StrongEmphasis"/>
-          <w:rFonts w:ascii="Roboto;sans-serif" w:hAnsi="Roboto;sans-serif"/>
-          <w:b w:val="false"/>
-          <w:b w:val="false"/>
-          <w:bCs w:val="false"/>
-          <w:i w:val="false"/>
-          <w:i w:val="false"/>
-          <w:caps w:val="false"/>
-          <w:smallCaps w:val="false"/>
-          <w:color w:val="000000"/>
-          <w:spacing w:val="0"/>
-          <w:sz w:val="24"/>
-        </w:rPr>
-      </w:pPr>
-      <w:r>
-        <w:rPr>
-          <w:rFonts w:ascii="Roboto;sans-serif" w:hAnsi="Roboto;sans-serif"/>
-          <w:b w:val="false"/>
-          <w:bCs w:val="false"/>
-          <w:i w:val="false"/>
-          <w:caps w:val="false"/>
-          <w:smallCaps w:val="false"/>
-          <w:color w:val="000000"/>
-          <w:spacing w:val="0"/>
-          <w:sz w:val="24"/>
-        </w:rPr>
-      </w:r>
-    </w:p>
-    <w:p>
-      <w:pPr>
-        <w:pStyle w:val="Normal"/>
-        <w:widowControl/>
-        <w:bidi w:val="0"/>
-        <w:spacing w:before="0" w:after="0"/>
-        <w:ind w:left="0" w:right="0" w:hanging="0"/>
-        <w:jc w:val="left"/>
-        <w:rPr>
-          <w:rStyle w:val="StrongEmphasis"/>
-          <w:rFonts w:ascii="Roboto;sans-serif" w:hAnsi="Roboto;sans-serif"/>
-          <w:b w:val="false"/>
-          <w:b w:val="false"/>
-          <w:bCs w:val="false"/>
-          <w:i w:val="false"/>
-          <w:i w:val="false"/>
-          <w:caps w:val="false"/>
-          <w:smallCaps w:val="false"/>
-          <w:color w:val="000000"/>
-          <w:spacing w:val="0"/>
-          <w:sz w:val="24"/>
-        </w:rPr>
-      </w:pPr>
-      <w:r>
-        <w:rPr>
-          <w:rFonts w:ascii="Roboto;sans-serif" w:hAnsi="Roboto;sans-serif"/>
-          <w:b w:val="false"/>
-          <w:bCs w:val="false"/>
-          <w:i w:val="false"/>
-          <w:caps w:val="false"/>
-          <w:smallCaps w:val="false"/>
-          <w:color w:val="000000"/>
-          <w:spacing w:val="0"/>
-          <w:sz w:val="24"/>
-        </w:rPr>
-      </w:r>
-    </w:p>
-    <w:p>
-      <w:pPr>
-        <w:pStyle w:val="Normal"/>
-        <w:widowControl/>
-        <w:bidi w:val="0"/>
-        <w:spacing w:before="0" w:after="0"/>
-        <w:ind w:left="0" w:right="0" w:hanging="0"/>
-        <w:jc w:val="left"/>
-        <w:rPr>
-          <w:rStyle w:val="StrongEmphasis"/>
-          <w:rFonts w:ascii="Roboto;sans-serif" w:hAnsi="Roboto;sans-serif"/>
-          <w:b w:val="false"/>
-          <w:b w:val="false"/>
-          <w:bCs w:val="false"/>
-          <w:i w:val="false"/>
-          <w:i w:val="false"/>
-          <w:caps w:val="false"/>
-          <w:smallCaps w:val="false"/>
-          <w:color w:val="000000"/>
-          <w:spacing w:val="0"/>
-          <w:sz w:val="24"/>
-        </w:rPr>
-      </w:pPr>
-      <w:r>
-        <w:rPr>
-          <w:rFonts w:ascii="Roboto;sans-serif" w:hAnsi="Roboto;sans-serif"/>
-          <w:b w:val="false"/>
-          <w:bCs w:val="false"/>
-          <w:i w:val="false"/>
-          <w:caps w:val="false"/>
-          <w:smallCaps w:val="false"/>
-          <w:color w:val="000000"/>
-          <w:spacing w:val="0"/>
-          <w:sz w:val="24"/>
-        </w:rPr>
-      </w:r>
-    </w:p>
-    <w:p>
-      <w:pPr>
-        <w:pStyle w:val="Normal"/>
-        <w:widowControl/>
-        <w:bidi w:val="0"/>
-        <w:spacing w:before="0" w:after="0"/>
-        <w:ind w:left="0" w:right="0" w:hanging="0"/>
-        <w:jc w:val="left"/>
-        <w:rPr>
-          <w:rStyle w:val="StrongEmphasis"/>
-          <w:rFonts w:ascii="Roboto;sans-serif" w:hAnsi="Roboto;sans-serif"/>
-          <w:b w:val="false"/>
-          <w:b w:val="false"/>
-          <w:bCs w:val="false"/>
-          <w:i w:val="false"/>
-          <w:i w:val="false"/>
-          <w:caps w:val="false"/>
-          <w:smallCaps w:val="false"/>
-          <w:color w:val="000000"/>
-          <w:spacing w:val="0"/>
-          <w:sz w:val="24"/>
-        </w:rPr>
-      </w:pPr>
-      <w:r>
-        <w:rPr>
-          <w:rFonts w:ascii="Roboto;sans-serif" w:hAnsi="Roboto;sans-serif"/>
-          <w:b w:val="false"/>
-          <w:bCs w:val="false"/>
-          <w:i w:val="false"/>
-          <w:caps w:val="false"/>
-          <w:smallCaps w:val="false"/>
-          <w:color w:val="000000"/>
-          <w:spacing w:val="0"/>
-          <w:sz w:val="24"/>
-        </w:rPr>
-      </w:r>
-    </w:p>
-    <w:p>
-      <w:pPr>
-        <w:pStyle w:val="Normal"/>
-        <w:widowControl/>
-        <w:bidi w:val="0"/>
-        <w:spacing w:before="0" w:after="0"/>
-        <w:ind w:left="0" w:right="0" w:hanging="0"/>
-        <w:jc w:val="left"/>
-        <w:rPr>
-          <w:rStyle w:val="StrongEmphasis"/>
-          <w:rFonts w:ascii="Roboto;sans-serif" w:hAnsi="Roboto;sans-serif"/>
-          <w:b w:val="false"/>
-          <w:b w:val="false"/>
-          <w:bCs w:val="false"/>
-          <w:i w:val="false"/>
-          <w:i w:val="false"/>
-          <w:caps w:val="false"/>
-          <w:smallCaps w:val="false"/>
-          <w:color w:val="000000"/>
-          <w:spacing w:val="0"/>
-          <w:sz w:val="24"/>
-        </w:rPr>
-      </w:pPr>
-      <w:r>
-        <w:rPr>
-          <w:rFonts w:ascii="Roboto;sans-serif" w:hAnsi="Roboto;sans-serif"/>
-          <w:b w:val="false"/>
-          <w:bCs w:val="false"/>
-          <w:i w:val="false"/>
-          <w:caps w:val="false"/>
-          <w:smallCaps w:val="false"/>
-          <w:color w:val="000000"/>
-          <w:spacing w:val="0"/>
-          <w:sz w:val="24"/>
-        </w:rPr>
-      </w:r>
-    </w:p>
-    <w:p>
-      <w:pPr>
-        <w:pStyle w:val="Normal"/>
-        <w:widowControl/>
-        <w:bidi w:val="0"/>
-        <w:spacing w:before="0" w:after="0"/>
-        <w:ind w:left="0" w:right="0" w:hanging="0"/>
-        <w:jc w:val="left"/>
-        <w:rPr>
-          <w:rStyle w:val="StrongEmphasis"/>
-          <w:rFonts w:ascii="Roboto;sans-serif" w:hAnsi="Roboto;sans-serif"/>
-          <w:b w:val="false"/>
-          <w:b w:val="false"/>
-          <w:bCs w:val="false"/>
-          <w:i w:val="false"/>
-          <w:i w:val="false"/>
-          <w:caps w:val="false"/>
-          <w:smallCaps w:val="false"/>
-          <w:color w:val="000000"/>
-          <w:spacing w:val="0"/>
-          <w:sz w:val="24"/>
-        </w:rPr>
-      </w:pPr>
-      <w:r>
-        <w:rPr>
-          <w:rFonts w:ascii="Roboto;sans-serif" w:hAnsi="Roboto;sans-serif"/>
-          <w:b w:val="false"/>
-          <w:bCs w:val="false"/>
-          <w:i w:val="false"/>
-          <w:caps w:val="false"/>
-          <w:smallCaps w:val="false"/>
-          <w:color w:val="000000"/>
-          <w:spacing w:val="0"/>
-          <w:sz w:val="24"/>
-        </w:rPr>
-      </w:r>
-    </w:p>
-    <w:p>
-      <w:pPr>
-        <w:pStyle w:val="Normal"/>
-        <w:widowControl/>
-        <w:bidi w:val="0"/>
-        <w:spacing w:before="0" w:after="0"/>
-        <w:ind w:left="0" w:right="0" w:hanging="0"/>
-        <w:jc w:val="left"/>
-        <w:rPr/>
-      </w:pPr>
-      <w:r>
-        <w:rPr>
-          <w:rStyle w:val="StrongEmphasis"/>
-          <w:rFonts w:ascii="Roboto;sans-serif" w:hAnsi="Roboto;sans-serif"/>
-          <w:b/>
-          <w:bCs/>
-          <w:i w:val="false"/>
-          <w:caps w:val="false"/>
-          <w:smallCaps w:val="false"/>
-          <w:spacing w:val="0"/>
-          <w:sz w:val="24"/>
-        </w:rPr>
-        <w:t>Benefits of multi thread :</w:t>
-      </w:r>
-    </w:p>
-    <w:p>
-      <w:pPr>
-        <w:pStyle w:val="Normal"/>
-        <w:widowControl/>
-        <w:bidi w:val="0"/>
-        <w:spacing w:before="0" w:after="0"/>
-        <w:ind w:left="0" w:right="0" w:hanging="0"/>
-        <w:jc w:val="left"/>
-        <w:rPr>
-          <w:rFonts w:ascii="Roboto;sans-serif" w:hAnsi="Roboto;sans-serif"/>
-          <w:b/>
-          <w:b/>
-          <w:bCs/>
-        </w:rPr>
-      </w:pPr>
-      <w:r>
-        <w:rPr>
-          <w:rFonts w:ascii="Roboto;sans-serif" w:hAnsi="Roboto;sans-serif"/>
-          <w:b/>
-          <w:bCs/>
-        </w:rPr>
-        <w:t>Resource Sharing:</w:t>
-      </w:r>
-    </w:p>
-    <w:p>
-      <w:pPr>
-        <w:pStyle w:val="Normal"/>
-        <w:widowControl/>
-        <w:bidi w:val="0"/>
-        <w:spacing w:before="0" w:after="0"/>
-        <w:ind w:left="0" w:right="0" w:hanging="0"/>
-        <w:jc w:val="left"/>
-        <w:rPr>
-          <w:rFonts w:ascii="Roboto;sans-serif" w:hAnsi="Roboto;sans-serif"/>
-        </w:rPr>
-      </w:pPr>
-      <w:r>
-        <w:rPr>
-          <w:rFonts w:ascii="Roboto;sans-serif" w:hAnsi="Roboto;sans-serif"/>
-        </w:rPr>
-        <w:t>All the threads of a process share its resources such as memory, data, files etc. A single application can have different threads within the same address space using resource sharing.</w:t>
-      </w:r>
-    </w:p>
-    <w:p>
-      <w:pPr>
-        <w:pStyle w:val="Normal"/>
-        <w:widowControl/>
-        <w:bidi w:val="0"/>
-        <w:spacing w:before="0" w:after="0"/>
-        <w:ind w:left="0" w:right="0" w:hanging="0"/>
-        <w:jc w:val="left"/>
-        <w:rPr>
-          <w:rFonts w:ascii="Roboto;sans-serif" w:hAnsi="Roboto;sans-serif"/>
-        </w:rPr>
-      </w:pPr>
-      <w:r>
-        <w:rPr>
-          <w:rFonts w:ascii="Roboto;sans-serif" w:hAnsi="Roboto;sans-serif"/>
-        </w:rPr>
-      </w:r>
-    </w:p>
-    <w:p>
-      <w:pPr>
-        <w:pStyle w:val="Normal"/>
-        <w:widowControl/>
-        <w:bidi w:val="0"/>
-        <w:spacing w:before="0" w:after="0"/>
-        <w:ind w:left="0" w:right="0" w:hanging="0"/>
-        <w:jc w:val="left"/>
-        <w:rPr>
-          <w:rFonts w:ascii="Roboto;sans-serif" w:hAnsi="Roboto;sans-serif"/>
-          <w:b/>
-          <w:b/>
-          <w:bCs/>
-        </w:rPr>
-      </w:pPr>
-      <w:r>
-        <w:rPr>
-          <w:rFonts w:ascii="Roboto;sans-serif" w:hAnsi="Roboto;sans-serif"/>
-          <w:b/>
-          <w:bCs/>
-        </w:rPr>
-        <w:t>Responsiveness:</w:t>
-      </w:r>
-    </w:p>
-    <w:p>
-      <w:pPr>
-        <w:pStyle w:val="Normal"/>
-        <w:widowControl/>
-        <w:bidi w:val="0"/>
-        <w:spacing w:before="0" w:after="0"/>
-        <w:ind w:left="0" w:right="0" w:hanging="0"/>
-        <w:jc w:val="left"/>
-        <w:rPr>
-          <w:rFonts w:ascii="Roboto;sans-serif" w:hAnsi="Roboto;sans-serif"/>
-        </w:rPr>
-      </w:pPr>
-      <w:r>
-        <w:rPr>
-          <w:rFonts w:ascii="Roboto;sans-serif" w:hAnsi="Roboto;sans-serif"/>
-        </w:rPr>
-        <w:t>Program responsiveness allows a program to run even if part of it is blocked using multithreading. This can also be done if the process is performing a lengthy operation. For example - A web browser with multithreading can use one thread for user contact and another for image loading at the same time.</w:t>
-      </w:r>
-    </w:p>
-    <w:p>
-      <w:pPr>
-        <w:pStyle w:val="Normal"/>
-        <w:widowControl/>
-        <w:bidi w:val="0"/>
-        <w:spacing w:before="0" w:after="0"/>
-        <w:ind w:left="0" w:right="0" w:hanging="0"/>
-        <w:jc w:val="left"/>
-        <w:rPr>
-          <w:rFonts w:ascii="Roboto;sans-serif" w:hAnsi="Roboto;sans-serif"/>
-          <w:b/>
-          <w:b/>
-          <w:bCs/>
-        </w:rPr>
-      </w:pPr>
-      <w:r>
-        <w:rPr>
-          <w:rFonts w:ascii="Roboto;sans-serif" w:hAnsi="Roboto;sans-serif"/>
-          <w:b/>
-          <w:bCs/>
-        </w:rPr>
-      </w:r>
-    </w:p>
-    <w:p>
-      <w:pPr>
-        <w:pStyle w:val="Normal"/>
-        <w:widowControl/>
-        <w:bidi w:val="0"/>
-        <w:spacing w:before="0" w:after="0"/>
-        <w:ind w:left="0" w:right="0" w:hanging="0"/>
-        <w:jc w:val="left"/>
-        <w:rPr>
-          <w:rFonts w:ascii="Roboto;sans-serif" w:hAnsi="Roboto;sans-serif"/>
-          <w:b/>
-          <w:b/>
-          <w:bCs/>
-        </w:rPr>
-      </w:pPr>
-      <w:r>
-        <w:rPr>
-          <w:rFonts w:ascii="Roboto;sans-serif" w:hAnsi="Roboto;sans-serif"/>
-          <w:b/>
-          <w:bCs/>
-        </w:rPr>
-      </w:r>
-    </w:p>
-    <w:p>
-      <w:pPr>
-        <w:pStyle w:val="Normal"/>
-        <w:widowControl/>
-        <w:bidi w:val="0"/>
-        <w:spacing w:before="0" w:after="0"/>
-        <w:ind w:left="0" w:right="0" w:hanging="0"/>
-        <w:jc w:val="left"/>
-        <w:rPr>
-          <w:rFonts w:ascii="Roboto;sans-serif" w:hAnsi="Roboto;sans-serif"/>
-          <w:b/>
-          <w:b/>
-          <w:bCs/>
-        </w:rPr>
-      </w:pPr>
-      <w:r>
-        <w:rPr>
-          <w:rFonts w:ascii="Roboto;sans-serif" w:hAnsi="Roboto;sans-serif"/>
-          <w:b/>
-          <w:bCs/>
-        </w:rPr>
-        <w:t>Utilization of Multiprocessor Architecture:</w:t>
-      </w:r>
-    </w:p>
-    <w:p>
-      <w:pPr>
-        <w:pStyle w:val="Normal"/>
-        <w:widowControl/>
-        <w:bidi w:val="0"/>
-        <w:spacing w:before="0" w:after="0"/>
-        <w:ind w:left="0" w:right="0" w:hanging="0"/>
-        <w:jc w:val="left"/>
-        <w:rPr>
-          <w:rFonts w:ascii="Roboto;sans-serif" w:hAnsi="Roboto;sans-serif"/>
-        </w:rPr>
-      </w:pPr>
-      <w:r>
-        <w:rPr>
-          <w:rFonts w:ascii="Roboto;sans-serif" w:hAnsi="Roboto;sans-serif"/>
-        </w:rPr>
-        <w:t>In a multiprocessor architecture, each thread can run on a different processor in parallel using multithreading. This increases concurrency of the system. This is in direct contrast to a single processor system, where only one process or thread can run on a processor at a time.</w:t>
-      </w:r>
-    </w:p>
-    <w:p>
-      <w:pPr>
-        <w:pStyle w:val="Normal"/>
-        <w:widowControl/>
-        <w:bidi w:val="0"/>
-        <w:spacing w:before="0" w:after="0"/>
-        <w:ind w:left="0" w:right="0" w:hanging="0"/>
-        <w:jc w:val="left"/>
-        <w:rPr>
-          <w:rFonts w:ascii="Roboto;sans-serif" w:hAnsi="Roboto;sans-serif"/>
-        </w:rPr>
-      </w:pPr>
-      <w:r>
-        <w:rPr>
-          <w:rFonts w:ascii="Roboto;sans-serif" w:hAnsi="Roboto;sans-serif"/>
-        </w:rPr>
-      </w:r>
-    </w:p>
-    <w:p>
-      <w:pPr>
-        <w:pStyle w:val="Normal"/>
-        <w:widowControl/>
-        <w:bidi w:val="0"/>
-        <w:spacing w:before="0" w:after="0"/>
-        <w:ind w:left="0" w:right="0" w:hanging="0"/>
-        <w:jc w:val="left"/>
-        <w:rPr>
-          <w:rFonts w:ascii="Roboto;sans-serif" w:hAnsi="Roboto;sans-serif"/>
-          <w:b/>
-          <w:b/>
-          <w:bCs/>
-        </w:rPr>
-      </w:pPr>
-      <w:r>
-        <w:rPr>
-          <w:rFonts w:ascii="Roboto;sans-serif" w:hAnsi="Roboto;sans-serif"/>
-          <w:b/>
-          <w:bCs/>
-        </w:rPr>
-        <w:t>Economy:</w:t>
-      </w:r>
-    </w:p>
-    <w:p>
-      <w:pPr>
-        <w:pStyle w:val="Normal"/>
-        <w:widowControl/>
-        <w:bidi w:val="0"/>
-        <w:spacing w:before="0" w:after="0"/>
-        <w:ind w:left="0" w:right="0" w:hanging="0"/>
-        <w:jc w:val="left"/>
-        <w:rPr>
-          <w:rFonts w:ascii="Roboto;sans-serif" w:hAnsi="Roboto;sans-serif"/>
-        </w:rPr>
-      </w:pPr>
-      <w:r>
-        <w:rPr>
-          <w:rFonts w:ascii="Roboto;sans-serif" w:hAnsi="Roboto;sans-serif"/>
-        </w:rPr>
-        <w:t>It is more economical to use threads as they share the process resources. Comparatively, it is more expensive and time-consuming to create processes as they require more memory and resources. The overhead for process creation and management is much higher than thread creation and management.</w:t>
-      </w:r>
-    </w:p>
-    <w:p>
-      <w:pPr>
-        <w:pStyle w:val="Normal"/>
-        <w:widowControl/>
-        <w:bidi w:val="0"/>
-        <w:spacing w:before="0" w:after="0"/>
-        <w:ind w:left="0" w:right="0" w:hanging="0"/>
-        <w:jc w:val="left"/>
-        <w:rPr>
-          <w:rStyle w:val="StrongEmphasis"/>
-          <w:rFonts w:ascii="Roboto;sans-serif" w:hAnsi="Roboto;sans-serif"/>
-          <w:b w:val="false"/>
-          <w:b w:val="false"/>
-          <w:bCs w:val="false"/>
-          <w:i w:val="false"/>
-          <w:i w:val="false"/>
-          <w:caps w:val="false"/>
-          <w:smallCaps w:val="false"/>
-          <w:spacing w:val="0"/>
-          <w:sz w:val="24"/>
-        </w:rPr>
-      </w:pPr>
-      <w:r>
-        <w:rPr>
-          <w:rFonts w:ascii="Roboto;sans-serif" w:hAnsi="Roboto;sans-serif"/>
-          <w:b w:val="false"/>
-          <w:bCs w:val="false"/>
-          <w:i w:val="false"/>
-          <w:caps w:val="false"/>
-          <w:smallCaps w:val="false"/>
-          <w:spacing w:val="0"/>
-          <w:sz w:val="24"/>
-        </w:rPr>
+        <w:rPr/>
       </w:r>
     </w:p>
     <w:p>
@@ -6566,302 +4027,6 @@
   <w:abstractNum w:abstractNumId="3">
     <w:lvl w:ilvl="0">
       <w:start w:val="1"/>
-      <w:numFmt w:val="bullet"/>
-      <w:lvlText w:val=""/>
-      <w:lvlJc w:val="left"/>
-      <w:pPr>
-        <w:tabs>
-          <w:tab w:val="num" w:pos="720"/>
-        </w:tabs>
-        <w:ind w:left="720" w:hanging="360"/>
-      </w:pPr>
-      <w:rPr>
-        <w:rFonts w:ascii="Symbol" w:hAnsi="Symbol" w:cs="Symbol" w:hint="default"/>
-        <w:sz w:val="24"/>
-        <w:b w:val="false"/>
-        <w:rFonts w:cs="OpenSymbol"/>
-      </w:rPr>
-    </w:lvl>
-    <w:lvl w:ilvl="1">
-      <w:start w:val="1"/>
-      <w:numFmt w:val="bullet"/>
-      <w:lvlText w:val="◦"/>
-      <w:lvlJc w:val="left"/>
-      <w:pPr>
-        <w:tabs>
-          <w:tab w:val="num" w:pos="1080"/>
-        </w:tabs>
-        <w:ind w:left="1080" w:hanging="360"/>
-      </w:pPr>
-      <w:rPr>
-        <w:rFonts w:ascii="OpenSymbol" w:hAnsi="OpenSymbol" w:cs="OpenSymbol" w:hint="default"/>
-        <w:rFonts w:cs="OpenSymbol"/>
-      </w:rPr>
-    </w:lvl>
-    <w:lvl w:ilvl="2">
-      <w:start w:val="1"/>
-      <w:numFmt w:val="bullet"/>
-      <w:lvlText w:val="▪"/>
-      <w:lvlJc w:val="left"/>
-      <w:pPr>
-        <w:tabs>
-          <w:tab w:val="num" w:pos="1440"/>
-        </w:tabs>
-        <w:ind w:left="1440" w:hanging="360"/>
-      </w:pPr>
-      <w:rPr>
-        <w:rFonts w:ascii="OpenSymbol" w:hAnsi="OpenSymbol" w:cs="OpenSymbol" w:hint="default"/>
-        <w:rFonts w:cs="OpenSymbol"/>
-      </w:rPr>
-    </w:lvl>
-    <w:lvl w:ilvl="3">
-      <w:start w:val="1"/>
-      <w:numFmt w:val="bullet"/>
-      <w:lvlText w:val=""/>
-      <w:lvlJc w:val="left"/>
-      <w:pPr>
-        <w:tabs>
-          <w:tab w:val="num" w:pos="1800"/>
-        </w:tabs>
-        <w:ind w:left="1800" w:hanging="360"/>
-      </w:pPr>
-      <w:rPr>
-        <w:rFonts w:ascii="Symbol" w:hAnsi="Symbol" w:cs="Symbol" w:hint="default"/>
-        <w:rFonts w:cs="OpenSymbol"/>
-      </w:rPr>
-    </w:lvl>
-    <w:lvl w:ilvl="4">
-      <w:start w:val="1"/>
-      <w:numFmt w:val="bullet"/>
-      <w:lvlText w:val="◦"/>
-      <w:lvlJc w:val="left"/>
-      <w:pPr>
-        <w:tabs>
-          <w:tab w:val="num" w:pos="2160"/>
-        </w:tabs>
-        <w:ind w:left="2160" w:hanging="360"/>
-      </w:pPr>
-      <w:rPr>
-        <w:rFonts w:ascii="OpenSymbol" w:hAnsi="OpenSymbol" w:cs="OpenSymbol" w:hint="default"/>
-        <w:rFonts w:cs="OpenSymbol"/>
-      </w:rPr>
-    </w:lvl>
-    <w:lvl w:ilvl="5">
-      <w:start w:val="1"/>
-      <w:numFmt w:val="bullet"/>
-      <w:lvlText w:val="▪"/>
-      <w:lvlJc w:val="left"/>
-      <w:pPr>
-        <w:tabs>
-          <w:tab w:val="num" w:pos="2520"/>
-        </w:tabs>
-        <w:ind w:left="2520" w:hanging="360"/>
-      </w:pPr>
-      <w:rPr>
-        <w:rFonts w:ascii="OpenSymbol" w:hAnsi="OpenSymbol" w:cs="OpenSymbol" w:hint="default"/>
-        <w:rFonts w:cs="OpenSymbol"/>
-      </w:rPr>
-    </w:lvl>
-    <w:lvl w:ilvl="6">
-      <w:start w:val="1"/>
-      <w:numFmt w:val="bullet"/>
-      <w:lvlText w:val=""/>
-      <w:lvlJc w:val="left"/>
-      <w:pPr>
-        <w:tabs>
-          <w:tab w:val="num" w:pos="2880"/>
-        </w:tabs>
-        <w:ind w:left="2880" w:hanging="360"/>
-      </w:pPr>
-      <w:rPr>
-        <w:rFonts w:ascii="Symbol" w:hAnsi="Symbol" w:cs="Symbol" w:hint="default"/>
-        <w:rFonts w:cs="OpenSymbol"/>
-      </w:rPr>
-    </w:lvl>
-    <w:lvl w:ilvl="7">
-      <w:start w:val="1"/>
-      <w:numFmt w:val="bullet"/>
-      <w:lvlText w:val="◦"/>
-      <w:lvlJc w:val="left"/>
-      <w:pPr>
-        <w:tabs>
-          <w:tab w:val="num" w:pos="3240"/>
-        </w:tabs>
-        <w:ind w:left="3240" w:hanging="360"/>
-      </w:pPr>
-      <w:rPr>
-        <w:rFonts w:ascii="OpenSymbol" w:hAnsi="OpenSymbol" w:cs="OpenSymbol" w:hint="default"/>
-        <w:rFonts w:cs="OpenSymbol"/>
-      </w:rPr>
-    </w:lvl>
-    <w:lvl w:ilvl="8">
-      <w:start w:val="1"/>
-      <w:numFmt w:val="bullet"/>
-      <w:lvlText w:val="▪"/>
-      <w:lvlJc w:val="left"/>
-      <w:pPr>
-        <w:tabs>
-          <w:tab w:val="num" w:pos="3600"/>
-        </w:tabs>
-        <w:ind w:left="3600" w:hanging="360"/>
-      </w:pPr>
-      <w:rPr>
-        <w:rFonts w:ascii="OpenSymbol" w:hAnsi="OpenSymbol" w:cs="OpenSymbol" w:hint="default"/>
-        <w:rFonts w:cs="OpenSymbol"/>
-      </w:rPr>
-    </w:lvl>
-  </w:abstractNum>
-  <w:abstractNum w:abstractNumId="4">
-    <w:lvl w:ilvl="0">
-      <w:start w:val="1"/>
-      <w:numFmt w:val="bullet"/>
-      <w:lvlText w:val=""/>
-      <w:lvlJc w:val="left"/>
-      <w:pPr>
-        <w:tabs>
-          <w:tab w:val="num" w:pos="720"/>
-        </w:tabs>
-        <w:ind w:left="720" w:hanging="360"/>
-      </w:pPr>
-      <w:rPr>
-        <w:rFonts w:ascii="Symbol" w:hAnsi="Symbol" w:cs="Symbol" w:hint="default"/>
-        <w:sz w:val="24"/>
-        <w:b w:val="false"/>
-        <w:rFonts w:cs="OpenSymbol"/>
-      </w:rPr>
-    </w:lvl>
-    <w:lvl w:ilvl="1">
-      <w:start w:val="1"/>
-      <w:numFmt w:val="bullet"/>
-      <w:lvlText w:val="◦"/>
-      <w:lvlJc w:val="left"/>
-      <w:pPr>
-        <w:tabs>
-          <w:tab w:val="num" w:pos="1080"/>
-        </w:tabs>
-        <w:ind w:left="1080" w:hanging="360"/>
-      </w:pPr>
-      <w:rPr>
-        <w:rFonts w:ascii="OpenSymbol" w:hAnsi="OpenSymbol" w:cs="OpenSymbol" w:hint="default"/>
-        <w:rFonts w:cs="OpenSymbol"/>
-      </w:rPr>
-    </w:lvl>
-    <w:lvl w:ilvl="2">
-      <w:start w:val="1"/>
-      <w:numFmt w:val="bullet"/>
-      <w:lvlText w:val="▪"/>
-      <w:lvlJc w:val="left"/>
-      <w:pPr>
-        <w:tabs>
-          <w:tab w:val="num" w:pos="1440"/>
-        </w:tabs>
-        <w:ind w:left="1440" w:hanging="360"/>
-      </w:pPr>
-      <w:rPr>
-        <w:rFonts w:ascii="OpenSymbol" w:hAnsi="OpenSymbol" w:cs="OpenSymbol" w:hint="default"/>
-        <w:rFonts w:cs="OpenSymbol"/>
-      </w:rPr>
-    </w:lvl>
-    <w:lvl w:ilvl="3">
-      <w:start w:val="1"/>
-      <w:numFmt w:val="bullet"/>
-      <w:lvlText w:val=""/>
-      <w:lvlJc w:val="left"/>
-      <w:pPr>
-        <w:tabs>
-          <w:tab w:val="num" w:pos="1800"/>
-        </w:tabs>
-        <w:ind w:left="1800" w:hanging="360"/>
-      </w:pPr>
-      <w:rPr>
-        <w:rFonts w:ascii="Symbol" w:hAnsi="Symbol" w:cs="Symbol" w:hint="default"/>
-        <w:rFonts w:cs="OpenSymbol"/>
-      </w:rPr>
-    </w:lvl>
-    <w:lvl w:ilvl="4">
-      <w:start w:val="1"/>
-      <w:numFmt w:val="bullet"/>
-      <w:lvlText w:val="◦"/>
-      <w:lvlJc w:val="left"/>
-      <w:pPr>
-        <w:tabs>
-          <w:tab w:val="num" w:pos="2160"/>
-        </w:tabs>
-        <w:ind w:left="2160" w:hanging="360"/>
-      </w:pPr>
-      <w:rPr>
-        <w:rFonts w:ascii="OpenSymbol" w:hAnsi="OpenSymbol" w:cs="OpenSymbol" w:hint="default"/>
-        <w:rFonts w:cs="OpenSymbol"/>
-      </w:rPr>
-    </w:lvl>
-    <w:lvl w:ilvl="5">
-      <w:start w:val="1"/>
-      <w:numFmt w:val="bullet"/>
-      <w:lvlText w:val="▪"/>
-      <w:lvlJc w:val="left"/>
-      <w:pPr>
-        <w:tabs>
-          <w:tab w:val="num" w:pos="2520"/>
-        </w:tabs>
-        <w:ind w:left="2520" w:hanging="360"/>
-      </w:pPr>
-      <w:rPr>
-        <w:rFonts w:ascii="OpenSymbol" w:hAnsi="OpenSymbol" w:cs="OpenSymbol" w:hint="default"/>
-        <w:rFonts w:cs="OpenSymbol"/>
-      </w:rPr>
-    </w:lvl>
-    <w:lvl w:ilvl="6">
-      <w:start w:val="1"/>
-      <w:numFmt w:val="bullet"/>
-      <w:lvlText w:val=""/>
-      <w:lvlJc w:val="left"/>
-      <w:pPr>
-        <w:tabs>
-          <w:tab w:val="num" w:pos="2880"/>
-        </w:tabs>
-        <w:ind w:left="2880" w:hanging="360"/>
-      </w:pPr>
-      <w:rPr>
-        <w:rFonts w:ascii="Symbol" w:hAnsi="Symbol" w:cs="Symbol" w:hint="default"/>
-        <w:rFonts w:cs="OpenSymbol"/>
-      </w:rPr>
-    </w:lvl>
-    <w:lvl w:ilvl="7">
-      <w:start w:val="1"/>
-      <w:numFmt w:val="bullet"/>
-      <w:lvlText w:val="◦"/>
-      <w:lvlJc w:val="left"/>
-      <w:pPr>
-        <w:tabs>
-          <w:tab w:val="num" w:pos="3240"/>
-        </w:tabs>
-        <w:ind w:left="3240" w:hanging="360"/>
-      </w:pPr>
-      <w:rPr>
-        <w:rFonts w:ascii="OpenSymbol" w:hAnsi="OpenSymbol" w:cs="OpenSymbol" w:hint="default"/>
-        <w:rFonts w:cs="OpenSymbol"/>
-      </w:rPr>
-    </w:lvl>
-    <w:lvl w:ilvl="8">
-      <w:start w:val="1"/>
-      <w:numFmt w:val="bullet"/>
-      <w:lvlText w:val="▪"/>
-      <w:lvlJc w:val="left"/>
-      <w:pPr>
-        <w:tabs>
-          <w:tab w:val="num" w:pos="3600"/>
-        </w:tabs>
-        <w:ind w:left="3600" w:hanging="360"/>
-      </w:pPr>
-      <w:rPr>
-        <w:rFonts w:ascii="OpenSymbol" w:hAnsi="OpenSymbol" w:cs="OpenSymbol" w:hint="default"/>
-        <w:rFonts w:cs="OpenSymbol"/>
-      </w:rPr>
-    </w:lvl>
-  </w:abstractNum>
-  <w:abstractNum w:abstractNumId="5">
-    <w:lvl w:ilvl="0">
-      <w:start w:val="1"/>
       <w:numFmt w:val="none"/>
       <w:suff w:val="nothing"/>
       <w:lvlText w:val=""/>
@@ -6987,12 +4152,6 @@
   <w:num w:numId="3">
     <w:abstractNumId w:val="3"/>
   </w:num>
-  <w:num w:numId="4">
-    <w:abstractNumId w:val="4"/>
-  </w:num>
-  <w:num w:numId="5">
-    <w:abstractNumId w:val="5"/>
-  </w:num>
 </w:numbering>
 </file>
 
@@ -7002,6 +4161,7 @@
     <w:rPrDefault>
       <w:rPr>
         <w:rFonts w:ascii="Liberation Serif" w:hAnsi="Liberation Serif" w:eastAsia="Noto Sans CJK SC Regular" w:cs="FreeSans"/>
+        <w:sz w:val="20"/>
         <w:szCs w:val="24"/>
         <w:lang w:val="en-IN" w:eastAsia="zh-CN" w:bidi="hi-IN"/>
       </w:rPr>
@@ -7016,7 +4176,7 @@
     <w:pPr>
       <w:widowControl/>
       <w:suppressAutoHyphens w:val="true"/>
-      <w:overflowPunct w:val="false"/>
+      <w:overflowPunct w:val="true"/>
       <w:bidi w:val="0"/>
       <w:jc w:val="left"/>
     </w:pPr>
@@ -7467,6 +4627,262 @@
   </w:style>
   <w:style w:type="character" w:styleId="ListLabel54">
     <w:name w:val="ListLabel 54"/>
+    <w:qFormat/>
+    <w:rPr>
+      <w:rFonts w:cs="OpenSymbol"/>
+    </w:rPr>
+  </w:style>
+  <w:style w:type="character" w:styleId="ListLabel55">
+    <w:name w:val="ListLabel 55"/>
+    <w:qFormat/>
+    <w:rPr>
+      <w:rFonts w:cs="OpenSymbol"/>
+    </w:rPr>
+  </w:style>
+  <w:style w:type="character" w:styleId="ListLabel56">
+    <w:name w:val="ListLabel 56"/>
+    <w:qFormat/>
+    <w:rPr>
+      <w:rFonts w:cs="OpenSymbol"/>
+    </w:rPr>
+  </w:style>
+  <w:style w:type="character" w:styleId="ListLabel57">
+    <w:name w:val="ListLabel 57"/>
+    <w:qFormat/>
+    <w:rPr>
+      <w:rFonts w:cs="OpenSymbol"/>
+    </w:rPr>
+  </w:style>
+  <w:style w:type="character" w:styleId="ListLabel58">
+    <w:name w:val="ListLabel 58"/>
+    <w:qFormat/>
+    <w:rPr>
+      <w:rFonts w:cs="OpenSymbol"/>
+    </w:rPr>
+  </w:style>
+  <w:style w:type="character" w:styleId="ListLabel59">
+    <w:name w:val="ListLabel 59"/>
+    <w:qFormat/>
+    <w:rPr>
+      <w:rFonts w:cs="OpenSymbol"/>
+    </w:rPr>
+  </w:style>
+  <w:style w:type="character" w:styleId="ListLabel60">
+    <w:name w:val="ListLabel 60"/>
+    <w:qFormat/>
+    <w:rPr>
+      <w:rFonts w:cs="OpenSymbol"/>
+    </w:rPr>
+  </w:style>
+  <w:style w:type="character" w:styleId="ListLabel61">
+    <w:name w:val="ListLabel 61"/>
+    <w:qFormat/>
+    <w:rPr>
+      <w:rFonts w:cs="OpenSymbol"/>
+    </w:rPr>
+  </w:style>
+  <w:style w:type="character" w:styleId="ListLabel62">
+    <w:name w:val="ListLabel 62"/>
+    <w:qFormat/>
+    <w:rPr>
+      <w:rFonts w:cs="OpenSymbol"/>
+    </w:rPr>
+  </w:style>
+  <w:style w:type="character" w:styleId="ListLabel63">
+    <w:name w:val="ListLabel 63"/>
+    <w:qFormat/>
+    <w:rPr>
+      <w:rFonts w:cs="OpenSymbol"/>
+    </w:rPr>
+  </w:style>
+  <w:style w:type="character" w:styleId="ListLabel64">
+    <w:name w:val="ListLabel 64"/>
+    <w:qFormat/>
+    <w:rPr>
+      <w:rFonts w:cs="Symbol"/>
+    </w:rPr>
+  </w:style>
+  <w:style w:type="character" w:styleId="ListLabel65">
+    <w:name w:val="ListLabel 65"/>
+    <w:qFormat/>
+    <w:rPr>
+      <w:rFonts w:cs="Symbol"/>
+    </w:rPr>
+  </w:style>
+  <w:style w:type="character" w:styleId="ListLabel66">
+    <w:name w:val="ListLabel 66"/>
+    <w:qFormat/>
+    <w:rPr>
+      <w:rFonts w:cs="Symbol"/>
+    </w:rPr>
+  </w:style>
+  <w:style w:type="character" w:styleId="ListLabel67">
+    <w:name w:val="ListLabel 67"/>
+    <w:qFormat/>
+    <w:rPr>
+      <w:rFonts w:cs="Symbol"/>
+    </w:rPr>
+  </w:style>
+  <w:style w:type="character" w:styleId="ListLabel68">
+    <w:name w:val="ListLabel 68"/>
+    <w:qFormat/>
+    <w:rPr>
+      <w:rFonts w:cs="Symbol"/>
+    </w:rPr>
+  </w:style>
+  <w:style w:type="character" w:styleId="ListLabel69">
+    <w:name w:val="ListLabel 69"/>
+    <w:qFormat/>
+    <w:rPr>
+      <w:rFonts w:cs="Symbol"/>
+    </w:rPr>
+  </w:style>
+  <w:style w:type="character" w:styleId="ListLabel70">
+    <w:name w:val="ListLabel 70"/>
+    <w:qFormat/>
+    <w:rPr>
+      <w:rFonts w:cs="Symbol"/>
+    </w:rPr>
+  </w:style>
+  <w:style w:type="character" w:styleId="ListLabel71">
+    <w:name w:val="ListLabel 71"/>
+    <w:qFormat/>
+    <w:rPr>
+      <w:rFonts w:cs="Symbol"/>
+    </w:rPr>
+  </w:style>
+  <w:style w:type="character" w:styleId="ListLabel72">
+    <w:name w:val="ListLabel 72"/>
+    <w:qFormat/>
+    <w:rPr>
+      <w:rFonts w:cs="Symbol"/>
+    </w:rPr>
+  </w:style>
+  <w:style w:type="character" w:styleId="ListLabel73">
+    <w:name w:val="ListLabel 73"/>
+    <w:qFormat/>
+    <w:rPr>
+      <w:rFonts w:ascii="Lucida Grande;Geneva;Arial;Helvetica;Swiss;SunSans-Regular;sans-serif" w:hAnsi="Lucida Grande;Geneva;Arial;Helvetica;Swiss;SunSans-Regular;sans-serif" w:cs="OpenSymbol"/>
+      <w:b w:val="false"/>
+      <w:sz w:val="24"/>
+    </w:rPr>
+  </w:style>
+  <w:style w:type="character" w:styleId="ListLabel74">
+    <w:name w:val="ListLabel 74"/>
+    <w:qFormat/>
+    <w:rPr>
+      <w:rFonts w:cs="OpenSymbol"/>
+    </w:rPr>
+  </w:style>
+  <w:style w:type="character" w:styleId="ListLabel75">
+    <w:name w:val="ListLabel 75"/>
+    <w:qFormat/>
+    <w:rPr>
+      <w:rFonts w:cs="OpenSymbol"/>
+    </w:rPr>
+  </w:style>
+  <w:style w:type="character" w:styleId="ListLabel76">
+    <w:name w:val="ListLabel 76"/>
+    <w:qFormat/>
+    <w:rPr>
+      <w:rFonts w:cs="OpenSymbol"/>
+    </w:rPr>
+  </w:style>
+  <w:style w:type="character" w:styleId="ListLabel77">
+    <w:name w:val="ListLabel 77"/>
+    <w:qFormat/>
+    <w:rPr>
+      <w:rFonts w:cs="OpenSymbol"/>
+    </w:rPr>
+  </w:style>
+  <w:style w:type="character" w:styleId="ListLabel78">
+    <w:name w:val="ListLabel 78"/>
+    <w:qFormat/>
+    <w:rPr>
+      <w:rFonts w:cs="OpenSymbol"/>
+    </w:rPr>
+  </w:style>
+  <w:style w:type="character" w:styleId="ListLabel79">
+    <w:name w:val="ListLabel 79"/>
+    <w:qFormat/>
+    <w:rPr>
+      <w:rFonts w:cs="OpenSymbol"/>
+    </w:rPr>
+  </w:style>
+  <w:style w:type="character" w:styleId="ListLabel80">
+    <w:name w:val="ListLabel 80"/>
+    <w:qFormat/>
+    <w:rPr>
+      <w:rFonts w:cs="OpenSymbol"/>
+    </w:rPr>
+  </w:style>
+  <w:style w:type="character" w:styleId="ListLabel81">
+    <w:name w:val="ListLabel 81"/>
+    <w:qFormat/>
+    <w:rPr>
+      <w:rFonts w:cs="OpenSymbol"/>
+    </w:rPr>
+  </w:style>
+  <w:style w:type="character" w:styleId="ListLabel82">
+    <w:name w:val="ListLabel 82"/>
+    <w:qFormat/>
+    <w:rPr>
+      <w:rFonts w:ascii="Lucida Grande;Geneva;Arial;Helvetica;Swiss;SunSans-Regular;sans-serif" w:hAnsi="Lucida Grande;Geneva;Arial;Helvetica;Swiss;SunSans-Regular;sans-serif" w:cs="OpenSymbol"/>
+      <w:b w:val="false"/>
+      <w:sz w:val="24"/>
+    </w:rPr>
+  </w:style>
+  <w:style w:type="character" w:styleId="ListLabel83">
+    <w:name w:val="ListLabel 83"/>
+    <w:qFormat/>
+    <w:rPr>
+      <w:rFonts w:cs="OpenSymbol"/>
+    </w:rPr>
+  </w:style>
+  <w:style w:type="character" w:styleId="ListLabel84">
+    <w:name w:val="ListLabel 84"/>
+    <w:qFormat/>
+    <w:rPr>
+      <w:rFonts w:cs="OpenSymbol"/>
+    </w:rPr>
+  </w:style>
+  <w:style w:type="character" w:styleId="ListLabel85">
+    <w:name w:val="ListLabel 85"/>
+    <w:qFormat/>
+    <w:rPr>
+      <w:rFonts w:cs="OpenSymbol"/>
+    </w:rPr>
+  </w:style>
+  <w:style w:type="character" w:styleId="ListLabel86">
+    <w:name w:val="ListLabel 86"/>
+    <w:qFormat/>
+    <w:rPr>
+      <w:rFonts w:cs="OpenSymbol"/>
+    </w:rPr>
+  </w:style>
+  <w:style w:type="character" w:styleId="ListLabel87">
+    <w:name w:val="ListLabel 87"/>
+    <w:qFormat/>
+    <w:rPr>
+      <w:rFonts w:cs="OpenSymbol"/>
+    </w:rPr>
+  </w:style>
+  <w:style w:type="character" w:styleId="ListLabel88">
+    <w:name w:val="ListLabel 88"/>
+    <w:qFormat/>
+    <w:rPr>
+      <w:rFonts w:cs="OpenSymbol"/>
+    </w:rPr>
+  </w:style>
+  <w:style w:type="character" w:styleId="ListLabel89">
+    <w:name w:val="ListLabel 89"/>
+    <w:qFormat/>
+    <w:rPr>
+      <w:rFonts w:cs="OpenSymbol"/>
+    </w:rPr>
+  </w:style>
+  <w:style w:type="character" w:styleId="ListLabel90">
+    <w:name w:val="ListLabel 90"/>
     <w:qFormat/>
     <w:rPr>
       <w:rFonts w:cs="OpenSymbol"/>

</xml_diff>

<commit_message>
os concepts doc updated
</commit_message>
<xml_diff>
--- a/os_concepts/Stack.docx
+++ b/os_concepts/Stack.docx
@@ -604,7 +604,7 @@
           <w:sz w:val="24"/>
         </w:rPr>
         <w:drawing>
-          <wp:anchor behindDoc="0" distT="0" distB="0" distL="0" distR="0" simplePos="0" locked="0" layoutInCell="1" allowOverlap="1" relativeHeight="8">
+          <wp:anchor behindDoc="0" distT="0" distB="0" distL="0" distR="0" simplePos="0" locked="0" layoutInCell="1" allowOverlap="1" relativeHeight="4">
             <wp:simplePos x="0" y="0"/>
             <wp:positionH relativeFrom="column">
               <wp:posOffset>702310</wp:posOffset>
@@ -3656,7 +3656,7 @@
                   </pic:nvPicPr>
                   <pic:blipFill>
                     <a:blip r:embed="rId6"/>
-                    <a:srcRect l="26794" t="42854" r="20043" b="35669"/>
+                    <a:srcRect l="26799" t="42854" r="20043" b="35679"/>
                     <a:stretch>
                       <a:fillRect/>
                     </a:stretch>
@@ -3688,97 +3688,6 @@
         <w:rPr>
           <w:rStyle w:val="StrongEmphasis"/>
           <w:rFonts w:ascii="Roboto;sans-serif" w:hAnsi="Roboto;sans-serif"/>
-          <w:b w:val="false"/>
-          <w:b w:val="false"/>
-          <w:i w:val="false"/>
-          <w:i w:val="false"/>
-          <w:caps w:val="false"/>
-          <w:smallCaps w:val="false"/>
-          <w:spacing w:val="0"/>
-          <w:sz w:val="24"/>
-        </w:rPr>
-      </w:pPr>
-      <w:r>
-        <w:rPr>
-          <w:rFonts w:ascii="Roboto;sans-serif" w:hAnsi="Roboto;sans-serif"/>
-          <w:b w:val="false"/>
-          <w:i w:val="false"/>
-          <w:caps w:val="false"/>
-          <w:smallCaps w:val="false"/>
-          <w:spacing w:val="0"/>
-          <w:sz w:val="24"/>
-        </w:rPr>
-      </w:r>
-    </w:p>
-    <w:p>
-      <w:pPr>
-        <w:pStyle w:val="Normal"/>
-        <w:widowControl/>
-        <w:bidi w:val="0"/>
-        <w:spacing w:before="0" w:after="0"/>
-        <w:ind w:left="0" w:right="0" w:hanging="0"/>
-        <w:jc w:val="left"/>
-        <w:rPr>
-          <w:rStyle w:val="StrongEmphasis"/>
-          <w:rFonts w:ascii="Roboto;sans-serif" w:hAnsi="Roboto;sans-serif"/>
-          <w:b w:val="false"/>
-          <w:b w:val="false"/>
-          <w:i w:val="false"/>
-          <w:i w:val="false"/>
-          <w:caps w:val="false"/>
-          <w:smallCaps w:val="false"/>
-          <w:spacing w:val="0"/>
-          <w:sz w:val="24"/>
-        </w:rPr>
-      </w:pPr>
-      <w:r>
-        <w:rPr>
-          <w:rFonts w:ascii="Roboto;sans-serif" w:hAnsi="Roboto;sans-serif"/>
-          <w:b w:val="false"/>
-          <w:i w:val="false"/>
-          <w:caps w:val="false"/>
-          <w:smallCaps w:val="false"/>
-          <w:spacing w:val="0"/>
-          <w:sz w:val="24"/>
-        </w:rPr>
-      </w:r>
-    </w:p>
-    <w:p>
-      <w:pPr>
-        <w:pStyle w:val="Normal"/>
-        <w:widowControl/>
-        <w:bidi w:val="0"/>
-        <w:spacing w:before="0" w:after="0"/>
-        <w:ind w:left="0" w:right="0" w:hanging="0"/>
-        <w:jc w:val="left"/>
-        <w:rPr/>
-      </w:pPr>
-      <w:r>
-        <w:rPr>
-          <w:rStyle w:val="StrongEmphasis"/>
-          <w:rFonts w:ascii="Roboto;sans-serif" w:hAnsi="Roboto;sans-serif"/>
-          <w:b/>
-          <w:bCs/>
-          <w:i w:val="false"/>
-          <w:caps w:val="false"/>
-          <w:smallCaps w:val="false"/>
-          <w:spacing w:val="0"/>
-          <w:sz w:val="24"/>
-        </w:rPr>
-        <w:t>Treads:</w:t>
-      </w:r>
-    </w:p>
-    <w:p>
-      <w:pPr>
-        <w:pStyle w:val="Normal"/>
-        <w:widowControl/>
-        <w:bidi w:val="0"/>
-        <w:spacing w:before="0" w:after="0"/>
-        <w:ind w:left="0" w:right="0" w:hanging="0"/>
-        <w:jc w:val="left"/>
-        <w:rPr>
-          <w:rStyle w:val="StrongEmphasis"/>
-          <w:rFonts w:ascii="Roboto;sans-serif" w:hAnsi="Roboto;sans-serif"/>
           <w:b/>
           <w:b/>
           <w:bCs/>
@@ -3791,2455 +3700,7 @@
         </w:rPr>
       </w:pPr>
       <w:r>
-        <w:rPr>
-          <w:rFonts w:ascii="Roboto;sans-serif" w:hAnsi="Roboto;sans-serif"/>
-          <w:b/>
-          <w:bCs/>
-          <w:i w:val="false"/>
-          <w:caps w:val="false"/>
-          <w:smallCaps w:val="false"/>
-          <w:spacing w:val="0"/>
-          <w:sz w:val="24"/>
-        </w:rPr>
-      </w:r>
-    </w:p>
-    <w:p>
-      <w:pPr>
-        <w:pStyle w:val="Normal"/>
-        <w:widowControl/>
-        <w:bidi w:val="0"/>
-        <w:spacing w:before="0" w:after="0"/>
-        <w:ind w:left="0" w:right="0" w:hanging="0"/>
-        <w:jc w:val="left"/>
-        <w:rPr/>
-      </w:pPr>
-      <w:r>
-        <w:rPr>
-          <w:rStyle w:val="StrongEmphasis"/>
-          <w:rFonts w:ascii="Roboto;sans-serif" w:hAnsi="Roboto;sans-serif"/>
-          <w:b w:val="false"/>
-          <w:bCs w:val="false"/>
-          <w:i w:val="false"/>
-          <w:caps w:val="false"/>
-          <w:smallCaps w:val="false"/>
-          <w:spacing w:val="0"/>
-          <w:sz w:val="24"/>
-        </w:rPr>
-        <w:t>Program under execution is known as process and thread is a basic unit of execution.</w:t>
-      </w:r>
-    </w:p>
-    <w:p>
-      <w:pPr>
-        <w:pStyle w:val="Normal"/>
-        <w:widowControl/>
-        <w:bidi w:val="0"/>
-        <w:spacing w:before="0" w:after="0"/>
-        <w:ind w:left="0" w:right="0" w:hanging="0"/>
-        <w:jc w:val="left"/>
-        <w:rPr>
-          <w:rStyle w:val="StrongEmphasis"/>
-          <w:rFonts w:ascii="Roboto;sans-serif" w:hAnsi="Roboto;sans-serif"/>
-          <w:b w:val="false"/>
-          <w:b w:val="false"/>
-          <w:bCs w:val="false"/>
-          <w:i w:val="false"/>
-          <w:i w:val="false"/>
-          <w:caps w:val="false"/>
-          <w:smallCaps w:val="false"/>
-          <w:spacing w:val="0"/>
-          <w:sz w:val="24"/>
-        </w:rPr>
-      </w:pPr>
-      <w:r>
-        <w:rPr>
-          <w:rFonts w:ascii="Roboto;sans-serif" w:hAnsi="Roboto;sans-serif"/>
-          <w:b w:val="false"/>
-          <w:bCs w:val="false"/>
-          <w:i w:val="false"/>
-          <w:caps w:val="false"/>
-          <w:smallCaps w:val="false"/>
-          <w:spacing w:val="0"/>
-          <w:sz w:val="24"/>
-        </w:rPr>
-      </w:r>
-    </w:p>
-    <w:p>
-      <w:pPr>
-        <w:pStyle w:val="Normal"/>
-        <w:widowControl/>
-        <w:bidi w:val="0"/>
-        <w:spacing w:before="0" w:after="0"/>
-        <w:ind w:left="0" w:right="0" w:hanging="0"/>
-        <w:jc w:val="left"/>
-        <w:rPr/>
-      </w:pPr>
-      <w:r>
-        <w:rPr>
-          <w:rStyle w:val="StrongEmphasis"/>
-          <w:rFonts w:ascii="Roboto;sans-serif" w:hAnsi="Roboto;sans-serif"/>
-          <w:b w:val="false"/>
-          <w:bCs w:val="false"/>
-          <w:i w:val="false"/>
-          <w:caps w:val="false"/>
-          <w:smallCaps w:val="false"/>
-          <w:spacing w:val="0"/>
-          <w:sz w:val="24"/>
-        </w:rPr>
-        <w:t xml:space="preserve">Each program may have number of processes associated with it and each process can have number of threads executing in it. </w:t>
-      </w:r>
-    </w:p>
-    <w:p>
-      <w:pPr>
-        <w:pStyle w:val="Normal"/>
-        <w:widowControl/>
-        <w:bidi w:val="0"/>
-        <w:spacing w:before="0" w:after="0"/>
-        <w:ind w:left="0" w:right="0" w:hanging="0"/>
-        <w:jc w:val="left"/>
-        <w:rPr>
-          <w:rStyle w:val="StrongEmphasis"/>
-          <w:rFonts w:ascii="Roboto;sans-serif" w:hAnsi="Roboto;sans-serif"/>
-          <w:b w:val="false"/>
-          <w:b w:val="false"/>
-          <w:bCs w:val="false"/>
-          <w:i w:val="false"/>
-          <w:i w:val="false"/>
-          <w:caps w:val="false"/>
-          <w:smallCaps w:val="false"/>
-          <w:spacing w:val="0"/>
-          <w:sz w:val="24"/>
-        </w:rPr>
-      </w:pPr>
-      <w:r>
-        <w:rPr>
-          <w:rFonts w:ascii="Roboto;sans-serif" w:hAnsi="Roboto;sans-serif"/>
-          <w:b w:val="false"/>
-          <w:bCs w:val="false"/>
-          <w:i w:val="false"/>
-          <w:caps w:val="false"/>
-          <w:smallCaps w:val="false"/>
-          <w:spacing w:val="0"/>
-          <w:sz w:val="24"/>
-        </w:rPr>
-      </w:r>
-    </w:p>
-    <w:p>
-      <w:pPr>
-        <w:pStyle w:val="Normal"/>
-        <w:widowControl/>
-        <w:bidi w:val="0"/>
-        <w:spacing w:before="0" w:after="0"/>
-        <w:ind w:left="0" w:right="0" w:hanging="0"/>
-        <w:jc w:val="left"/>
-        <w:rPr/>
-      </w:pPr>
-      <w:r>
-        <w:rPr>
-          <w:rStyle w:val="StrongEmphasis"/>
-          <w:rFonts w:ascii="Roboto;sans-serif" w:hAnsi="Roboto;sans-serif"/>
-          <w:b w:val="false"/>
-          <w:bCs w:val="false"/>
-          <w:i w:val="false"/>
-          <w:caps w:val="false"/>
-          <w:smallCaps w:val="false"/>
-          <w:spacing w:val="0"/>
-          <w:sz w:val="24"/>
-        </w:rPr>
-        <w:t>Threads shares with other threads belonging to the same process its code section, data section and other operating system resources. If a process has single thread it will perform single task, if a process has multiple threads of control, it can perform more than one task at a time.</w:t>
-      </w:r>
-    </w:p>
-    <w:p>
-      <w:pPr>
-        <w:pStyle w:val="Normal"/>
-        <w:widowControl/>
-        <w:bidi w:val="0"/>
-        <w:spacing w:before="0" w:after="0"/>
-        <w:ind w:left="0" w:right="0" w:hanging="0"/>
-        <w:jc w:val="left"/>
-        <w:rPr>
-          <w:rStyle w:val="StrongEmphasis"/>
-          <w:rFonts w:ascii="Roboto;sans-serif" w:hAnsi="Roboto;sans-serif"/>
-          <w:b w:val="false"/>
-          <w:b w:val="false"/>
-          <w:bCs w:val="false"/>
-          <w:i w:val="false"/>
-          <w:i w:val="false"/>
-          <w:caps w:val="false"/>
-          <w:smallCaps w:val="false"/>
-          <w:spacing w:val="0"/>
-          <w:sz w:val="24"/>
-        </w:rPr>
-      </w:pPr>
-      <w:r>
-        <w:rPr>
-          <w:rFonts w:ascii="Roboto;sans-serif" w:hAnsi="Roboto;sans-serif"/>
-          <w:b w:val="false"/>
-          <w:bCs w:val="false"/>
-          <w:i w:val="false"/>
-          <w:caps w:val="false"/>
-          <w:smallCaps w:val="false"/>
-          <w:spacing w:val="0"/>
-          <w:sz w:val="24"/>
-        </w:rPr>
-      </w:r>
-    </w:p>
-    <w:p>
-      <w:pPr>
-        <w:pStyle w:val="Normal"/>
-        <w:widowControl/>
-        <w:bidi w:val="0"/>
-        <w:spacing w:before="0" w:after="0"/>
-        <w:ind w:left="0" w:right="0" w:hanging="0"/>
-        <w:jc w:val="left"/>
-        <w:rPr>
-          <w:rStyle w:val="StrongEmphasis"/>
-          <w:rFonts w:ascii="Roboto;sans-serif" w:hAnsi="Roboto;sans-serif"/>
-          <w:b w:val="false"/>
-          <w:b w:val="false"/>
-          <w:bCs w:val="false"/>
-          <w:i w:val="false"/>
-          <w:i w:val="false"/>
-          <w:caps w:val="false"/>
-          <w:smallCaps w:val="false"/>
-          <w:spacing w:val="0"/>
-          <w:sz w:val="24"/>
-        </w:rPr>
-      </w:pPr>
-      <w:r>
-        <w:rPr>
-          <w:rFonts w:ascii="Roboto;sans-serif" w:hAnsi="Roboto;sans-serif"/>
-          <w:b w:val="false"/>
-          <w:bCs w:val="false"/>
-          <w:i w:val="false"/>
-          <w:caps w:val="false"/>
-          <w:smallCaps w:val="false"/>
-          <w:spacing w:val="0"/>
-          <w:sz w:val="24"/>
-        </w:rPr>
-        <w:drawing>
-          <wp:anchor behindDoc="0" distT="0" distB="0" distL="0" distR="0" simplePos="0" locked="0" layoutInCell="1" allowOverlap="1" relativeHeight="4">
-            <wp:simplePos x="0" y="0"/>
-            <wp:positionH relativeFrom="column">
-              <wp:posOffset>60325</wp:posOffset>
-            </wp:positionH>
-            <wp:positionV relativeFrom="paragraph">
-              <wp:posOffset>121285</wp:posOffset>
-            </wp:positionV>
-            <wp:extent cx="5342255" cy="2332355"/>
-            <wp:effectExtent l="0" t="0" r="0" b="0"/>
-            <wp:wrapSquare wrapText="largest"/>
-            <wp:docPr id="4" name="Image5" descr=""/>
-            <wp:cNvGraphicFramePr>
-              <a:graphicFrameLocks xmlns:a="http://schemas.openxmlformats.org/drawingml/2006/main" noChangeAspect="1"/>
-            </wp:cNvGraphicFramePr>
-            <a:graphic xmlns:a="http://schemas.openxmlformats.org/drawingml/2006/main">
-              <a:graphicData uri="http://schemas.openxmlformats.org/drawingml/2006/picture">
-                <pic:pic xmlns:pic="http://schemas.openxmlformats.org/drawingml/2006/picture">
-                  <pic:nvPicPr>
-                    <pic:cNvPr id="4" name="Image5" descr=""/>
-                    <pic:cNvPicPr>
-                      <a:picLocks noChangeAspect="1" noChangeArrowheads="1"/>
-                    </pic:cNvPicPr>
-                  </pic:nvPicPr>
-                  <pic:blipFill>
-                    <a:blip r:embed="rId7"/>
-                    <a:srcRect l="8580" t="38444" r="35894" b="18410"/>
-                    <a:stretch>
-                      <a:fillRect/>
-                    </a:stretch>
-                  </pic:blipFill>
-                  <pic:spPr bwMode="auto">
-                    <a:xfrm>
-                      <a:off x="0" y="0"/>
-                      <a:ext cx="5342255" cy="2332355"/>
-                    </a:xfrm>
-                    <a:prstGeom prst="rect">
-                      <a:avLst/>
-                    </a:prstGeom>
-                  </pic:spPr>
-                </pic:pic>
-              </a:graphicData>
-            </a:graphic>
-          </wp:anchor>
-        </w:drawing>
-      </w:r>
-    </w:p>
-    <w:p>
-      <w:pPr>
-        <w:pStyle w:val="Normal"/>
-        <w:widowControl/>
-        <w:bidi w:val="0"/>
-        <w:spacing w:before="0" w:after="0"/>
-        <w:ind w:left="0" w:right="0" w:hanging="0"/>
-        <w:jc w:val="left"/>
-        <w:rPr>
-          <w:rStyle w:val="StrongEmphasis"/>
-          <w:rFonts w:ascii="Roboto;sans-serif" w:hAnsi="Roboto;sans-serif"/>
-          <w:b w:val="false"/>
-          <w:b w:val="false"/>
-          <w:bCs w:val="false"/>
-          <w:i w:val="false"/>
-          <w:i w:val="false"/>
-          <w:caps w:val="false"/>
-          <w:smallCaps w:val="false"/>
-          <w:spacing w:val="0"/>
-          <w:sz w:val="24"/>
-        </w:rPr>
-      </w:pPr>
-      <w:r>
-        <w:rPr>
-          <w:rFonts w:ascii="Roboto;sans-serif" w:hAnsi="Roboto;sans-serif"/>
-          <w:b w:val="false"/>
-          <w:bCs w:val="false"/>
-          <w:i w:val="false"/>
-          <w:caps w:val="false"/>
-          <w:smallCaps w:val="false"/>
-          <w:spacing w:val="0"/>
-          <w:sz w:val="24"/>
-        </w:rPr>
-      </w:r>
-    </w:p>
-    <w:p>
-      <w:pPr>
-        <w:pStyle w:val="Normal"/>
-        <w:widowControl/>
-        <w:bidi w:val="0"/>
-        <w:spacing w:before="0" w:after="0"/>
-        <w:ind w:left="0" w:right="0" w:hanging="0"/>
-        <w:jc w:val="left"/>
-        <w:rPr/>
-      </w:pPr>
-      <w:r>
-        <w:rPr>
-          <w:rStyle w:val="StrongEmphasis"/>
-          <w:rFonts w:ascii="Roboto;sans-serif" w:hAnsi="Roboto;sans-serif"/>
-          <w:b/>
-          <w:bCs/>
-          <w:i w:val="false"/>
-          <w:caps w:val="false"/>
-          <w:smallCaps w:val="false"/>
-          <w:spacing w:val="0"/>
-          <w:sz w:val="24"/>
-        </w:rPr>
-        <w:t>Single threaded proess:</w:t>
-      </w:r>
-    </w:p>
-    <w:p>
-      <w:pPr>
-        <w:pStyle w:val="Normal"/>
-        <w:widowControl/>
-        <w:bidi w:val="0"/>
-        <w:spacing w:before="0" w:after="0"/>
-        <w:ind w:left="0" w:right="0" w:hanging="0"/>
-        <w:jc w:val="left"/>
-        <w:rPr/>
-      </w:pPr>
-      <w:r>
-        <w:rPr>
-          <w:rStyle w:val="StrongEmphasis"/>
-          <w:rFonts w:ascii="Roboto;sans-serif" w:hAnsi="Roboto;sans-serif"/>
-          <w:b w:val="false"/>
-          <w:bCs w:val="false"/>
-          <w:i w:val="false"/>
-          <w:caps w:val="false"/>
-          <w:smallCaps w:val="false"/>
-          <w:spacing w:val="0"/>
-          <w:sz w:val="24"/>
-        </w:rPr>
-        <w:t>The block considered as process. The code, data, files, registers and stack belonging to the single thread process. This perform only one task at a time.</w:t>
-      </w:r>
-    </w:p>
-    <w:p>
-      <w:pPr>
-        <w:pStyle w:val="Normal"/>
-        <w:widowControl/>
-        <w:bidi w:val="0"/>
-        <w:spacing w:before="0" w:after="0"/>
-        <w:ind w:left="0" w:right="0" w:hanging="0"/>
-        <w:jc w:val="left"/>
-        <w:rPr>
-          <w:rStyle w:val="StrongEmphasis"/>
-          <w:rFonts w:ascii="Roboto;sans-serif" w:hAnsi="Roboto;sans-serif"/>
-          <w:b w:val="false"/>
-          <w:b w:val="false"/>
-          <w:bCs w:val="false"/>
-          <w:i w:val="false"/>
-          <w:i w:val="false"/>
-          <w:caps w:val="false"/>
-          <w:smallCaps w:val="false"/>
-          <w:spacing w:val="0"/>
-          <w:sz w:val="24"/>
-        </w:rPr>
-      </w:pPr>
-      <w:r>
-        <w:rPr>
-          <w:rFonts w:ascii="Roboto;sans-serif" w:hAnsi="Roboto;sans-serif"/>
-          <w:b w:val="false"/>
-          <w:bCs w:val="false"/>
-          <w:i w:val="false"/>
-          <w:caps w:val="false"/>
-          <w:smallCaps w:val="false"/>
-          <w:spacing w:val="0"/>
-          <w:sz w:val="24"/>
-        </w:rPr>
-      </w:r>
-    </w:p>
-    <w:p>
-      <w:pPr>
-        <w:pStyle w:val="Normal"/>
-        <w:widowControl/>
-        <w:bidi w:val="0"/>
-        <w:spacing w:before="0" w:after="0"/>
-        <w:ind w:left="0" w:right="0" w:hanging="0"/>
-        <w:jc w:val="left"/>
-        <w:rPr/>
-      </w:pPr>
-      <w:r>
-        <w:rPr>
-          <w:rStyle w:val="StrongEmphasis"/>
-          <w:rFonts w:ascii="Roboto;sans-serif" w:hAnsi="Roboto;sans-serif"/>
-          <w:b/>
-          <w:bCs/>
-          <w:i w:val="false"/>
-          <w:caps w:val="false"/>
-          <w:smallCaps w:val="false"/>
-          <w:spacing w:val="0"/>
-          <w:sz w:val="24"/>
-        </w:rPr>
-        <w:t>multi threaded proess:</w:t>
-      </w:r>
-    </w:p>
-    <w:p>
-      <w:pPr>
-        <w:pStyle w:val="Normal"/>
-        <w:widowControl/>
-        <w:bidi w:val="0"/>
-        <w:spacing w:before="0" w:after="0"/>
-        <w:ind w:left="0" w:right="0" w:hanging="0"/>
-        <w:jc w:val="left"/>
-        <w:rPr/>
-      </w:pPr>
-      <w:r>
-        <w:rPr>
-          <w:rStyle w:val="StrongEmphasis"/>
-          <w:rFonts w:ascii="Roboto;sans-serif" w:hAnsi="Roboto;sans-serif"/>
-          <w:b w:val="false"/>
-          <w:bCs w:val="false"/>
-          <w:i w:val="false"/>
-          <w:caps w:val="false"/>
-          <w:smallCaps w:val="false"/>
-          <w:spacing w:val="0"/>
-          <w:sz w:val="24"/>
-        </w:rPr>
-        <w:t>It a single process contain multiple threads and each of thread has own stack and register. Code, data section and files belonging to these process are shared by these threads. Multi thread process much more efficient than single thread process it make computation faster and efficient.</w:t>
-      </w:r>
-    </w:p>
-    <w:p>
-      <w:pPr>
-        <w:pStyle w:val="Normal"/>
-        <w:widowControl/>
-        <w:bidi w:val="0"/>
-        <w:spacing w:before="0" w:after="0"/>
-        <w:ind w:left="0" w:right="0" w:hanging="0"/>
-        <w:jc w:val="left"/>
-        <w:rPr>
-          <w:rStyle w:val="StrongEmphasis"/>
-          <w:rFonts w:ascii="Roboto;sans-serif" w:hAnsi="Roboto;sans-serif"/>
-          <w:b/>
-          <w:b/>
-          <w:bCs/>
-          <w:i w:val="false"/>
-          <w:i w:val="false"/>
-          <w:caps w:val="false"/>
-          <w:smallCaps w:val="false"/>
-          <w:spacing w:val="0"/>
-          <w:sz w:val="24"/>
-        </w:rPr>
-      </w:pPr>
-      <w:r>
-        <w:rPr>
-          <w:rFonts w:ascii="Roboto;sans-serif" w:hAnsi="Roboto;sans-serif"/>
-          <w:b/>
-          <w:bCs/>
-          <w:i w:val="false"/>
-          <w:caps w:val="false"/>
-          <w:smallCaps w:val="false"/>
-          <w:spacing w:val="0"/>
-          <w:sz w:val="24"/>
-        </w:rPr>
-      </w:r>
-    </w:p>
-    <w:p>
-      <w:pPr>
-        <w:pStyle w:val="Normal"/>
-        <w:widowControl/>
-        <w:bidi w:val="0"/>
-        <w:spacing w:before="0" w:after="0"/>
-        <w:ind w:left="0" w:right="0" w:hanging="0"/>
-        <w:jc w:val="left"/>
-        <w:rPr>
-          <w:rStyle w:val="StrongEmphasis"/>
-          <w:rFonts w:ascii="Roboto;sans-serif" w:hAnsi="Roboto;sans-serif"/>
-          <w:b/>
-          <w:b/>
-          <w:bCs/>
-          <w:i w:val="false"/>
-          <w:i w:val="false"/>
-          <w:caps w:val="false"/>
-          <w:smallCaps w:val="false"/>
-          <w:spacing w:val="0"/>
-          <w:sz w:val="24"/>
-        </w:rPr>
-      </w:pPr>
-      <w:r>
-        <w:rPr>
-          <w:rFonts w:ascii="Roboto;sans-serif" w:hAnsi="Roboto;sans-serif"/>
-          <w:b/>
-          <w:bCs/>
-          <w:i w:val="false"/>
-          <w:caps w:val="false"/>
-          <w:smallCaps w:val="false"/>
-          <w:spacing w:val="0"/>
-          <w:sz w:val="24"/>
-        </w:rPr>
-      </w:r>
-    </w:p>
-    <w:p>
-      <w:pPr>
-        <w:pStyle w:val="Normal"/>
-        <w:widowControl/>
-        <w:bidi w:val="0"/>
-        <w:spacing w:before="0" w:after="0"/>
-        <w:ind w:left="0" w:right="0" w:hanging="0"/>
-        <w:jc w:val="left"/>
-        <w:rPr/>
-      </w:pPr>
-      <w:r>
-        <w:rPr>
-          <w:rStyle w:val="StrongEmphasis"/>
-          <w:rFonts w:ascii="Lucida Grande;Geneva;Arial;Helvetica;Swiss;SunSans-Regular;sans-serif" w:hAnsi="Lucida Grande;Geneva;Arial;Helvetica;Swiss;SunSans-Regular;sans-serif"/>
-          <w:b w:val="false"/>
-          <w:bCs w:val="false"/>
-          <w:i w:val="false"/>
-          <w:caps w:val="false"/>
-          <w:smallCaps w:val="false"/>
-          <w:color w:val="000000"/>
-          <w:spacing w:val="0"/>
-          <w:sz w:val="24"/>
-          <w:szCs w:val="24"/>
-        </w:rPr>
-        <w:t>In a multi-threaded process, all of the process threads share the same memory and open files. Within the shared memory, each thread gets its own stack. Each thread has its own instruction pointer and registers.</w:t>
-      </w:r>
-      <w:r>
-        <w:rPr>
-          <w:rStyle w:val="StrongEmphasis"/>
-          <w:rFonts w:ascii="Roboto;sans-serif" w:hAnsi="Roboto;sans-serif"/>
-          <w:b w:val="false"/>
-          <w:bCs w:val="false"/>
-          <w:i w:val="false"/>
-          <w:caps w:val="false"/>
-          <w:smallCaps w:val="false"/>
-          <w:color w:val="000000"/>
-          <w:spacing w:val="0"/>
-          <w:sz w:val="24"/>
-          <w:szCs w:val="24"/>
-        </w:rPr>
-        <w:t xml:space="preserve"> </w:t>
-      </w:r>
-      <w:r>
-        <w:rPr>
-          <w:rStyle w:val="StrongEmphasis"/>
-          <w:rFonts w:ascii="Lucida Grande;Geneva;Arial;Helvetica;Swiss;SunSans-Regular;sans-serif" w:hAnsi="Lucida Grande;Geneva;Arial;Helvetica;Swiss;SunSans-Regular;sans-serif"/>
-          <w:b w:val="false"/>
-          <w:bCs w:val="false"/>
-          <w:i w:val="false"/>
-          <w:caps w:val="false"/>
-          <w:smallCaps w:val="false"/>
-          <w:color w:val="000000"/>
-          <w:spacing w:val="0"/>
-          <w:sz w:val="24"/>
-          <w:szCs w:val="24"/>
-        </w:rPr>
-        <w:t xml:space="preserve">An operating system had to keep track of processes, and stored its per-process information in a data structure called a process control block (PCB). </w:t>
-      </w:r>
-    </w:p>
-    <w:p>
-      <w:pPr>
-        <w:pStyle w:val="TextBody"/>
-        <w:widowControl/>
-        <w:bidi w:val="0"/>
-        <w:spacing w:before="0" w:after="0"/>
-        <w:ind w:left="0" w:right="0" w:hanging="0"/>
-        <w:jc w:val="left"/>
-        <w:rPr>
-          <w:rStyle w:val="StrongEmphasis"/>
-          <w:rFonts w:ascii="Lucida Grande;Geneva;Arial;Helvetica;Swiss;SunSans-Regular;sans-serif" w:hAnsi="Lucida Grande;Geneva;Arial;Helvetica;Swiss;SunSans-Regular;sans-serif"/>
-          <w:b w:val="false"/>
-          <w:b w:val="false"/>
-          <w:bCs w:val="false"/>
-          <w:i w:val="false"/>
-          <w:i w:val="false"/>
-          <w:caps w:val="false"/>
-          <w:smallCaps w:val="false"/>
-          <w:color w:val="000000"/>
-          <w:spacing w:val="0"/>
-          <w:sz w:val="24"/>
-          <w:szCs w:val="24"/>
-        </w:rPr>
-      </w:pPr>
-      <w:r>
-        <w:rPr>
-          <w:rFonts w:ascii="Lucida Grande;Geneva;Arial;Helvetica;Swiss;SunSans-Regular;sans-serif" w:hAnsi="Lucida Grande;Geneva;Arial;Helvetica;Swiss;SunSans-Regular;sans-serif"/>
-          <w:b w:val="false"/>
-          <w:bCs w:val="false"/>
-          <w:i w:val="false"/>
-          <w:caps w:val="false"/>
-          <w:smallCaps w:val="false"/>
-          <w:color w:val="000000"/>
-          <w:spacing w:val="0"/>
-          <w:sz w:val="24"/>
-          <w:szCs w:val="24"/>
-        </w:rPr>
-      </w:r>
-    </w:p>
-    <w:p>
-      <w:pPr>
-        <w:pStyle w:val="TextBody"/>
-        <w:widowControl/>
-        <w:bidi w:val="0"/>
-        <w:spacing w:before="0" w:after="0"/>
-        <w:ind w:left="0" w:right="0" w:hanging="0"/>
-        <w:jc w:val="left"/>
-        <w:rPr/>
-      </w:pPr>
-      <w:r>
-        <w:rPr>
-          <w:rStyle w:val="StrongEmphasis"/>
-          <w:rFonts w:ascii="Lucida Grande;Geneva;Arial;Helvetica;Swiss;SunSans-Regular;sans-serif" w:hAnsi="Lucida Grande;Geneva;Arial;Helvetica;Swiss;SunSans-Regular;sans-serif"/>
-          <w:b w:val="false"/>
-          <w:bCs w:val="false"/>
-          <w:i w:val="false"/>
-          <w:caps w:val="false"/>
-          <w:smallCaps w:val="false"/>
-          <w:color w:val="000000"/>
-          <w:spacing w:val="0"/>
-          <w:sz w:val="24"/>
-          <w:szCs w:val="24"/>
-        </w:rPr>
-        <w:t>The items that the operating system must store that are unique to each thread are:</w:t>
-      </w:r>
-    </w:p>
-    <w:p>
-      <w:pPr>
-        <w:pStyle w:val="TextBody"/>
-        <w:widowControl/>
-        <w:numPr>
-          <w:ilvl w:val="0"/>
-          <w:numId w:val="3"/>
-        </w:numPr>
-        <w:bidi w:val="0"/>
-        <w:spacing w:lineRule="atLeast" w:line="285" w:before="0" w:after="0"/>
-        <w:jc w:val="left"/>
-        <w:rPr>
-          <w:rFonts w:ascii="Lucida Grande;Geneva;Arial;Helvetica;Swiss;SunSans-Regular;sans-serif" w:hAnsi="Lucida Grande;Geneva;Arial;Helvetica;Swiss;SunSans-Regular;sans-serif"/>
-          <w:b w:val="false"/>
-          <w:b w:val="false"/>
-          <w:i w:val="false"/>
-          <w:i w:val="false"/>
-          <w:caps w:val="false"/>
-          <w:smallCaps w:val="false"/>
-          <w:color w:val="000000"/>
-          <w:spacing w:val="0"/>
-          <w:sz w:val="24"/>
-          <w:szCs w:val="24"/>
-        </w:rPr>
-      </w:pPr>
-      <w:r>
-        <w:rPr>
-          <w:rFonts w:ascii="Lucida Grande;Geneva;Arial;Helvetica;Swiss;SunSans-Regular;sans-serif" w:hAnsi="Lucida Grande;Geneva;Arial;Helvetica;Swiss;SunSans-Regular;sans-serif"/>
-          <w:b w:val="false"/>
-          <w:i w:val="false"/>
-          <w:caps w:val="false"/>
-          <w:smallCaps w:val="false"/>
-          <w:color w:val="000000"/>
-          <w:spacing w:val="0"/>
-          <w:sz w:val="24"/>
-          <w:szCs w:val="24"/>
-        </w:rPr>
-        <w:t>Thread ID</w:t>
-      </w:r>
-    </w:p>
-    <w:p>
-      <w:pPr>
-        <w:pStyle w:val="TextBody"/>
-        <w:widowControl/>
-        <w:numPr>
-          <w:ilvl w:val="0"/>
-          <w:numId w:val="3"/>
-        </w:numPr>
-        <w:bidi w:val="0"/>
-        <w:spacing w:lineRule="atLeast" w:line="285" w:before="0" w:after="0"/>
-        <w:jc w:val="left"/>
-        <w:rPr>
-          <w:rFonts w:ascii="Lucida Grande;Geneva;Arial;Helvetica;Swiss;SunSans-Regular;sans-serif" w:hAnsi="Lucida Grande;Geneva;Arial;Helvetica;Swiss;SunSans-Regular;sans-serif"/>
-          <w:b w:val="false"/>
-          <w:b w:val="false"/>
-          <w:i w:val="false"/>
-          <w:i w:val="false"/>
-          <w:caps w:val="false"/>
-          <w:smallCaps w:val="false"/>
-          <w:color w:val="000000"/>
-          <w:spacing w:val="0"/>
-          <w:sz w:val="24"/>
-          <w:szCs w:val="24"/>
-        </w:rPr>
-      </w:pPr>
-      <w:r>
-        <w:rPr>
-          <w:rFonts w:ascii="Lucida Grande;Geneva;Arial;Helvetica;Swiss;SunSans-Regular;sans-serif" w:hAnsi="Lucida Grande;Geneva;Arial;Helvetica;Swiss;SunSans-Regular;sans-serif"/>
-          <w:b w:val="false"/>
-          <w:i w:val="false"/>
-          <w:caps w:val="false"/>
-          <w:smallCaps w:val="false"/>
-          <w:color w:val="000000"/>
-          <w:spacing w:val="0"/>
-          <w:sz w:val="24"/>
-          <w:szCs w:val="24"/>
-        </w:rPr>
-        <w:t>Saved registers, stack pointer, instruction pointer</w:t>
-      </w:r>
-    </w:p>
-    <w:p>
-      <w:pPr>
-        <w:pStyle w:val="TextBody"/>
-        <w:widowControl/>
-        <w:numPr>
-          <w:ilvl w:val="0"/>
-          <w:numId w:val="3"/>
-        </w:numPr>
-        <w:bidi w:val="0"/>
-        <w:spacing w:lineRule="atLeast" w:line="285" w:before="0" w:after="0"/>
-        <w:jc w:val="left"/>
-        <w:rPr>
-          <w:rFonts w:ascii="Lucida Grande;Geneva;Arial;Helvetica;Swiss;SunSans-Regular;sans-serif" w:hAnsi="Lucida Grande;Geneva;Arial;Helvetica;Swiss;SunSans-Regular;sans-serif"/>
-          <w:b w:val="false"/>
-          <w:b w:val="false"/>
-          <w:i w:val="false"/>
-          <w:i w:val="false"/>
-          <w:caps w:val="false"/>
-          <w:smallCaps w:val="false"/>
-          <w:color w:val="000000"/>
-          <w:spacing w:val="0"/>
-          <w:sz w:val="24"/>
-          <w:szCs w:val="24"/>
-        </w:rPr>
-      </w:pPr>
-      <w:r>
-        <w:rPr>
-          <w:rFonts w:ascii="Lucida Grande;Geneva;Arial;Helvetica;Swiss;SunSans-Regular;sans-serif" w:hAnsi="Lucida Grande;Geneva;Arial;Helvetica;Swiss;SunSans-Regular;sans-serif"/>
-          <w:b w:val="false"/>
-          <w:i w:val="false"/>
-          <w:caps w:val="false"/>
-          <w:smallCaps w:val="false"/>
-          <w:color w:val="000000"/>
-          <w:spacing w:val="0"/>
-          <w:sz w:val="24"/>
-          <w:szCs w:val="24"/>
-        </w:rPr>
-        <w:t>Stack (local variables, temporary variables, return addresses)</w:t>
-      </w:r>
-    </w:p>
-    <w:p>
-      <w:pPr>
-        <w:pStyle w:val="TextBody"/>
-        <w:widowControl/>
-        <w:numPr>
-          <w:ilvl w:val="0"/>
-          <w:numId w:val="3"/>
-        </w:numPr>
-        <w:bidi w:val="0"/>
-        <w:spacing w:lineRule="atLeast" w:line="285" w:before="0" w:after="0"/>
-        <w:jc w:val="left"/>
-        <w:rPr>
-          <w:rFonts w:ascii="Lucida Grande;Geneva;Arial;Helvetica;Swiss;SunSans-Regular;sans-serif" w:hAnsi="Lucida Grande;Geneva;Arial;Helvetica;Swiss;SunSans-Regular;sans-serif"/>
-          <w:b w:val="false"/>
-          <w:b w:val="false"/>
-          <w:i w:val="false"/>
-          <w:i w:val="false"/>
-          <w:caps w:val="false"/>
-          <w:smallCaps w:val="false"/>
-          <w:color w:val="000000"/>
-          <w:spacing w:val="0"/>
-          <w:sz w:val="24"/>
-          <w:szCs w:val="24"/>
-        </w:rPr>
-      </w:pPr>
-      <w:r>
-        <w:rPr>
-          <w:rFonts w:ascii="Lucida Grande;Geneva;Arial;Helvetica;Swiss;SunSans-Regular;sans-serif" w:hAnsi="Lucida Grande;Geneva;Arial;Helvetica;Swiss;SunSans-Regular;sans-serif"/>
-          <w:b w:val="false"/>
-          <w:i w:val="false"/>
-          <w:caps w:val="false"/>
-          <w:smallCaps w:val="false"/>
-          <w:color w:val="000000"/>
-          <w:spacing w:val="0"/>
-          <w:sz w:val="24"/>
-          <w:szCs w:val="24"/>
-        </w:rPr>
-        <w:t>Signal mask</w:t>
-      </w:r>
-    </w:p>
-    <w:p>
-      <w:pPr>
-        <w:pStyle w:val="TextBody"/>
-        <w:widowControl/>
-        <w:numPr>
-          <w:ilvl w:val="0"/>
-          <w:numId w:val="3"/>
-        </w:numPr>
-        <w:bidi w:val="0"/>
-        <w:spacing w:lineRule="atLeast" w:line="285" w:before="0" w:after="0"/>
-        <w:jc w:val="left"/>
-        <w:rPr>
-          <w:rFonts w:ascii="Lucida Grande;Geneva;Arial;Helvetica;Swiss;SunSans-Regular;sans-serif" w:hAnsi="Lucida Grande;Geneva;Arial;Helvetica;Swiss;SunSans-Regular;sans-serif"/>
-          <w:b w:val="false"/>
-          <w:b w:val="false"/>
-          <w:i w:val="false"/>
-          <w:i w:val="false"/>
-          <w:caps w:val="false"/>
-          <w:smallCaps w:val="false"/>
-          <w:color w:val="000000"/>
-          <w:spacing w:val="0"/>
-          <w:sz w:val="24"/>
-          <w:szCs w:val="24"/>
-        </w:rPr>
-      </w:pPr>
-      <w:r>
-        <w:rPr>
-          <w:rFonts w:ascii="Lucida Grande;Geneva;Arial;Helvetica;Swiss;SunSans-Regular;sans-serif" w:hAnsi="Lucida Grande;Geneva;Arial;Helvetica;Swiss;SunSans-Regular;sans-serif"/>
-          <w:b w:val="false"/>
-          <w:i w:val="false"/>
-          <w:caps w:val="false"/>
-          <w:smallCaps w:val="false"/>
-          <w:color w:val="000000"/>
-          <w:spacing w:val="0"/>
-          <w:sz w:val="24"/>
-          <w:szCs w:val="24"/>
-        </w:rPr>
-        <w:t>Priority (scheduling information)</w:t>
-      </w:r>
-    </w:p>
-    <w:p>
-      <w:pPr>
-        <w:pStyle w:val="TextBody"/>
-        <w:widowControl/>
-        <w:numPr>
-          <w:ilvl w:val="0"/>
-          <w:numId w:val="0"/>
-        </w:numPr>
-        <w:bidi w:val="0"/>
-        <w:spacing w:lineRule="atLeast" w:line="285" w:before="0" w:after="0"/>
-        <w:ind w:left="720" w:hanging="0"/>
-        <w:jc w:val="left"/>
-        <w:rPr>
-          <w:rFonts w:ascii="Lucida Grande;Geneva;Arial;Helvetica;Swiss;SunSans-Regular;sans-serif" w:hAnsi="Lucida Grande;Geneva;Arial;Helvetica;Swiss;SunSans-Regular;sans-serif"/>
-          <w:b w:val="false"/>
-          <w:b w:val="false"/>
-          <w:i w:val="false"/>
-          <w:i w:val="false"/>
-          <w:caps w:val="false"/>
-          <w:smallCaps w:val="false"/>
-          <w:color w:val="000000"/>
-          <w:spacing w:val="0"/>
-          <w:sz w:val="24"/>
-          <w:szCs w:val="24"/>
-        </w:rPr>
-      </w:pPr>
-      <w:r>
-        <w:rPr>
-          <w:rFonts w:ascii="Lucida Grande;Geneva;Arial;Helvetica;Swiss;SunSans-Regular;sans-serif" w:hAnsi="Lucida Grande;Geneva;Arial;Helvetica;Swiss;SunSans-Regular;sans-serif"/>
-          <w:b w:val="false"/>
-          <w:i w:val="false"/>
-          <w:caps w:val="false"/>
-          <w:smallCaps w:val="false"/>
-          <w:color w:val="000000"/>
-          <w:spacing w:val="0"/>
-          <w:sz w:val="24"/>
-          <w:szCs w:val="24"/>
-        </w:rPr>
-      </w:r>
-    </w:p>
-    <w:p>
-      <w:pPr>
-        <w:pStyle w:val="TextBody"/>
-        <w:widowControl/>
-        <w:bidi w:val="0"/>
-        <w:spacing w:lineRule="atLeast" w:line="285" w:before="0" w:after="0"/>
-        <w:ind w:left="0" w:right="0" w:hanging="0"/>
-        <w:jc w:val="left"/>
-        <w:rPr>
-          <w:rFonts w:ascii="Lucida Grande;Geneva;Arial;Helvetica;Swiss;SunSans-Regular;sans-serif" w:hAnsi="Lucida Grande;Geneva;Arial;Helvetica;Swiss;SunSans-Regular;sans-serif"/>
-          <w:b w:val="false"/>
-          <w:b w:val="false"/>
-          <w:i w:val="false"/>
-          <w:i w:val="false"/>
-          <w:caps w:val="false"/>
-          <w:smallCaps w:val="false"/>
-          <w:color w:val="000000"/>
-          <w:spacing w:val="0"/>
-          <w:sz w:val="24"/>
-          <w:szCs w:val="24"/>
-        </w:rPr>
-      </w:pPr>
-      <w:r>
-        <w:rPr>
-          <w:rFonts w:ascii="Lucida Grande;Geneva;Arial;Helvetica;Swiss;SunSans-Regular;sans-serif" w:hAnsi="Lucida Grande;Geneva;Arial;Helvetica;Swiss;SunSans-Regular;sans-serif"/>
-          <w:b w:val="false"/>
-          <w:i w:val="false"/>
-          <w:caps w:val="false"/>
-          <w:smallCaps w:val="false"/>
-          <w:color w:val="000000"/>
-          <w:spacing w:val="0"/>
-          <w:sz w:val="24"/>
-          <w:szCs w:val="24"/>
-        </w:rPr>
-        <w:t>The items that are shared among threads within a process are:</w:t>
-      </w:r>
-    </w:p>
-    <w:p>
-      <w:pPr>
-        <w:pStyle w:val="TextBody"/>
-        <w:widowControl/>
-        <w:numPr>
-          <w:ilvl w:val="0"/>
-          <w:numId w:val="4"/>
-        </w:numPr>
-        <w:bidi w:val="0"/>
-        <w:spacing w:lineRule="atLeast" w:line="285" w:before="0" w:after="0"/>
-        <w:jc w:val="left"/>
-        <w:rPr>
-          <w:rFonts w:ascii="Lucida Grande;Geneva;Arial;Helvetica;Swiss;SunSans-Regular;sans-serif" w:hAnsi="Lucida Grande;Geneva;Arial;Helvetica;Swiss;SunSans-Regular;sans-serif"/>
-          <w:b w:val="false"/>
-          <w:b w:val="false"/>
-          <w:i w:val="false"/>
-          <w:i w:val="false"/>
-          <w:caps w:val="false"/>
-          <w:smallCaps w:val="false"/>
-          <w:color w:val="000000"/>
-          <w:spacing w:val="0"/>
-          <w:sz w:val="24"/>
-          <w:szCs w:val="24"/>
-        </w:rPr>
-      </w:pPr>
-      <w:r>
-        <w:rPr>
-          <w:rFonts w:ascii="Lucida Grande;Geneva;Arial;Helvetica;Swiss;SunSans-Regular;sans-serif" w:hAnsi="Lucida Grande;Geneva;Arial;Helvetica;Swiss;SunSans-Regular;sans-serif"/>
-          <w:b w:val="false"/>
-          <w:i w:val="false"/>
-          <w:caps w:val="false"/>
-          <w:smallCaps w:val="false"/>
-          <w:color w:val="000000"/>
-          <w:spacing w:val="0"/>
-          <w:sz w:val="24"/>
-          <w:szCs w:val="24"/>
-        </w:rPr>
-        <w:t>Text segment (instructions)</w:t>
-      </w:r>
-    </w:p>
-    <w:p>
-      <w:pPr>
-        <w:pStyle w:val="TextBody"/>
-        <w:widowControl/>
-        <w:numPr>
-          <w:ilvl w:val="0"/>
-          <w:numId w:val="4"/>
-        </w:numPr>
-        <w:bidi w:val="0"/>
-        <w:spacing w:lineRule="atLeast" w:line="285" w:before="0" w:after="0"/>
-        <w:jc w:val="left"/>
-        <w:rPr>
-          <w:rFonts w:ascii="Lucida Grande;Geneva;Arial;Helvetica;Swiss;SunSans-Regular;sans-serif" w:hAnsi="Lucida Grande;Geneva;Arial;Helvetica;Swiss;SunSans-Regular;sans-serif"/>
-          <w:b w:val="false"/>
-          <w:b w:val="false"/>
-          <w:i w:val="false"/>
-          <w:i w:val="false"/>
-          <w:caps w:val="false"/>
-          <w:smallCaps w:val="false"/>
-          <w:color w:val="000000"/>
-          <w:spacing w:val="0"/>
-          <w:sz w:val="24"/>
-          <w:szCs w:val="24"/>
-        </w:rPr>
-      </w:pPr>
-      <w:r>
-        <w:rPr>
-          <w:rFonts w:ascii="Lucida Grande;Geneva;Arial;Helvetica;Swiss;SunSans-Regular;sans-serif" w:hAnsi="Lucida Grande;Geneva;Arial;Helvetica;Swiss;SunSans-Regular;sans-serif"/>
-          <w:b w:val="false"/>
-          <w:i w:val="false"/>
-          <w:caps w:val="false"/>
-          <w:smallCaps w:val="false"/>
-          <w:color w:val="000000"/>
-          <w:spacing w:val="0"/>
-          <w:sz w:val="24"/>
-          <w:szCs w:val="24"/>
-        </w:rPr>
-        <w:t>Data segment (static and global data)</w:t>
-      </w:r>
-    </w:p>
-    <w:p>
-      <w:pPr>
-        <w:pStyle w:val="TextBody"/>
-        <w:widowControl/>
-        <w:numPr>
-          <w:ilvl w:val="0"/>
-          <w:numId w:val="4"/>
-        </w:numPr>
-        <w:bidi w:val="0"/>
-        <w:spacing w:lineRule="atLeast" w:line="285" w:before="0" w:after="0"/>
-        <w:jc w:val="left"/>
-        <w:rPr>
-          <w:rFonts w:ascii="Lucida Grande;Geneva;Arial;Helvetica;Swiss;SunSans-Regular;sans-serif" w:hAnsi="Lucida Grande;Geneva;Arial;Helvetica;Swiss;SunSans-Regular;sans-serif"/>
-          <w:b w:val="false"/>
-          <w:b w:val="false"/>
-          <w:i w:val="false"/>
-          <w:i w:val="false"/>
-          <w:caps w:val="false"/>
-          <w:smallCaps w:val="false"/>
-          <w:color w:val="000000"/>
-          <w:spacing w:val="0"/>
-          <w:sz w:val="24"/>
-          <w:szCs w:val="24"/>
-        </w:rPr>
-      </w:pPr>
-      <w:r>
-        <w:rPr>
-          <w:rFonts w:ascii="Lucida Grande;Geneva;Arial;Helvetica;Swiss;SunSans-Regular;sans-serif" w:hAnsi="Lucida Grande;Geneva;Arial;Helvetica;Swiss;SunSans-Regular;sans-serif"/>
-          <w:b w:val="false"/>
-          <w:i w:val="false"/>
-          <w:caps w:val="false"/>
-          <w:smallCaps w:val="false"/>
-          <w:color w:val="000000"/>
-          <w:spacing w:val="0"/>
-          <w:sz w:val="24"/>
-          <w:szCs w:val="24"/>
-        </w:rPr>
-        <w:t>BSS segment (uninitialized data)</w:t>
-      </w:r>
-    </w:p>
-    <w:p>
-      <w:pPr>
-        <w:pStyle w:val="TextBody"/>
-        <w:widowControl/>
-        <w:numPr>
-          <w:ilvl w:val="0"/>
-          <w:numId w:val="4"/>
-        </w:numPr>
-        <w:bidi w:val="0"/>
-        <w:spacing w:lineRule="atLeast" w:line="285" w:before="0" w:after="0"/>
-        <w:jc w:val="left"/>
-        <w:rPr>
-          <w:rFonts w:ascii="Lucida Grande;Geneva;Arial;Helvetica;Swiss;SunSans-Regular;sans-serif" w:hAnsi="Lucida Grande;Geneva;Arial;Helvetica;Swiss;SunSans-Regular;sans-serif"/>
-          <w:b w:val="false"/>
-          <w:b w:val="false"/>
-          <w:i w:val="false"/>
-          <w:i w:val="false"/>
-          <w:caps w:val="false"/>
-          <w:smallCaps w:val="false"/>
-          <w:color w:val="000000"/>
-          <w:spacing w:val="0"/>
-          <w:sz w:val="24"/>
-          <w:szCs w:val="24"/>
-        </w:rPr>
-      </w:pPr>
-      <w:r>
-        <w:rPr>
-          <w:rFonts w:ascii="Lucida Grande;Geneva;Arial;Helvetica;Swiss;SunSans-Regular;sans-serif" w:hAnsi="Lucida Grande;Geneva;Arial;Helvetica;Swiss;SunSans-Regular;sans-serif"/>
-          <w:b w:val="false"/>
-          <w:i w:val="false"/>
-          <w:caps w:val="false"/>
-          <w:smallCaps w:val="false"/>
-          <w:color w:val="000000"/>
-          <w:spacing w:val="0"/>
-          <w:sz w:val="24"/>
-          <w:szCs w:val="24"/>
-        </w:rPr>
-        <w:t>Open file descriptors</w:t>
-      </w:r>
-    </w:p>
-    <w:p>
-      <w:pPr>
-        <w:pStyle w:val="TextBody"/>
-        <w:widowControl/>
-        <w:numPr>
-          <w:ilvl w:val="0"/>
-          <w:numId w:val="4"/>
-        </w:numPr>
-        <w:bidi w:val="0"/>
-        <w:spacing w:lineRule="atLeast" w:line="285" w:before="0" w:after="0"/>
-        <w:jc w:val="left"/>
-        <w:rPr>
-          <w:rFonts w:ascii="Lucida Grande;Geneva;Arial;Helvetica;Swiss;SunSans-Regular;sans-serif" w:hAnsi="Lucida Grande;Geneva;Arial;Helvetica;Swiss;SunSans-Regular;sans-serif"/>
-          <w:b w:val="false"/>
-          <w:b w:val="false"/>
-          <w:i w:val="false"/>
-          <w:i w:val="false"/>
-          <w:caps w:val="false"/>
-          <w:smallCaps w:val="false"/>
-          <w:color w:val="000000"/>
-          <w:spacing w:val="0"/>
-          <w:sz w:val="24"/>
-          <w:szCs w:val="24"/>
-        </w:rPr>
-      </w:pPr>
-      <w:r>
-        <w:rPr>
-          <w:rFonts w:ascii="Lucida Grande;Geneva;Arial;Helvetica;Swiss;SunSans-Regular;sans-serif" w:hAnsi="Lucida Grande;Geneva;Arial;Helvetica;Swiss;SunSans-Regular;sans-serif"/>
-          <w:b w:val="false"/>
-          <w:i w:val="false"/>
-          <w:caps w:val="false"/>
-          <w:smallCaps w:val="false"/>
-          <w:color w:val="000000"/>
-          <w:spacing w:val="0"/>
-          <w:sz w:val="24"/>
-          <w:szCs w:val="24"/>
-        </w:rPr>
-        <w:t>Signals</w:t>
-      </w:r>
-    </w:p>
-    <w:p>
-      <w:pPr>
-        <w:pStyle w:val="TextBody"/>
-        <w:widowControl/>
-        <w:numPr>
-          <w:ilvl w:val="0"/>
-          <w:numId w:val="4"/>
-        </w:numPr>
-        <w:bidi w:val="0"/>
-        <w:spacing w:lineRule="atLeast" w:line="285" w:before="0" w:after="0"/>
-        <w:jc w:val="left"/>
-        <w:rPr>
-          <w:rFonts w:ascii="Lucida Grande;Geneva;Arial;Helvetica;Swiss;SunSans-Regular;sans-serif" w:hAnsi="Lucida Grande;Geneva;Arial;Helvetica;Swiss;SunSans-Regular;sans-serif"/>
-          <w:b w:val="false"/>
-          <w:b w:val="false"/>
-          <w:i w:val="false"/>
-          <w:i w:val="false"/>
-          <w:caps w:val="false"/>
-          <w:smallCaps w:val="false"/>
-          <w:color w:val="000000"/>
-          <w:spacing w:val="0"/>
-          <w:sz w:val="24"/>
-          <w:szCs w:val="24"/>
-        </w:rPr>
-      </w:pPr>
-      <w:r>
-        <w:rPr>
-          <w:rFonts w:ascii="Lucida Grande;Geneva;Arial;Helvetica;Swiss;SunSans-Regular;sans-serif" w:hAnsi="Lucida Grande;Geneva;Arial;Helvetica;Swiss;SunSans-Regular;sans-serif"/>
-          <w:b w:val="false"/>
-          <w:i w:val="false"/>
-          <w:caps w:val="false"/>
-          <w:smallCaps w:val="false"/>
-          <w:color w:val="000000"/>
-          <w:spacing w:val="0"/>
-          <w:sz w:val="24"/>
-          <w:szCs w:val="24"/>
-        </w:rPr>
-        <w:t>Current working directory</w:t>
-      </w:r>
-    </w:p>
-    <w:p>
-      <w:pPr>
-        <w:pStyle w:val="TextBody"/>
-        <w:widowControl/>
-        <w:numPr>
-          <w:ilvl w:val="0"/>
-          <w:numId w:val="4"/>
-        </w:numPr>
-        <w:bidi w:val="0"/>
-        <w:spacing w:lineRule="atLeast" w:line="285" w:before="0" w:after="0"/>
-        <w:jc w:val="left"/>
-        <w:rPr/>
-      </w:pPr>
-      <w:r>
-        <w:rPr>
-          <w:rStyle w:val="StrongEmphasis"/>
-          <w:rFonts w:ascii="Lucida Grande;Geneva;Arial;Helvetica;Swiss;SunSans-Regular;sans-serif" w:hAnsi="Lucida Grande;Geneva;Arial;Helvetica;Swiss;SunSans-Regular;sans-serif"/>
-          <w:b w:val="false"/>
-          <w:bCs/>
-          <w:i w:val="false"/>
-          <w:caps w:val="false"/>
-          <w:smallCaps w:val="false"/>
-          <w:color w:val="000000"/>
-          <w:spacing w:val="0"/>
-          <w:sz w:val="24"/>
-          <w:szCs w:val="24"/>
-        </w:rPr>
-        <w:t>User and group IDs</w:t>
-      </w:r>
-    </w:p>
-    <w:p>
-      <w:pPr>
-        <w:pStyle w:val="Normal"/>
-        <w:widowControl/>
-        <w:bidi w:val="0"/>
-        <w:spacing w:before="0" w:after="0"/>
-        <w:ind w:left="0" w:right="0" w:hanging="0"/>
-        <w:jc w:val="left"/>
-        <w:rPr>
-          <w:rStyle w:val="StrongEmphasis"/>
-          <w:rFonts w:ascii="Roboto;sans-serif" w:hAnsi="Roboto;sans-serif"/>
-          <w:b/>
-          <w:b/>
-          <w:bCs/>
-          <w:i w:val="false"/>
-          <w:i w:val="false"/>
-          <w:caps w:val="false"/>
-          <w:smallCaps w:val="false"/>
-          <w:spacing w:val="0"/>
-          <w:sz w:val="24"/>
-        </w:rPr>
-      </w:pPr>
-      <w:r>
-        <w:rPr>
-          <w:rFonts w:ascii="Roboto;sans-serif" w:hAnsi="Roboto;sans-serif"/>
-          <w:b/>
-          <w:bCs/>
-          <w:i w:val="false"/>
-          <w:caps w:val="false"/>
-          <w:smallCaps w:val="false"/>
-          <w:spacing w:val="0"/>
-          <w:sz w:val="24"/>
-        </w:rPr>
-      </w:r>
-    </w:p>
-    <w:p>
-      <w:pPr>
-        <w:pStyle w:val="Normal"/>
-        <w:widowControl/>
-        <w:bidi w:val="0"/>
-        <w:spacing w:before="0" w:after="0"/>
-        <w:ind w:left="0" w:right="0" w:hanging="0"/>
-        <w:jc w:val="left"/>
-        <w:rPr>
-          <w:rStyle w:val="StrongEmphasis"/>
-          <w:rFonts w:ascii="Roboto;sans-serif" w:hAnsi="Roboto;sans-serif"/>
-          <w:b/>
-          <w:b/>
-          <w:bCs/>
-          <w:i w:val="false"/>
-          <w:i w:val="false"/>
-          <w:caps w:val="false"/>
-          <w:smallCaps w:val="false"/>
-          <w:spacing w:val="0"/>
-          <w:sz w:val="24"/>
-        </w:rPr>
-      </w:pPr>
-      <w:r>
-        <w:rPr>
-          <w:rFonts w:ascii="Roboto;sans-serif" w:hAnsi="Roboto;sans-serif"/>
-          <w:b/>
-          <w:bCs/>
-          <w:i w:val="false"/>
-          <w:caps w:val="false"/>
-          <w:smallCaps w:val="false"/>
-          <w:spacing w:val="0"/>
-          <w:sz w:val="24"/>
-        </w:rPr>
-      </w:r>
-    </w:p>
-    <w:p>
-      <w:pPr>
-        <w:pStyle w:val="Normal"/>
-        <w:widowControl/>
-        <w:bidi w:val="0"/>
-        <w:spacing w:before="0" w:after="0"/>
-        <w:ind w:left="0" w:right="0" w:hanging="0"/>
-        <w:jc w:val="left"/>
-        <w:rPr>
-          <w:rStyle w:val="StrongEmphasis"/>
-          <w:rFonts w:ascii="Roboto;sans-serif" w:hAnsi="Roboto;sans-serif"/>
-          <w:b/>
-          <w:b/>
-          <w:bCs/>
-          <w:i w:val="false"/>
-          <w:i w:val="false"/>
-          <w:caps w:val="false"/>
-          <w:smallCaps w:val="false"/>
-          <w:spacing w:val="0"/>
-          <w:sz w:val="24"/>
-        </w:rPr>
-      </w:pPr>
-      <w:r>
-        <w:rPr>
-          <w:rFonts w:ascii="Roboto;sans-serif" w:hAnsi="Roboto;sans-serif"/>
-          <w:b/>
-          <w:bCs/>
-          <w:i w:val="false"/>
-          <w:caps w:val="false"/>
-          <w:smallCaps w:val="false"/>
-          <w:spacing w:val="0"/>
-          <w:sz w:val="24"/>
-        </w:rPr>
-        <w:drawing>
-          <wp:anchor behindDoc="0" distT="0" distB="0" distL="0" distR="0" simplePos="0" locked="0" layoutInCell="1" allowOverlap="1" relativeHeight="5">
-            <wp:simplePos x="0" y="0"/>
-            <wp:positionH relativeFrom="column">
-              <wp:align>center</wp:align>
-            </wp:positionH>
-            <wp:positionV relativeFrom="paragraph">
-              <wp:posOffset>635</wp:posOffset>
-            </wp:positionV>
-            <wp:extent cx="5995670" cy="2520315"/>
-            <wp:effectExtent l="0" t="0" r="0" b="0"/>
-            <wp:wrapSquare wrapText="largest"/>
-            <wp:docPr id="5" name="Image4" descr=""/>
-            <wp:cNvGraphicFramePr>
-              <a:graphicFrameLocks xmlns:a="http://schemas.openxmlformats.org/drawingml/2006/main" noChangeAspect="1"/>
-            </wp:cNvGraphicFramePr>
-            <a:graphic xmlns:a="http://schemas.openxmlformats.org/drawingml/2006/main">
-              <a:graphicData uri="http://schemas.openxmlformats.org/drawingml/2006/picture">
-                <pic:pic xmlns:pic="http://schemas.openxmlformats.org/drawingml/2006/picture">
-                  <pic:nvPicPr>
-                    <pic:cNvPr id="5" name="Image4" descr=""/>
-                    <pic:cNvPicPr>
-                      <a:picLocks noChangeAspect="1" noChangeArrowheads="1"/>
-                    </pic:cNvPicPr>
-                  </pic:nvPicPr>
-                  <pic:blipFill>
-                    <a:blip r:embed="rId8"/>
-                    <a:srcRect l="0" t="9557" r="2030" b="17180"/>
-                    <a:stretch>
-                      <a:fillRect/>
-                    </a:stretch>
-                  </pic:blipFill>
-                  <pic:spPr bwMode="auto">
-                    <a:xfrm>
-                      <a:off x="0" y="0"/>
-                      <a:ext cx="5995670" cy="2520315"/>
-                    </a:xfrm>
-                    <a:prstGeom prst="rect">
-                      <a:avLst/>
-                    </a:prstGeom>
-                  </pic:spPr>
-                </pic:pic>
-              </a:graphicData>
-            </a:graphic>
-          </wp:anchor>
-        </w:drawing>
-      </w:r>
-    </w:p>
-    <w:p>
-      <w:pPr>
-        <w:pStyle w:val="Normal"/>
-        <w:widowControl/>
-        <w:bidi w:val="0"/>
-        <w:spacing w:before="0" w:after="0"/>
-        <w:ind w:left="0" w:right="0" w:hanging="0"/>
-        <w:jc w:val="left"/>
-        <w:rPr>
-          <w:rStyle w:val="StrongEmphasis"/>
-          <w:rFonts w:ascii="Roboto;sans-serif" w:hAnsi="Roboto;sans-serif"/>
-          <w:b/>
-          <w:b/>
-          <w:bCs/>
-          <w:i w:val="false"/>
-          <w:i w:val="false"/>
-          <w:caps w:val="false"/>
-          <w:smallCaps w:val="false"/>
-          <w:spacing w:val="0"/>
-          <w:sz w:val="24"/>
-        </w:rPr>
-      </w:pPr>
-      <w:r>
-        <w:rPr>
-          <w:rFonts w:ascii="Roboto;sans-serif" w:hAnsi="Roboto;sans-serif"/>
-          <w:b/>
-          <w:bCs/>
-          <w:i w:val="false"/>
-          <w:caps w:val="false"/>
-          <w:smallCaps w:val="false"/>
-          <w:spacing w:val="0"/>
-          <w:sz w:val="24"/>
-        </w:rPr>
-      </w:r>
-    </w:p>
-    <w:p>
-      <w:pPr>
-        <w:pStyle w:val="Normal"/>
-        <w:widowControl/>
-        <w:bidi w:val="0"/>
-        <w:spacing w:before="0" w:after="0"/>
-        <w:ind w:left="0" w:right="0" w:hanging="0"/>
-        <w:jc w:val="left"/>
-        <w:rPr>
-          <w:rStyle w:val="StrongEmphasis"/>
-          <w:rFonts w:ascii="Roboto;sans-serif" w:hAnsi="Roboto;sans-serif"/>
-          <w:b/>
-          <w:b/>
-          <w:bCs/>
-          <w:i w:val="false"/>
-          <w:i w:val="false"/>
-          <w:caps w:val="false"/>
-          <w:smallCaps w:val="false"/>
-          <w:spacing w:val="0"/>
-          <w:sz w:val="24"/>
-        </w:rPr>
-      </w:pPr>
-      <w:r>
-        <w:rPr>
-          <w:rFonts w:ascii="Roboto;sans-serif" w:hAnsi="Roboto;sans-serif"/>
-          <w:b/>
-          <w:bCs/>
-          <w:i w:val="false"/>
-          <w:caps w:val="false"/>
-          <w:smallCaps w:val="false"/>
-          <w:spacing w:val="0"/>
-          <w:sz w:val="24"/>
-        </w:rPr>
-        <w:drawing>
-          <wp:anchor behindDoc="0" distT="0" distB="0" distL="0" distR="0" simplePos="0" locked="0" layoutInCell="1" allowOverlap="1" relativeHeight="6">
-            <wp:simplePos x="0" y="0"/>
-            <wp:positionH relativeFrom="column">
-              <wp:align>center</wp:align>
-            </wp:positionH>
-            <wp:positionV relativeFrom="paragraph">
-              <wp:posOffset>635</wp:posOffset>
-            </wp:positionV>
-            <wp:extent cx="5904865" cy="2771775"/>
-            <wp:effectExtent l="0" t="0" r="0" b="0"/>
-            <wp:wrapSquare wrapText="largest"/>
-            <wp:docPr id="6" name="Image6" descr=""/>
-            <wp:cNvGraphicFramePr>
-              <a:graphicFrameLocks xmlns:a="http://schemas.openxmlformats.org/drawingml/2006/main" noChangeAspect="1"/>
-            </wp:cNvGraphicFramePr>
-            <a:graphic xmlns:a="http://schemas.openxmlformats.org/drawingml/2006/main">
-              <a:graphicData uri="http://schemas.openxmlformats.org/drawingml/2006/picture">
-                <pic:pic xmlns:pic="http://schemas.openxmlformats.org/drawingml/2006/picture">
-                  <pic:nvPicPr>
-                    <pic:cNvPr id="6" name="Image6" descr=""/>
-                    <pic:cNvPicPr>
-                      <a:picLocks noChangeAspect="1" noChangeArrowheads="1"/>
-                    </pic:cNvPicPr>
-                  </pic:nvPicPr>
-                  <pic:blipFill>
-                    <a:blip r:embed="rId9"/>
-                    <a:srcRect l="2141" t="11077" r="1372" b="8361"/>
-                    <a:stretch>
-                      <a:fillRect/>
-                    </a:stretch>
-                  </pic:blipFill>
-                  <pic:spPr bwMode="auto">
-                    <a:xfrm>
-                      <a:off x="0" y="0"/>
-                      <a:ext cx="5904865" cy="2771775"/>
-                    </a:xfrm>
-                    <a:prstGeom prst="rect">
-                      <a:avLst/>
-                    </a:prstGeom>
-                  </pic:spPr>
-                </pic:pic>
-              </a:graphicData>
-            </a:graphic>
-          </wp:anchor>
-        </w:drawing>
-      </w:r>
-    </w:p>
-    <w:p>
-      <w:pPr>
-        <w:pStyle w:val="Normal"/>
-        <w:widowControl/>
-        <w:bidi w:val="0"/>
-        <w:spacing w:before="0" w:after="0"/>
-        <w:ind w:left="0" w:right="0" w:hanging="0"/>
-        <w:jc w:val="left"/>
-        <w:rPr>
-          <w:rStyle w:val="StrongEmphasis"/>
-          <w:rFonts w:ascii="Roboto;sans-serif" w:hAnsi="Roboto;sans-serif"/>
-          <w:b/>
-          <w:b/>
-          <w:bCs/>
-          <w:i w:val="false"/>
-          <w:i w:val="false"/>
-          <w:caps w:val="false"/>
-          <w:smallCaps w:val="false"/>
-          <w:spacing w:val="0"/>
-          <w:sz w:val="24"/>
-        </w:rPr>
-      </w:pPr>
-      <w:r>
-        <w:rPr>
-          <w:rFonts w:ascii="Roboto;sans-serif" w:hAnsi="Roboto;sans-serif"/>
-          <w:b/>
-          <w:bCs/>
-          <w:i w:val="false"/>
-          <w:caps w:val="false"/>
-          <w:smallCaps w:val="false"/>
-          <w:spacing w:val="0"/>
-          <w:sz w:val="24"/>
-        </w:rPr>
-      </w:r>
-    </w:p>
-    <w:p>
-      <w:pPr>
-        <w:pStyle w:val="Normal"/>
-        <w:widowControl/>
-        <w:bidi w:val="0"/>
-        <w:spacing w:before="0" w:after="0"/>
-        <w:ind w:left="0" w:right="0" w:hanging="0"/>
-        <w:jc w:val="left"/>
-        <w:rPr/>
-      </w:pPr>
-      <w:r>
-        <w:rPr>
-          <w:rStyle w:val="StrongEmphasis"/>
-          <w:rFonts w:ascii="Roboto;sans-serif" w:hAnsi="Roboto;sans-serif"/>
-          <w:b w:val="false"/>
-          <w:bCs w:val="false"/>
-          <w:i w:val="false"/>
-          <w:caps w:val="false"/>
-          <w:smallCaps w:val="false"/>
-          <w:spacing w:val="0"/>
-          <w:sz w:val="24"/>
-        </w:rPr>
-        <w:t xml:space="preserve">Ex:  One thread using for display window and another thread download from internet. </w:t>
-      </w:r>
-    </w:p>
-    <w:p>
-      <w:pPr>
-        <w:pStyle w:val="Normal"/>
-        <w:widowControl/>
-        <w:bidi w:val="0"/>
-        <w:spacing w:before="0" w:after="0"/>
-        <w:ind w:left="0" w:right="0" w:hanging="0"/>
-        <w:jc w:val="left"/>
-        <w:rPr>
-          <w:rStyle w:val="StrongEmphasis"/>
-          <w:rFonts w:ascii="Roboto;sans-serif" w:hAnsi="Roboto;sans-serif"/>
-          <w:b w:val="false"/>
-          <w:b w:val="false"/>
-          <w:bCs w:val="false"/>
-          <w:i w:val="false"/>
-          <w:i w:val="false"/>
-          <w:caps w:val="false"/>
-          <w:smallCaps w:val="false"/>
-          <w:color w:val="000000"/>
-          <w:spacing w:val="0"/>
-          <w:sz w:val="24"/>
-          <w:szCs w:val="24"/>
-        </w:rPr>
-      </w:pPr>
-      <w:r>
-        <w:rPr>
-          <w:rFonts w:ascii="Roboto;sans-serif" w:hAnsi="Roboto;sans-serif"/>
-          <w:b w:val="false"/>
-          <w:bCs w:val="false"/>
-          <w:i w:val="false"/>
-          <w:caps w:val="false"/>
-          <w:smallCaps w:val="false"/>
-          <w:color w:val="000000"/>
-          <w:spacing w:val="0"/>
-          <w:sz w:val="24"/>
-          <w:szCs w:val="24"/>
-        </w:rPr>
-      </w:r>
-    </w:p>
-    <w:p>
-      <w:pPr>
-        <w:pStyle w:val="Heading1"/>
-        <w:widowControl/>
-        <w:bidi w:val="0"/>
-        <w:spacing w:before="0" w:after="0"/>
-        <w:ind w:left="0" w:right="0" w:hanging="0"/>
-        <w:jc w:val="left"/>
-        <w:rPr/>
-      </w:pPr>
-      <w:bookmarkStart w:id="5" w:name="howtheoperatingsystemmanagesthreads"/>
-      <w:bookmarkEnd w:id="5"/>
-      <w:r>
-        <w:rPr>
-          <w:rStyle w:val="StrongEmphasis"/>
-          <w:rFonts w:ascii="Lucida Grande;Geneva;Arial;Helvetica;Swiss;SunSans-Regular;sans-serif" w:hAnsi="Lucida Grande;Geneva;Arial;Helvetica;Swiss;SunSans-Regular;sans-serif"/>
-          <w:b/>
-          <w:bCs w:val="false"/>
-          <w:i w:val="false"/>
-          <w:caps w:val="false"/>
-          <w:smallCaps w:val="false"/>
-          <w:color w:val="000000"/>
-          <w:spacing w:val="0"/>
-          <w:sz w:val="24"/>
-        </w:rPr>
-        <w:t>How the operating system manages threads:</w:t>
-      </w:r>
-    </w:p>
-    <w:p>
-      <w:pPr>
-        <w:pStyle w:val="TextBody"/>
-        <w:widowControl/>
-        <w:bidi w:val="0"/>
-        <w:spacing w:before="0" w:after="0"/>
-        <w:ind w:left="0" w:right="0" w:hanging="0"/>
-        <w:jc w:val="left"/>
-        <w:rPr/>
-      </w:pPr>
-      <w:r>
-        <w:rPr>
-          <w:rStyle w:val="StrongEmphasis"/>
-          <w:rFonts w:ascii="Lucida Grande;Geneva;Arial;Helvetica;Swiss;SunSans-Regular;sans-serif" w:hAnsi="Lucida Grande;Geneva;Arial;Helvetica;Swiss;SunSans-Regular;sans-serif"/>
-          <w:b w:val="false"/>
-          <w:bCs w:val="false"/>
-          <w:i w:val="false"/>
-          <w:caps w:val="false"/>
-          <w:smallCaps w:val="false"/>
-          <w:color w:val="000000"/>
-          <w:spacing w:val="0"/>
-          <w:sz w:val="24"/>
-          <w:szCs w:val="24"/>
-        </w:rPr>
-        <w:t xml:space="preserve">The operating system saved information about each process in a process control block (PCB). These are organized in a process table or list. Thread-specific information is stored in a data structure called a </w:t>
-      </w:r>
-      <w:r>
-        <w:rPr>
-          <w:rStyle w:val="StrongEmphasis"/>
-          <w:rFonts w:ascii="Lucida Grande;Geneva;Arial;Helvetica;Swiss;SunSans-Regular;sans-serif" w:hAnsi="Lucida Grande;Geneva;Arial;Helvetica;Swiss;SunSans-Regular;sans-serif"/>
-          <w:b w:val="false"/>
-          <w:i w:val="false"/>
-          <w:caps w:val="false"/>
-          <w:smallCaps w:val="false"/>
-          <w:color w:val="000000"/>
-          <w:spacing w:val="0"/>
-          <w:sz w:val="24"/>
-          <w:szCs w:val="24"/>
-        </w:rPr>
-        <w:t>thread control block</w:t>
-      </w:r>
-      <w:r>
-        <w:rPr>
-          <w:rStyle w:val="StrongEmphasis"/>
-          <w:rFonts w:ascii="Lucida Grande;Geneva;Arial;Helvetica;Swiss;SunSans-Regular;sans-serif" w:hAnsi="Lucida Grande;Geneva;Arial;Helvetica;Swiss;SunSans-Regular;sans-serif"/>
-          <w:b/>
-          <w:bCs w:val="false"/>
-          <w:i w:val="false"/>
-          <w:caps w:val="false"/>
-          <w:smallCaps w:val="false"/>
-          <w:color w:val="000000"/>
-          <w:spacing w:val="0"/>
-          <w:sz w:val="24"/>
-          <w:szCs w:val="24"/>
-        </w:rPr>
-        <w:t xml:space="preserve"> </w:t>
-      </w:r>
-      <w:r>
-        <w:rPr>
-          <w:rStyle w:val="StrongEmphasis"/>
-          <w:rFonts w:ascii="Lucida Grande;Geneva;Arial;Helvetica;Swiss;SunSans-Regular;sans-serif" w:hAnsi="Lucida Grande;Geneva;Arial;Helvetica;Swiss;SunSans-Regular;sans-serif"/>
-          <w:b w:val="false"/>
-          <w:bCs w:val="false"/>
-          <w:i w:val="false"/>
-          <w:caps w:val="false"/>
-          <w:smallCaps w:val="false"/>
-          <w:color w:val="000000"/>
-          <w:spacing w:val="0"/>
-          <w:sz w:val="24"/>
-          <w:szCs w:val="24"/>
-        </w:rPr>
-        <w:t>(</w:t>
-      </w:r>
-      <w:r>
-        <w:rPr>
-          <w:rStyle w:val="StrongEmphasis"/>
-          <w:rFonts w:ascii="Lucida Grande;Geneva;Arial;Helvetica;Swiss;SunSans-Regular;sans-serif" w:hAnsi="Lucida Grande;Geneva;Arial;Helvetica;Swiss;SunSans-Regular;sans-serif"/>
-          <w:b w:val="false"/>
-          <w:i w:val="false"/>
-          <w:caps w:val="false"/>
-          <w:smallCaps w:val="false"/>
-          <w:color w:val="000000"/>
-          <w:spacing w:val="0"/>
-          <w:sz w:val="24"/>
-          <w:szCs w:val="24"/>
-        </w:rPr>
-        <w:t>TCB</w:t>
-      </w:r>
-      <w:r>
-        <w:rPr>
-          <w:rStyle w:val="StrongEmphasis"/>
-          <w:rFonts w:ascii="Lucida Grande;Geneva;Arial;Helvetica;Swiss;SunSans-Regular;sans-serif" w:hAnsi="Lucida Grande;Geneva;Arial;Helvetica;Swiss;SunSans-Regular;sans-serif"/>
-          <w:b w:val="false"/>
-          <w:bCs w:val="false"/>
-          <w:i w:val="false"/>
-          <w:caps w:val="false"/>
-          <w:smallCaps w:val="false"/>
-          <w:color w:val="000000"/>
-          <w:spacing w:val="0"/>
-          <w:sz w:val="24"/>
-          <w:szCs w:val="24"/>
-        </w:rPr>
-        <w:t>), each PCB will point to a list of TCBs.</w:t>
-      </w:r>
-    </w:p>
-    <w:p>
-      <w:pPr>
-        <w:pStyle w:val="Normal"/>
-        <w:widowControl/>
-        <w:bidi w:val="0"/>
-        <w:spacing w:before="0" w:after="0"/>
-        <w:ind w:left="0" w:right="0" w:hanging="0"/>
-        <w:jc w:val="left"/>
-        <w:rPr>
-          <w:rStyle w:val="StrongEmphasis"/>
-          <w:rFonts w:ascii="Roboto;sans-serif" w:hAnsi="Roboto;sans-serif"/>
-          <w:b w:val="false"/>
-          <w:b w:val="false"/>
-          <w:bCs w:val="false"/>
-          <w:i w:val="false"/>
-          <w:i w:val="false"/>
-          <w:caps w:val="false"/>
-          <w:smallCaps w:val="false"/>
-          <w:color w:val="000000"/>
-          <w:spacing w:val="0"/>
-          <w:sz w:val="24"/>
-        </w:rPr>
-      </w:pPr>
-      <w:r>
-        <w:rPr>
-          <w:rFonts w:ascii="Roboto;sans-serif" w:hAnsi="Roboto;sans-serif"/>
-          <w:b w:val="false"/>
-          <w:bCs w:val="false"/>
-          <w:i w:val="false"/>
-          <w:caps w:val="false"/>
-          <w:smallCaps w:val="false"/>
-          <w:color w:val="000000"/>
-          <w:spacing w:val="0"/>
-          <w:sz w:val="24"/>
-        </w:rPr>
-        <w:drawing>
-          <wp:anchor behindDoc="0" distT="0" distB="0" distL="0" distR="0" simplePos="0" locked="0" layoutInCell="1" allowOverlap="1" relativeHeight="7">
-            <wp:simplePos x="0" y="0"/>
-            <wp:positionH relativeFrom="column">
-              <wp:posOffset>1016000</wp:posOffset>
-            </wp:positionH>
-            <wp:positionV relativeFrom="paragraph">
-              <wp:posOffset>104775</wp:posOffset>
-            </wp:positionV>
-            <wp:extent cx="3414395" cy="1722755"/>
-            <wp:effectExtent l="0" t="0" r="0" b="0"/>
-            <wp:wrapSquare wrapText="largest"/>
-            <wp:docPr id="7" name="Image7" descr=""/>
-            <wp:cNvGraphicFramePr>
-              <a:graphicFrameLocks xmlns:a="http://schemas.openxmlformats.org/drawingml/2006/main" noChangeAspect="1"/>
-            </wp:cNvGraphicFramePr>
-            <a:graphic xmlns:a="http://schemas.openxmlformats.org/drawingml/2006/main">
-              <a:graphicData uri="http://schemas.openxmlformats.org/drawingml/2006/picture">
-                <pic:pic xmlns:pic="http://schemas.openxmlformats.org/drawingml/2006/picture">
-                  <pic:nvPicPr>
-                    <pic:cNvPr id="7" name="Image7" descr=""/>
-                    <pic:cNvPicPr>
-                      <a:picLocks noChangeAspect="1" noChangeArrowheads="1"/>
-                    </pic:cNvPicPr>
-                  </pic:nvPicPr>
-                  <pic:blipFill>
-                    <a:blip r:embed="rId10"/>
-                    <a:srcRect l="60868" t="55713" r="4017" b="12770"/>
-                    <a:stretch>
-                      <a:fillRect/>
-                    </a:stretch>
-                  </pic:blipFill>
-                  <pic:spPr bwMode="auto">
-                    <a:xfrm>
-                      <a:off x="0" y="0"/>
-                      <a:ext cx="3414395" cy="1722755"/>
-                    </a:xfrm>
-                    <a:prstGeom prst="rect">
-                      <a:avLst/>
-                    </a:prstGeom>
-                  </pic:spPr>
-                </pic:pic>
-              </a:graphicData>
-            </a:graphic>
-          </wp:anchor>
-        </w:drawing>
-      </w:r>
-    </w:p>
-    <w:p>
-      <w:pPr>
-        <w:pStyle w:val="Normal"/>
-        <w:widowControl/>
-        <w:bidi w:val="0"/>
-        <w:spacing w:before="0" w:after="0"/>
-        <w:ind w:left="0" w:right="0" w:hanging="0"/>
-        <w:jc w:val="left"/>
-        <w:rPr>
-          <w:rStyle w:val="StrongEmphasis"/>
-          <w:rFonts w:ascii="Roboto;sans-serif" w:hAnsi="Roboto;sans-serif"/>
-          <w:b w:val="false"/>
-          <w:b w:val="false"/>
-          <w:bCs w:val="false"/>
-          <w:i w:val="false"/>
-          <w:i w:val="false"/>
-          <w:caps w:val="false"/>
-          <w:smallCaps w:val="false"/>
-          <w:color w:val="000000"/>
-          <w:spacing w:val="0"/>
-          <w:sz w:val="24"/>
-        </w:rPr>
-      </w:pPr>
-      <w:r>
-        <w:rPr>
-          <w:rFonts w:ascii="Roboto;sans-serif" w:hAnsi="Roboto;sans-serif"/>
-          <w:b w:val="false"/>
-          <w:bCs w:val="false"/>
-          <w:i w:val="false"/>
-          <w:caps w:val="false"/>
-          <w:smallCaps w:val="false"/>
-          <w:color w:val="000000"/>
-          <w:spacing w:val="0"/>
-          <w:sz w:val="24"/>
-        </w:rPr>
-      </w:r>
-    </w:p>
-    <w:p>
-      <w:pPr>
-        <w:pStyle w:val="Normal"/>
-        <w:widowControl/>
-        <w:bidi w:val="0"/>
-        <w:spacing w:before="0" w:after="0"/>
-        <w:ind w:left="0" w:right="0" w:hanging="0"/>
-        <w:jc w:val="left"/>
-        <w:rPr>
-          <w:rStyle w:val="StrongEmphasis"/>
-          <w:rFonts w:ascii="Roboto;sans-serif" w:hAnsi="Roboto;sans-serif"/>
-          <w:b w:val="false"/>
-          <w:b w:val="false"/>
-          <w:bCs w:val="false"/>
-          <w:i w:val="false"/>
-          <w:i w:val="false"/>
-          <w:caps w:val="false"/>
-          <w:smallCaps w:val="false"/>
-          <w:color w:val="000000"/>
-          <w:spacing w:val="0"/>
-          <w:sz w:val="24"/>
-        </w:rPr>
-      </w:pPr>
-      <w:r>
-        <w:rPr>
-          <w:rFonts w:ascii="Roboto;sans-serif" w:hAnsi="Roboto;sans-serif"/>
-          <w:b w:val="false"/>
-          <w:bCs w:val="false"/>
-          <w:i w:val="false"/>
-          <w:caps w:val="false"/>
-          <w:smallCaps w:val="false"/>
-          <w:color w:val="000000"/>
-          <w:spacing w:val="0"/>
-          <w:sz w:val="24"/>
-        </w:rPr>
-      </w:r>
-    </w:p>
-    <w:p>
-      <w:pPr>
-        <w:pStyle w:val="Normal"/>
-        <w:widowControl/>
-        <w:bidi w:val="0"/>
-        <w:spacing w:before="0" w:after="0"/>
-        <w:ind w:left="0" w:right="0" w:hanging="0"/>
-        <w:jc w:val="left"/>
-        <w:rPr>
-          <w:rStyle w:val="StrongEmphasis"/>
-          <w:rFonts w:ascii="Roboto;sans-serif" w:hAnsi="Roboto;sans-serif"/>
-          <w:b w:val="false"/>
-          <w:b w:val="false"/>
-          <w:bCs w:val="false"/>
-          <w:i w:val="false"/>
-          <w:i w:val="false"/>
-          <w:caps w:val="false"/>
-          <w:smallCaps w:val="false"/>
-          <w:color w:val="000000"/>
-          <w:spacing w:val="0"/>
-          <w:sz w:val="24"/>
-        </w:rPr>
-      </w:pPr>
-      <w:r>
-        <w:rPr>
-          <w:rFonts w:ascii="Roboto;sans-serif" w:hAnsi="Roboto;sans-serif"/>
-          <w:b w:val="false"/>
-          <w:bCs w:val="false"/>
-          <w:i w:val="false"/>
-          <w:caps w:val="false"/>
-          <w:smallCaps w:val="false"/>
-          <w:color w:val="000000"/>
-          <w:spacing w:val="0"/>
-          <w:sz w:val="24"/>
-        </w:rPr>
-      </w:r>
-    </w:p>
-    <w:p>
-      <w:pPr>
-        <w:pStyle w:val="Normal"/>
-        <w:widowControl/>
-        <w:bidi w:val="0"/>
-        <w:spacing w:before="0" w:after="0"/>
-        <w:ind w:left="0" w:right="0" w:hanging="0"/>
-        <w:jc w:val="left"/>
-        <w:rPr>
-          <w:rStyle w:val="StrongEmphasis"/>
-          <w:rFonts w:ascii="Roboto;sans-serif" w:hAnsi="Roboto;sans-serif"/>
-          <w:b w:val="false"/>
-          <w:b w:val="false"/>
-          <w:bCs w:val="false"/>
-          <w:i w:val="false"/>
-          <w:i w:val="false"/>
-          <w:caps w:val="false"/>
-          <w:smallCaps w:val="false"/>
-          <w:color w:val="000000"/>
-          <w:spacing w:val="0"/>
-          <w:sz w:val="24"/>
-        </w:rPr>
-      </w:pPr>
-      <w:r>
-        <w:rPr>
-          <w:rFonts w:ascii="Roboto;sans-serif" w:hAnsi="Roboto;sans-serif"/>
-          <w:b w:val="false"/>
-          <w:bCs w:val="false"/>
-          <w:i w:val="false"/>
-          <w:caps w:val="false"/>
-          <w:smallCaps w:val="false"/>
-          <w:color w:val="000000"/>
-          <w:spacing w:val="0"/>
-          <w:sz w:val="24"/>
-        </w:rPr>
-      </w:r>
-    </w:p>
-    <w:p>
-      <w:pPr>
-        <w:pStyle w:val="Normal"/>
-        <w:widowControl/>
-        <w:bidi w:val="0"/>
-        <w:spacing w:before="0" w:after="0"/>
-        <w:ind w:left="0" w:right="0" w:hanging="0"/>
-        <w:jc w:val="left"/>
-        <w:rPr>
-          <w:rStyle w:val="StrongEmphasis"/>
-          <w:rFonts w:ascii="Roboto;sans-serif" w:hAnsi="Roboto;sans-serif"/>
-          <w:b w:val="false"/>
-          <w:b w:val="false"/>
-          <w:bCs w:val="false"/>
-          <w:i w:val="false"/>
-          <w:i w:val="false"/>
-          <w:caps w:val="false"/>
-          <w:smallCaps w:val="false"/>
-          <w:color w:val="000000"/>
-          <w:spacing w:val="0"/>
-          <w:sz w:val="24"/>
-        </w:rPr>
-      </w:pPr>
-      <w:r>
-        <w:rPr>
-          <w:rFonts w:ascii="Roboto;sans-serif" w:hAnsi="Roboto;sans-serif"/>
-          <w:b w:val="false"/>
-          <w:bCs w:val="false"/>
-          <w:i w:val="false"/>
-          <w:caps w:val="false"/>
-          <w:smallCaps w:val="false"/>
-          <w:color w:val="000000"/>
-          <w:spacing w:val="0"/>
-          <w:sz w:val="24"/>
-        </w:rPr>
-      </w:r>
-    </w:p>
-    <w:p>
-      <w:pPr>
-        <w:pStyle w:val="Normal"/>
-        <w:widowControl/>
-        <w:bidi w:val="0"/>
-        <w:spacing w:before="0" w:after="0"/>
-        <w:ind w:left="0" w:right="0" w:hanging="0"/>
-        <w:jc w:val="left"/>
-        <w:rPr>
-          <w:rStyle w:val="StrongEmphasis"/>
-          <w:rFonts w:ascii="Roboto;sans-serif" w:hAnsi="Roboto;sans-serif"/>
-          <w:b w:val="false"/>
-          <w:b w:val="false"/>
-          <w:bCs w:val="false"/>
-          <w:i w:val="false"/>
-          <w:i w:val="false"/>
-          <w:caps w:val="false"/>
-          <w:smallCaps w:val="false"/>
-          <w:color w:val="000000"/>
-          <w:spacing w:val="0"/>
-          <w:sz w:val="24"/>
-        </w:rPr>
-      </w:pPr>
-      <w:r>
-        <w:rPr>
-          <w:rFonts w:ascii="Roboto;sans-serif" w:hAnsi="Roboto;sans-serif"/>
-          <w:b w:val="false"/>
-          <w:bCs w:val="false"/>
-          <w:i w:val="false"/>
-          <w:caps w:val="false"/>
-          <w:smallCaps w:val="false"/>
-          <w:color w:val="000000"/>
-          <w:spacing w:val="0"/>
-          <w:sz w:val="24"/>
-        </w:rPr>
-      </w:r>
-    </w:p>
-    <w:p>
-      <w:pPr>
-        <w:pStyle w:val="Normal"/>
-        <w:widowControl/>
-        <w:bidi w:val="0"/>
-        <w:spacing w:before="0" w:after="0"/>
-        <w:ind w:left="0" w:right="0" w:hanging="0"/>
-        <w:jc w:val="left"/>
-        <w:rPr>
-          <w:rStyle w:val="StrongEmphasis"/>
-          <w:rFonts w:ascii="Roboto;sans-serif" w:hAnsi="Roboto;sans-serif"/>
-          <w:b w:val="false"/>
-          <w:b w:val="false"/>
-          <w:bCs w:val="false"/>
-          <w:i w:val="false"/>
-          <w:i w:val="false"/>
-          <w:caps w:val="false"/>
-          <w:smallCaps w:val="false"/>
-          <w:color w:val="000000"/>
-          <w:spacing w:val="0"/>
-          <w:sz w:val="24"/>
-        </w:rPr>
-      </w:pPr>
-      <w:r>
-        <w:rPr>
-          <w:rFonts w:ascii="Roboto;sans-serif" w:hAnsi="Roboto;sans-serif"/>
-          <w:b w:val="false"/>
-          <w:bCs w:val="false"/>
-          <w:i w:val="false"/>
-          <w:caps w:val="false"/>
-          <w:smallCaps w:val="false"/>
-          <w:color w:val="000000"/>
-          <w:spacing w:val="0"/>
-          <w:sz w:val="24"/>
-        </w:rPr>
-      </w:r>
-    </w:p>
-    <w:p>
-      <w:pPr>
-        <w:pStyle w:val="Normal"/>
-        <w:widowControl/>
-        <w:bidi w:val="0"/>
-        <w:spacing w:before="0" w:after="0"/>
-        <w:ind w:left="0" w:right="0" w:hanging="0"/>
-        <w:jc w:val="left"/>
-        <w:rPr>
-          <w:rStyle w:val="StrongEmphasis"/>
-          <w:rFonts w:ascii="Roboto;sans-serif" w:hAnsi="Roboto;sans-serif"/>
-          <w:b w:val="false"/>
-          <w:b w:val="false"/>
-          <w:bCs w:val="false"/>
-          <w:i w:val="false"/>
-          <w:i w:val="false"/>
-          <w:caps w:val="false"/>
-          <w:smallCaps w:val="false"/>
-          <w:color w:val="000000"/>
-          <w:spacing w:val="0"/>
-          <w:sz w:val="24"/>
-        </w:rPr>
-      </w:pPr>
-      <w:r>
-        <w:rPr>
-          <w:rFonts w:ascii="Roboto;sans-serif" w:hAnsi="Roboto;sans-serif"/>
-          <w:b w:val="false"/>
-          <w:bCs w:val="false"/>
-          <w:i w:val="false"/>
-          <w:caps w:val="false"/>
-          <w:smallCaps w:val="false"/>
-          <w:color w:val="000000"/>
-          <w:spacing w:val="0"/>
-          <w:sz w:val="24"/>
-        </w:rPr>
-      </w:r>
-    </w:p>
-    <w:p>
-      <w:pPr>
-        <w:pStyle w:val="Normal"/>
-        <w:widowControl/>
-        <w:bidi w:val="0"/>
-        <w:spacing w:before="0" w:after="0"/>
-        <w:ind w:left="0" w:right="0" w:hanging="0"/>
-        <w:jc w:val="left"/>
-        <w:rPr>
-          <w:rStyle w:val="StrongEmphasis"/>
-          <w:rFonts w:ascii="Roboto;sans-serif" w:hAnsi="Roboto;sans-serif"/>
-          <w:b w:val="false"/>
-          <w:b w:val="false"/>
-          <w:bCs w:val="false"/>
-          <w:i w:val="false"/>
-          <w:i w:val="false"/>
-          <w:caps w:val="false"/>
-          <w:smallCaps w:val="false"/>
-          <w:color w:val="000000"/>
-          <w:spacing w:val="0"/>
-          <w:sz w:val="24"/>
-        </w:rPr>
-      </w:pPr>
-      <w:r>
-        <w:rPr>
-          <w:rFonts w:ascii="Roboto;sans-serif" w:hAnsi="Roboto;sans-serif"/>
-          <w:b w:val="false"/>
-          <w:bCs w:val="false"/>
-          <w:i w:val="false"/>
-          <w:caps w:val="false"/>
-          <w:smallCaps w:val="false"/>
-          <w:color w:val="000000"/>
-          <w:spacing w:val="0"/>
-          <w:sz w:val="24"/>
-        </w:rPr>
-      </w:r>
-    </w:p>
-    <w:p>
-      <w:pPr>
-        <w:pStyle w:val="Normal"/>
-        <w:widowControl/>
-        <w:bidi w:val="0"/>
-        <w:spacing w:before="0" w:after="0"/>
-        <w:ind w:left="0" w:right="0" w:hanging="0"/>
-        <w:jc w:val="left"/>
-        <w:rPr>
-          <w:rStyle w:val="StrongEmphasis"/>
-          <w:rFonts w:ascii="Roboto;sans-serif" w:hAnsi="Roboto;sans-serif"/>
-          <w:b w:val="false"/>
-          <w:b w:val="false"/>
-          <w:bCs w:val="false"/>
-          <w:i w:val="false"/>
-          <w:i w:val="false"/>
-          <w:caps w:val="false"/>
-          <w:smallCaps w:val="false"/>
-          <w:color w:val="000000"/>
-          <w:spacing w:val="0"/>
-          <w:sz w:val="24"/>
-        </w:rPr>
-      </w:pPr>
-      <w:r>
-        <w:rPr>
-          <w:rFonts w:ascii="Roboto;sans-serif" w:hAnsi="Roboto;sans-serif"/>
-          <w:b w:val="false"/>
-          <w:bCs w:val="false"/>
-          <w:i w:val="false"/>
-          <w:caps w:val="false"/>
-          <w:smallCaps w:val="false"/>
-          <w:color w:val="000000"/>
-          <w:spacing w:val="0"/>
-          <w:sz w:val="24"/>
-        </w:rPr>
-      </w:r>
-    </w:p>
-    <w:p>
-      <w:pPr>
-        <w:pStyle w:val="Normal"/>
-        <w:widowControl/>
-        <w:bidi w:val="0"/>
-        <w:spacing w:before="0" w:after="0"/>
-        <w:ind w:left="0" w:right="0" w:hanging="0"/>
-        <w:jc w:val="left"/>
-        <w:rPr/>
-      </w:pPr>
-      <w:r>
-        <w:rPr>
-          <w:rStyle w:val="StrongEmphasis"/>
-          <w:rFonts w:ascii="Roboto;sans-serif" w:hAnsi="Roboto;sans-serif"/>
-          <w:b/>
-          <w:bCs/>
-          <w:i w:val="false"/>
-          <w:caps w:val="false"/>
-          <w:smallCaps w:val="false"/>
-          <w:spacing w:val="0"/>
-          <w:sz w:val="24"/>
-        </w:rPr>
-        <w:t>Benefits of multi thread :</w:t>
-      </w:r>
-    </w:p>
-    <w:p>
-      <w:pPr>
-        <w:pStyle w:val="Normal"/>
-        <w:widowControl/>
-        <w:bidi w:val="0"/>
-        <w:spacing w:before="0" w:after="0"/>
-        <w:ind w:left="0" w:right="0" w:hanging="0"/>
-        <w:jc w:val="left"/>
-        <w:rPr>
-          <w:rFonts w:ascii="Roboto;sans-serif" w:hAnsi="Roboto;sans-serif"/>
-          <w:b/>
-          <w:b/>
-          <w:bCs/>
-        </w:rPr>
-      </w:pPr>
-      <w:r>
-        <w:rPr>
-          <w:rFonts w:ascii="Roboto;sans-serif" w:hAnsi="Roboto;sans-serif"/>
-          <w:b/>
-          <w:bCs/>
-        </w:rPr>
-        <w:t>Resource Sharing:</w:t>
-      </w:r>
-    </w:p>
-    <w:p>
-      <w:pPr>
-        <w:pStyle w:val="Normal"/>
-        <w:widowControl/>
-        <w:bidi w:val="0"/>
-        <w:spacing w:before="0" w:after="0"/>
-        <w:ind w:left="0" w:right="0" w:hanging="0"/>
-        <w:jc w:val="left"/>
-        <w:rPr>
-          <w:rFonts w:ascii="Roboto;sans-serif" w:hAnsi="Roboto;sans-serif"/>
-        </w:rPr>
-      </w:pPr>
-      <w:r>
-        <w:rPr>
-          <w:rFonts w:ascii="Roboto;sans-serif" w:hAnsi="Roboto;sans-serif"/>
-        </w:rPr>
-        <w:t>All the threads of a process share its resources such as memory, data, files etc. A single application can have different threads within the same address space using resource sharing.</w:t>
-      </w:r>
-    </w:p>
-    <w:p>
-      <w:pPr>
-        <w:pStyle w:val="Normal"/>
-        <w:widowControl/>
-        <w:bidi w:val="0"/>
-        <w:spacing w:before="0" w:after="0"/>
-        <w:ind w:left="0" w:right="0" w:hanging="0"/>
-        <w:jc w:val="left"/>
-        <w:rPr>
-          <w:rFonts w:ascii="Roboto;sans-serif" w:hAnsi="Roboto;sans-serif"/>
-        </w:rPr>
-      </w:pPr>
-      <w:r>
-        <w:rPr>
-          <w:rFonts w:ascii="Roboto;sans-serif" w:hAnsi="Roboto;sans-serif"/>
-        </w:rPr>
-      </w:r>
-    </w:p>
-    <w:p>
-      <w:pPr>
-        <w:pStyle w:val="Normal"/>
-        <w:widowControl/>
-        <w:bidi w:val="0"/>
-        <w:spacing w:before="0" w:after="0"/>
-        <w:ind w:left="0" w:right="0" w:hanging="0"/>
-        <w:jc w:val="left"/>
-        <w:rPr>
-          <w:rFonts w:ascii="Roboto;sans-serif" w:hAnsi="Roboto;sans-serif"/>
-          <w:b/>
-          <w:b/>
-          <w:bCs/>
-        </w:rPr>
-      </w:pPr>
-      <w:r>
-        <w:rPr>
-          <w:rFonts w:ascii="Roboto;sans-serif" w:hAnsi="Roboto;sans-serif"/>
-          <w:b/>
-          <w:bCs/>
-        </w:rPr>
-        <w:t>Responsiveness:</w:t>
-      </w:r>
-    </w:p>
-    <w:p>
-      <w:pPr>
-        <w:pStyle w:val="Normal"/>
-        <w:widowControl/>
-        <w:bidi w:val="0"/>
-        <w:spacing w:before="0" w:after="0"/>
-        <w:ind w:left="0" w:right="0" w:hanging="0"/>
-        <w:jc w:val="left"/>
-        <w:rPr>
-          <w:rFonts w:ascii="Roboto;sans-serif" w:hAnsi="Roboto;sans-serif"/>
-        </w:rPr>
-      </w:pPr>
-      <w:r>
-        <w:rPr>
-          <w:rFonts w:ascii="Roboto;sans-serif" w:hAnsi="Roboto;sans-serif"/>
-        </w:rPr>
-        <w:t>Program responsiveness allows a program to run even if part of it is blocked using multithreading. This can also be done if the process is performing a lengthy operation. For example - A web browser with multithreading can use one thread for user contact and another for image loading at the same time.</w:t>
-      </w:r>
-    </w:p>
-    <w:p>
-      <w:pPr>
-        <w:pStyle w:val="Normal"/>
-        <w:widowControl/>
-        <w:bidi w:val="0"/>
-        <w:spacing w:before="0" w:after="0"/>
-        <w:ind w:left="0" w:right="0" w:hanging="0"/>
-        <w:jc w:val="left"/>
-        <w:rPr>
-          <w:rFonts w:ascii="Roboto;sans-serif" w:hAnsi="Roboto;sans-serif"/>
-          <w:b/>
-          <w:b/>
-          <w:bCs/>
-        </w:rPr>
-      </w:pPr>
-      <w:r>
-        <w:rPr>
-          <w:rFonts w:ascii="Roboto;sans-serif" w:hAnsi="Roboto;sans-serif"/>
-          <w:b/>
-          <w:bCs/>
-        </w:rPr>
-      </w:r>
-    </w:p>
-    <w:p>
-      <w:pPr>
-        <w:pStyle w:val="Normal"/>
-        <w:widowControl/>
-        <w:bidi w:val="0"/>
-        <w:spacing w:before="0" w:after="0"/>
-        <w:ind w:left="0" w:right="0" w:hanging="0"/>
-        <w:jc w:val="left"/>
-        <w:rPr>
-          <w:rFonts w:ascii="Roboto;sans-serif" w:hAnsi="Roboto;sans-serif"/>
-          <w:b/>
-          <w:b/>
-          <w:bCs/>
-        </w:rPr>
-      </w:pPr>
-      <w:r>
-        <w:rPr>
-          <w:rFonts w:ascii="Roboto;sans-serif" w:hAnsi="Roboto;sans-serif"/>
-          <w:b/>
-          <w:bCs/>
-        </w:rPr>
-      </w:r>
-    </w:p>
-    <w:p>
-      <w:pPr>
-        <w:pStyle w:val="Normal"/>
-        <w:widowControl/>
-        <w:bidi w:val="0"/>
-        <w:spacing w:before="0" w:after="0"/>
-        <w:ind w:left="0" w:right="0" w:hanging="0"/>
-        <w:jc w:val="left"/>
-        <w:rPr>
-          <w:rFonts w:ascii="Roboto;sans-serif" w:hAnsi="Roboto;sans-serif"/>
-          <w:b/>
-          <w:b/>
-          <w:bCs/>
-        </w:rPr>
-      </w:pPr>
-      <w:r>
-        <w:rPr>
-          <w:rFonts w:ascii="Roboto;sans-serif" w:hAnsi="Roboto;sans-serif"/>
-          <w:b/>
-          <w:bCs/>
-        </w:rPr>
-        <w:t>Utilization of Multiprocessor Architecture:</w:t>
-      </w:r>
-    </w:p>
-    <w:p>
-      <w:pPr>
-        <w:pStyle w:val="Normal"/>
-        <w:widowControl/>
-        <w:bidi w:val="0"/>
-        <w:spacing w:before="0" w:after="0"/>
-        <w:ind w:left="0" w:right="0" w:hanging="0"/>
-        <w:jc w:val="left"/>
-        <w:rPr>
-          <w:rFonts w:ascii="Roboto;sans-serif" w:hAnsi="Roboto;sans-serif"/>
-        </w:rPr>
-      </w:pPr>
-      <w:r>
-        <w:rPr>
-          <w:rFonts w:ascii="Roboto;sans-serif" w:hAnsi="Roboto;sans-serif"/>
-        </w:rPr>
-        <w:t>In a multiprocessor architecture, each thread can run on a different processor in parallel using multithreading. This increases concurrency of the system. This is in direct contrast to a single processor system, where only one process or thread can run on a processor at a time.</w:t>
-      </w:r>
-    </w:p>
-    <w:p>
-      <w:pPr>
-        <w:pStyle w:val="Normal"/>
-        <w:widowControl/>
-        <w:bidi w:val="0"/>
-        <w:spacing w:before="0" w:after="0"/>
-        <w:ind w:left="0" w:right="0" w:hanging="0"/>
-        <w:jc w:val="left"/>
-        <w:rPr>
-          <w:rFonts w:ascii="Roboto;sans-serif" w:hAnsi="Roboto;sans-serif"/>
-        </w:rPr>
-      </w:pPr>
-      <w:r>
-        <w:rPr>
-          <w:rFonts w:ascii="Roboto;sans-serif" w:hAnsi="Roboto;sans-serif"/>
-        </w:rPr>
-      </w:r>
-    </w:p>
-    <w:p>
-      <w:pPr>
-        <w:pStyle w:val="Normal"/>
-        <w:widowControl/>
-        <w:bidi w:val="0"/>
-        <w:spacing w:before="0" w:after="0"/>
-        <w:ind w:left="0" w:right="0" w:hanging="0"/>
-        <w:jc w:val="left"/>
-        <w:rPr>
-          <w:rFonts w:ascii="Roboto;sans-serif" w:hAnsi="Roboto;sans-serif"/>
-          <w:b/>
-          <w:b/>
-          <w:bCs/>
-        </w:rPr>
-      </w:pPr>
-      <w:r>
-        <w:rPr>
-          <w:rFonts w:ascii="Roboto;sans-serif" w:hAnsi="Roboto;sans-serif"/>
-          <w:b/>
-          <w:bCs/>
-        </w:rPr>
-        <w:t>Economy:</w:t>
-      </w:r>
-    </w:p>
-    <w:p>
-      <w:pPr>
-        <w:pStyle w:val="Normal"/>
-        <w:widowControl/>
-        <w:bidi w:val="0"/>
-        <w:spacing w:before="0" w:after="0"/>
-        <w:ind w:left="0" w:right="0" w:hanging="0"/>
-        <w:jc w:val="left"/>
-        <w:rPr>
-          <w:rFonts w:ascii="Roboto;sans-serif" w:hAnsi="Roboto;sans-serif"/>
-        </w:rPr>
-      </w:pPr>
-      <w:r>
-        <w:rPr>
-          <w:rFonts w:ascii="Roboto;sans-serif" w:hAnsi="Roboto;sans-serif"/>
-        </w:rPr>
-        <w:t>It is more economical to use threads as they share the process resources. Comparatively, it is more expensive and time-consuming to create processes as they require more memory and resources. The overhead for process creation and management is much higher than thread creation and management.</w:t>
-      </w:r>
-    </w:p>
-    <w:p>
-      <w:pPr>
-        <w:pStyle w:val="Normal"/>
-        <w:widowControl/>
-        <w:bidi w:val="0"/>
-        <w:spacing w:before="0" w:after="0"/>
-        <w:ind w:left="0" w:right="0" w:hanging="0"/>
-        <w:jc w:val="left"/>
-        <w:rPr>
-          <w:rStyle w:val="StrongEmphasis"/>
-          <w:rFonts w:ascii="Roboto;sans-serif" w:hAnsi="Roboto;sans-serif"/>
-          <w:b w:val="false"/>
-          <w:b w:val="false"/>
-          <w:bCs w:val="false"/>
-          <w:i w:val="false"/>
-          <w:i w:val="false"/>
-          <w:caps w:val="false"/>
-          <w:smallCaps w:val="false"/>
-          <w:spacing w:val="0"/>
-          <w:sz w:val="24"/>
-        </w:rPr>
-      </w:pPr>
-      <w:r>
-        <w:rPr>
-          <w:rFonts w:ascii="Roboto;sans-serif" w:hAnsi="Roboto;sans-serif"/>
-          <w:b w:val="false"/>
-          <w:bCs w:val="false"/>
-          <w:i w:val="false"/>
-          <w:caps w:val="false"/>
-          <w:smallCaps w:val="false"/>
-          <w:spacing w:val="0"/>
-          <w:sz w:val="24"/>
-        </w:rPr>
+        <w:rPr/>
       </w:r>
     </w:p>
     <w:p>
@@ -6566,302 +4027,6 @@
   <w:abstractNum w:abstractNumId="3">
     <w:lvl w:ilvl="0">
       <w:start w:val="1"/>
-      <w:numFmt w:val="bullet"/>
-      <w:lvlText w:val=""/>
-      <w:lvlJc w:val="left"/>
-      <w:pPr>
-        <w:tabs>
-          <w:tab w:val="num" w:pos="720"/>
-        </w:tabs>
-        <w:ind w:left="720" w:hanging="360"/>
-      </w:pPr>
-      <w:rPr>
-        <w:rFonts w:ascii="Symbol" w:hAnsi="Symbol" w:cs="Symbol" w:hint="default"/>
-        <w:sz w:val="24"/>
-        <w:b w:val="false"/>
-        <w:rFonts w:cs="OpenSymbol"/>
-      </w:rPr>
-    </w:lvl>
-    <w:lvl w:ilvl="1">
-      <w:start w:val="1"/>
-      <w:numFmt w:val="bullet"/>
-      <w:lvlText w:val="◦"/>
-      <w:lvlJc w:val="left"/>
-      <w:pPr>
-        <w:tabs>
-          <w:tab w:val="num" w:pos="1080"/>
-        </w:tabs>
-        <w:ind w:left="1080" w:hanging="360"/>
-      </w:pPr>
-      <w:rPr>
-        <w:rFonts w:ascii="OpenSymbol" w:hAnsi="OpenSymbol" w:cs="OpenSymbol" w:hint="default"/>
-        <w:rFonts w:cs="OpenSymbol"/>
-      </w:rPr>
-    </w:lvl>
-    <w:lvl w:ilvl="2">
-      <w:start w:val="1"/>
-      <w:numFmt w:val="bullet"/>
-      <w:lvlText w:val="▪"/>
-      <w:lvlJc w:val="left"/>
-      <w:pPr>
-        <w:tabs>
-          <w:tab w:val="num" w:pos="1440"/>
-        </w:tabs>
-        <w:ind w:left="1440" w:hanging="360"/>
-      </w:pPr>
-      <w:rPr>
-        <w:rFonts w:ascii="OpenSymbol" w:hAnsi="OpenSymbol" w:cs="OpenSymbol" w:hint="default"/>
-        <w:rFonts w:cs="OpenSymbol"/>
-      </w:rPr>
-    </w:lvl>
-    <w:lvl w:ilvl="3">
-      <w:start w:val="1"/>
-      <w:numFmt w:val="bullet"/>
-      <w:lvlText w:val=""/>
-      <w:lvlJc w:val="left"/>
-      <w:pPr>
-        <w:tabs>
-          <w:tab w:val="num" w:pos="1800"/>
-        </w:tabs>
-        <w:ind w:left="1800" w:hanging="360"/>
-      </w:pPr>
-      <w:rPr>
-        <w:rFonts w:ascii="Symbol" w:hAnsi="Symbol" w:cs="Symbol" w:hint="default"/>
-        <w:rFonts w:cs="OpenSymbol"/>
-      </w:rPr>
-    </w:lvl>
-    <w:lvl w:ilvl="4">
-      <w:start w:val="1"/>
-      <w:numFmt w:val="bullet"/>
-      <w:lvlText w:val="◦"/>
-      <w:lvlJc w:val="left"/>
-      <w:pPr>
-        <w:tabs>
-          <w:tab w:val="num" w:pos="2160"/>
-        </w:tabs>
-        <w:ind w:left="2160" w:hanging="360"/>
-      </w:pPr>
-      <w:rPr>
-        <w:rFonts w:ascii="OpenSymbol" w:hAnsi="OpenSymbol" w:cs="OpenSymbol" w:hint="default"/>
-        <w:rFonts w:cs="OpenSymbol"/>
-      </w:rPr>
-    </w:lvl>
-    <w:lvl w:ilvl="5">
-      <w:start w:val="1"/>
-      <w:numFmt w:val="bullet"/>
-      <w:lvlText w:val="▪"/>
-      <w:lvlJc w:val="left"/>
-      <w:pPr>
-        <w:tabs>
-          <w:tab w:val="num" w:pos="2520"/>
-        </w:tabs>
-        <w:ind w:left="2520" w:hanging="360"/>
-      </w:pPr>
-      <w:rPr>
-        <w:rFonts w:ascii="OpenSymbol" w:hAnsi="OpenSymbol" w:cs="OpenSymbol" w:hint="default"/>
-        <w:rFonts w:cs="OpenSymbol"/>
-      </w:rPr>
-    </w:lvl>
-    <w:lvl w:ilvl="6">
-      <w:start w:val="1"/>
-      <w:numFmt w:val="bullet"/>
-      <w:lvlText w:val=""/>
-      <w:lvlJc w:val="left"/>
-      <w:pPr>
-        <w:tabs>
-          <w:tab w:val="num" w:pos="2880"/>
-        </w:tabs>
-        <w:ind w:left="2880" w:hanging="360"/>
-      </w:pPr>
-      <w:rPr>
-        <w:rFonts w:ascii="Symbol" w:hAnsi="Symbol" w:cs="Symbol" w:hint="default"/>
-        <w:rFonts w:cs="OpenSymbol"/>
-      </w:rPr>
-    </w:lvl>
-    <w:lvl w:ilvl="7">
-      <w:start w:val="1"/>
-      <w:numFmt w:val="bullet"/>
-      <w:lvlText w:val="◦"/>
-      <w:lvlJc w:val="left"/>
-      <w:pPr>
-        <w:tabs>
-          <w:tab w:val="num" w:pos="3240"/>
-        </w:tabs>
-        <w:ind w:left="3240" w:hanging="360"/>
-      </w:pPr>
-      <w:rPr>
-        <w:rFonts w:ascii="OpenSymbol" w:hAnsi="OpenSymbol" w:cs="OpenSymbol" w:hint="default"/>
-        <w:rFonts w:cs="OpenSymbol"/>
-      </w:rPr>
-    </w:lvl>
-    <w:lvl w:ilvl="8">
-      <w:start w:val="1"/>
-      <w:numFmt w:val="bullet"/>
-      <w:lvlText w:val="▪"/>
-      <w:lvlJc w:val="left"/>
-      <w:pPr>
-        <w:tabs>
-          <w:tab w:val="num" w:pos="3600"/>
-        </w:tabs>
-        <w:ind w:left="3600" w:hanging="360"/>
-      </w:pPr>
-      <w:rPr>
-        <w:rFonts w:ascii="OpenSymbol" w:hAnsi="OpenSymbol" w:cs="OpenSymbol" w:hint="default"/>
-        <w:rFonts w:cs="OpenSymbol"/>
-      </w:rPr>
-    </w:lvl>
-  </w:abstractNum>
-  <w:abstractNum w:abstractNumId="4">
-    <w:lvl w:ilvl="0">
-      <w:start w:val="1"/>
-      <w:numFmt w:val="bullet"/>
-      <w:lvlText w:val=""/>
-      <w:lvlJc w:val="left"/>
-      <w:pPr>
-        <w:tabs>
-          <w:tab w:val="num" w:pos="720"/>
-        </w:tabs>
-        <w:ind w:left="720" w:hanging="360"/>
-      </w:pPr>
-      <w:rPr>
-        <w:rFonts w:ascii="Symbol" w:hAnsi="Symbol" w:cs="Symbol" w:hint="default"/>
-        <w:sz w:val="24"/>
-        <w:b w:val="false"/>
-        <w:rFonts w:cs="OpenSymbol"/>
-      </w:rPr>
-    </w:lvl>
-    <w:lvl w:ilvl="1">
-      <w:start w:val="1"/>
-      <w:numFmt w:val="bullet"/>
-      <w:lvlText w:val="◦"/>
-      <w:lvlJc w:val="left"/>
-      <w:pPr>
-        <w:tabs>
-          <w:tab w:val="num" w:pos="1080"/>
-        </w:tabs>
-        <w:ind w:left="1080" w:hanging="360"/>
-      </w:pPr>
-      <w:rPr>
-        <w:rFonts w:ascii="OpenSymbol" w:hAnsi="OpenSymbol" w:cs="OpenSymbol" w:hint="default"/>
-        <w:rFonts w:cs="OpenSymbol"/>
-      </w:rPr>
-    </w:lvl>
-    <w:lvl w:ilvl="2">
-      <w:start w:val="1"/>
-      <w:numFmt w:val="bullet"/>
-      <w:lvlText w:val="▪"/>
-      <w:lvlJc w:val="left"/>
-      <w:pPr>
-        <w:tabs>
-          <w:tab w:val="num" w:pos="1440"/>
-        </w:tabs>
-        <w:ind w:left="1440" w:hanging="360"/>
-      </w:pPr>
-      <w:rPr>
-        <w:rFonts w:ascii="OpenSymbol" w:hAnsi="OpenSymbol" w:cs="OpenSymbol" w:hint="default"/>
-        <w:rFonts w:cs="OpenSymbol"/>
-      </w:rPr>
-    </w:lvl>
-    <w:lvl w:ilvl="3">
-      <w:start w:val="1"/>
-      <w:numFmt w:val="bullet"/>
-      <w:lvlText w:val=""/>
-      <w:lvlJc w:val="left"/>
-      <w:pPr>
-        <w:tabs>
-          <w:tab w:val="num" w:pos="1800"/>
-        </w:tabs>
-        <w:ind w:left="1800" w:hanging="360"/>
-      </w:pPr>
-      <w:rPr>
-        <w:rFonts w:ascii="Symbol" w:hAnsi="Symbol" w:cs="Symbol" w:hint="default"/>
-        <w:rFonts w:cs="OpenSymbol"/>
-      </w:rPr>
-    </w:lvl>
-    <w:lvl w:ilvl="4">
-      <w:start w:val="1"/>
-      <w:numFmt w:val="bullet"/>
-      <w:lvlText w:val="◦"/>
-      <w:lvlJc w:val="left"/>
-      <w:pPr>
-        <w:tabs>
-          <w:tab w:val="num" w:pos="2160"/>
-        </w:tabs>
-        <w:ind w:left="2160" w:hanging="360"/>
-      </w:pPr>
-      <w:rPr>
-        <w:rFonts w:ascii="OpenSymbol" w:hAnsi="OpenSymbol" w:cs="OpenSymbol" w:hint="default"/>
-        <w:rFonts w:cs="OpenSymbol"/>
-      </w:rPr>
-    </w:lvl>
-    <w:lvl w:ilvl="5">
-      <w:start w:val="1"/>
-      <w:numFmt w:val="bullet"/>
-      <w:lvlText w:val="▪"/>
-      <w:lvlJc w:val="left"/>
-      <w:pPr>
-        <w:tabs>
-          <w:tab w:val="num" w:pos="2520"/>
-        </w:tabs>
-        <w:ind w:left="2520" w:hanging="360"/>
-      </w:pPr>
-      <w:rPr>
-        <w:rFonts w:ascii="OpenSymbol" w:hAnsi="OpenSymbol" w:cs="OpenSymbol" w:hint="default"/>
-        <w:rFonts w:cs="OpenSymbol"/>
-      </w:rPr>
-    </w:lvl>
-    <w:lvl w:ilvl="6">
-      <w:start w:val="1"/>
-      <w:numFmt w:val="bullet"/>
-      <w:lvlText w:val=""/>
-      <w:lvlJc w:val="left"/>
-      <w:pPr>
-        <w:tabs>
-          <w:tab w:val="num" w:pos="2880"/>
-        </w:tabs>
-        <w:ind w:left="2880" w:hanging="360"/>
-      </w:pPr>
-      <w:rPr>
-        <w:rFonts w:ascii="Symbol" w:hAnsi="Symbol" w:cs="Symbol" w:hint="default"/>
-        <w:rFonts w:cs="OpenSymbol"/>
-      </w:rPr>
-    </w:lvl>
-    <w:lvl w:ilvl="7">
-      <w:start w:val="1"/>
-      <w:numFmt w:val="bullet"/>
-      <w:lvlText w:val="◦"/>
-      <w:lvlJc w:val="left"/>
-      <w:pPr>
-        <w:tabs>
-          <w:tab w:val="num" w:pos="3240"/>
-        </w:tabs>
-        <w:ind w:left="3240" w:hanging="360"/>
-      </w:pPr>
-      <w:rPr>
-        <w:rFonts w:ascii="OpenSymbol" w:hAnsi="OpenSymbol" w:cs="OpenSymbol" w:hint="default"/>
-        <w:rFonts w:cs="OpenSymbol"/>
-      </w:rPr>
-    </w:lvl>
-    <w:lvl w:ilvl="8">
-      <w:start w:val="1"/>
-      <w:numFmt w:val="bullet"/>
-      <w:lvlText w:val="▪"/>
-      <w:lvlJc w:val="left"/>
-      <w:pPr>
-        <w:tabs>
-          <w:tab w:val="num" w:pos="3600"/>
-        </w:tabs>
-        <w:ind w:left="3600" w:hanging="360"/>
-      </w:pPr>
-      <w:rPr>
-        <w:rFonts w:ascii="OpenSymbol" w:hAnsi="OpenSymbol" w:cs="OpenSymbol" w:hint="default"/>
-        <w:rFonts w:cs="OpenSymbol"/>
-      </w:rPr>
-    </w:lvl>
-  </w:abstractNum>
-  <w:abstractNum w:abstractNumId="5">
-    <w:lvl w:ilvl="0">
-      <w:start w:val="1"/>
       <w:numFmt w:val="none"/>
       <w:suff w:val="nothing"/>
       <w:lvlText w:val=""/>
@@ -6987,12 +4152,6 @@
   <w:num w:numId="3">
     <w:abstractNumId w:val="3"/>
   </w:num>
-  <w:num w:numId="4">
-    <w:abstractNumId w:val="4"/>
-  </w:num>
-  <w:num w:numId="5">
-    <w:abstractNumId w:val="5"/>
-  </w:num>
 </w:numbering>
 </file>
 
@@ -7002,6 +4161,7 @@
     <w:rPrDefault>
       <w:rPr>
         <w:rFonts w:ascii="Liberation Serif" w:hAnsi="Liberation Serif" w:eastAsia="Noto Sans CJK SC Regular" w:cs="FreeSans"/>
+        <w:sz w:val="20"/>
         <w:szCs w:val="24"/>
         <w:lang w:val="en-IN" w:eastAsia="zh-CN" w:bidi="hi-IN"/>
       </w:rPr>
@@ -7016,7 +4176,7 @@
     <w:pPr>
       <w:widowControl/>
       <w:suppressAutoHyphens w:val="true"/>
-      <w:overflowPunct w:val="false"/>
+      <w:overflowPunct w:val="true"/>
       <w:bidi w:val="0"/>
       <w:jc w:val="left"/>
     </w:pPr>
@@ -7467,6 +4627,262 @@
   </w:style>
   <w:style w:type="character" w:styleId="ListLabel54">
     <w:name w:val="ListLabel 54"/>
+    <w:qFormat/>
+    <w:rPr>
+      <w:rFonts w:cs="OpenSymbol"/>
+    </w:rPr>
+  </w:style>
+  <w:style w:type="character" w:styleId="ListLabel55">
+    <w:name w:val="ListLabel 55"/>
+    <w:qFormat/>
+    <w:rPr>
+      <w:rFonts w:cs="OpenSymbol"/>
+    </w:rPr>
+  </w:style>
+  <w:style w:type="character" w:styleId="ListLabel56">
+    <w:name w:val="ListLabel 56"/>
+    <w:qFormat/>
+    <w:rPr>
+      <w:rFonts w:cs="OpenSymbol"/>
+    </w:rPr>
+  </w:style>
+  <w:style w:type="character" w:styleId="ListLabel57">
+    <w:name w:val="ListLabel 57"/>
+    <w:qFormat/>
+    <w:rPr>
+      <w:rFonts w:cs="OpenSymbol"/>
+    </w:rPr>
+  </w:style>
+  <w:style w:type="character" w:styleId="ListLabel58">
+    <w:name w:val="ListLabel 58"/>
+    <w:qFormat/>
+    <w:rPr>
+      <w:rFonts w:cs="OpenSymbol"/>
+    </w:rPr>
+  </w:style>
+  <w:style w:type="character" w:styleId="ListLabel59">
+    <w:name w:val="ListLabel 59"/>
+    <w:qFormat/>
+    <w:rPr>
+      <w:rFonts w:cs="OpenSymbol"/>
+    </w:rPr>
+  </w:style>
+  <w:style w:type="character" w:styleId="ListLabel60">
+    <w:name w:val="ListLabel 60"/>
+    <w:qFormat/>
+    <w:rPr>
+      <w:rFonts w:cs="OpenSymbol"/>
+    </w:rPr>
+  </w:style>
+  <w:style w:type="character" w:styleId="ListLabel61">
+    <w:name w:val="ListLabel 61"/>
+    <w:qFormat/>
+    <w:rPr>
+      <w:rFonts w:cs="OpenSymbol"/>
+    </w:rPr>
+  </w:style>
+  <w:style w:type="character" w:styleId="ListLabel62">
+    <w:name w:val="ListLabel 62"/>
+    <w:qFormat/>
+    <w:rPr>
+      <w:rFonts w:cs="OpenSymbol"/>
+    </w:rPr>
+  </w:style>
+  <w:style w:type="character" w:styleId="ListLabel63">
+    <w:name w:val="ListLabel 63"/>
+    <w:qFormat/>
+    <w:rPr>
+      <w:rFonts w:cs="OpenSymbol"/>
+    </w:rPr>
+  </w:style>
+  <w:style w:type="character" w:styleId="ListLabel64">
+    <w:name w:val="ListLabel 64"/>
+    <w:qFormat/>
+    <w:rPr>
+      <w:rFonts w:cs="Symbol"/>
+    </w:rPr>
+  </w:style>
+  <w:style w:type="character" w:styleId="ListLabel65">
+    <w:name w:val="ListLabel 65"/>
+    <w:qFormat/>
+    <w:rPr>
+      <w:rFonts w:cs="Symbol"/>
+    </w:rPr>
+  </w:style>
+  <w:style w:type="character" w:styleId="ListLabel66">
+    <w:name w:val="ListLabel 66"/>
+    <w:qFormat/>
+    <w:rPr>
+      <w:rFonts w:cs="Symbol"/>
+    </w:rPr>
+  </w:style>
+  <w:style w:type="character" w:styleId="ListLabel67">
+    <w:name w:val="ListLabel 67"/>
+    <w:qFormat/>
+    <w:rPr>
+      <w:rFonts w:cs="Symbol"/>
+    </w:rPr>
+  </w:style>
+  <w:style w:type="character" w:styleId="ListLabel68">
+    <w:name w:val="ListLabel 68"/>
+    <w:qFormat/>
+    <w:rPr>
+      <w:rFonts w:cs="Symbol"/>
+    </w:rPr>
+  </w:style>
+  <w:style w:type="character" w:styleId="ListLabel69">
+    <w:name w:val="ListLabel 69"/>
+    <w:qFormat/>
+    <w:rPr>
+      <w:rFonts w:cs="Symbol"/>
+    </w:rPr>
+  </w:style>
+  <w:style w:type="character" w:styleId="ListLabel70">
+    <w:name w:val="ListLabel 70"/>
+    <w:qFormat/>
+    <w:rPr>
+      <w:rFonts w:cs="Symbol"/>
+    </w:rPr>
+  </w:style>
+  <w:style w:type="character" w:styleId="ListLabel71">
+    <w:name w:val="ListLabel 71"/>
+    <w:qFormat/>
+    <w:rPr>
+      <w:rFonts w:cs="Symbol"/>
+    </w:rPr>
+  </w:style>
+  <w:style w:type="character" w:styleId="ListLabel72">
+    <w:name w:val="ListLabel 72"/>
+    <w:qFormat/>
+    <w:rPr>
+      <w:rFonts w:cs="Symbol"/>
+    </w:rPr>
+  </w:style>
+  <w:style w:type="character" w:styleId="ListLabel73">
+    <w:name w:val="ListLabel 73"/>
+    <w:qFormat/>
+    <w:rPr>
+      <w:rFonts w:ascii="Lucida Grande;Geneva;Arial;Helvetica;Swiss;SunSans-Regular;sans-serif" w:hAnsi="Lucida Grande;Geneva;Arial;Helvetica;Swiss;SunSans-Regular;sans-serif" w:cs="OpenSymbol"/>
+      <w:b w:val="false"/>
+      <w:sz w:val="24"/>
+    </w:rPr>
+  </w:style>
+  <w:style w:type="character" w:styleId="ListLabel74">
+    <w:name w:val="ListLabel 74"/>
+    <w:qFormat/>
+    <w:rPr>
+      <w:rFonts w:cs="OpenSymbol"/>
+    </w:rPr>
+  </w:style>
+  <w:style w:type="character" w:styleId="ListLabel75">
+    <w:name w:val="ListLabel 75"/>
+    <w:qFormat/>
+    <w:rPr>
+      <w:rFonts w:cs="OpenSymbol"/>
+    </w:rPr>
+  </w:style>
+  <w:style w:type="character" w:styleId="ListLabel76">
+    <w:name w:val="ListLabel 76"/>
+    <w:qFormat/>
+    <w:rPr>
+      <w:rFonts w:cs="OpenSymbol"/>
+    </w:rPr>
+  </w:style>
+  <w:style w:type="character" w:styleId="ListLabel77">
+    <w:name w:val="ListLabel 77"/>
+    <w:qFormat/>
+    <w:rPr>
+      <w:rFonts w:cs="OpenSymbol"/>
+    </w:rPr>
+  </w:style>
+  <w:style w:type="character" w:styleId="ListLabel78">
+    <w:name w:val="ListLabel 78"/>
+    <w:qFormat/>
+    <w:rPr>
+      <w:rFonts w:cs="OpenSymbol"/>
+    </w:rPr>
+  </w:style>
+  <w:style w:type="character" w:styleId="ListLabel79">
+    <w:name w:val="ListLabel 79"/>
+    <w:qFormat/>
+    <w:rPr>
+      <w:rFonts w:cs="OpenSymbol"/>
+    </w:rPr>
+  </w:style>
+  <w:style w:type="character" w:styleId="ListLabel80">
+    <w:name w:val="ListLabel 80"/>
+    <w:qFormat/>
+    <w:rPr>
+      <w:rFonts w:cs="OpenSymbol"/>
+    </w:rPr>
+  </w:style>
+  <w:style w:type="character" w:styleId="ListLabel81">
+    <w:name w:val="ListLabel 81"/>
+    <w:qFormat/>
+    <w:rPr>
+      <w:rFonts w:cs="OpenSymbol"/>
+    </w:rPr>
+  </w:style>
+  <w:style w:type="character" w:styleId="ListLabel82">
+    <w:name w:val="ListLabel 82"/>
+    <w:qFormat/>
+    <w:rPr>
+      <w:rFonts w:ascii="Lucida Grande;Geneva;Arial;Helvetica;Swiss;SunSans-Regular;sans-serif" w:hAnsi="Lucida Grande;Geneva;Arial;Helvetica;Swiss;SunSans-Regular;sans-serif" w:cs="OpenSymbol"/>
+      <w:b w:val="false"/>
+      <w:sz w:val="24"/>
+    </w:rPr>
+  </w:style>
+  <w:style w:type="character" w:styleId="ListLabel83">
+    <w:name w:val="ListLabel 83"/>
+    <w:qFormat/>
+    <w:rPr>
+      <w:rFonts w:cs="OpenSymbol"/>
+    </w:rPr>
+  </w:style>
+  <w:style w:type="character" w:styleId="ListLabel84">
+    <w:name w:val="ListLabel 84"/>
+    <w:qFormat/>
+    <w:rPr>
+      <w:rFonts w:cs="OpenSymbol"/>
+    </w:rPr>
+  </w:style>
+  <w:style w:type="character" w:styleId="ListLabel85">
+    <w:name w:val="ListLabel 85"/>
+    <w:qFormat/>
+    <w:rPr>
+      <w:rFonts w:cs="OpenSymbol"/>
+    </w:rPr>
+  </w:style>
+  <w:style w:type="character" w:styleId="ListLabel86">
+    <w:name w:val="ListLabel 86"/>
+    <w:qFormat/>
+    <w:rPr>
+      <w:rFonts w:cs="OpenSymbol"/>
+    </w:rPr>
+  </w:style>
+  <w:style w:type="character" w:styleId="ListLabel87">
+    <w:name w:val="ListLabel 87"/>
+    <w:qFormat/>
+    <w:rPr>
+      <w:rFonts w:cs="OpenSymbol"/>
+    </w:rPr>
+  </w:style>
+  <w:style w:type="character" w:styleId="ListLabel88">
+    <w:name w:val="ListLabel 88"/>
+    <w:qFormat/>
+    <w:rPr>
+      <w:rFonts w:cs="OpenSymbol"/>
+    </w:rPr>
+  </w:style>
+  <w:style w:type="character" w:styleId="ListLabel89">
+    <w:name w:val="ListLabel 89"/>
+    <w:qFormat/>
+    <w:rPr>
+      <w:rFonts w:cs="OpenSymbol"/>
+    </w:rPr>
+  </w:style>
+  <w:style w:type="character" w:styleId="ListLabel90">
+    <w:name w:val="ListLabel 90"/>
     <w:qFormat/>
     <w:rPr>
       <w:rFonts w:cs="OpenSymbol"/>

</xml_diff>